<commit_message>
Checked by Career Center
</commit_message>
<xml_diff>
--- a/Master Resume.docx
+++ b/Master Resume.docx
@@ -1,6 +1,6 @@
 
 <file path=word/document.xml><?xml version="1.0" encoding="utf-8"?>
-<w:document xmlns:wpc="http://schemas.microsoft.com/office/word/2010/wordprocessingCanvas" xmlns:mc="http://schemas.openxmlformats.org/markup-compatibility/2006" xmlns:o="urn:schemas-microsoft-com:office:office" xmlns:r="http://schemas.openxmlformats.org/officeDocument/2006/relationships" xmlns:m="http://schemas.openxmlformats.org/officeDocument/2006/math" xmlns:v="urn:schemas-microsoft-com:vml" xmlns:wp14="http://schemas.microsoft.com/office/word/2010/wordprocessingDrawing" xmlns:wp="http://schemas.openxmlformats.org/drawingml/2006/wordprocessingDrawing" xmlns:w10="urn:schemas-microsoft-com:office:word" xmlns:w="http://schemas.openxmlformats.org/wordprocessingml/2006/main" xmlns:w14="http://schemas.microsoft.com/office/word/2010/wordml" xmlns:wpg="http://schemas.microsoft.com/office/word/2010/wordprocessingGroup" xmlns:wpi="http://schemas.microsoft.com/office/word/2010/wordprocessingInk" xmlns:wne="http://schemas.microsoft.com/office/word/2006/wordml" xmlns:wps="http://schemas.microsoft.com/office/word/2010/wordprocessingShape" mc:Ignorable="w14 wp14">
+<w:document xmlns:wpc="http://schemas.microsoft.com/office/word/2010/wordprocessingCanvas" xmlns:mc="http://schemas.openxmlformats.org/markup-compatibility/2006" xmlns:o="urn:schemas-microsoft-com:office:office" xmlns:r="http://schemas.openxmlformats.org/officeDocument/2006/relationships" xmlns:m="http://schemas.openxmlformats.org/officeDocument/2006/math" xmlns:v="urn:schemas-microsoft-com:vml" xmlns:wp14="http://schemas.microsoft.com/office/word/2010/wordprocessingDrawing" xmlns:wp="http://schemas.openxmlformats.org/drawingml/2006/wordprocessingDrawing" xmlns:w10="urn:schemas-microsoft-com:office:word" xmlns:w="http://schemas.openxmlformats.org/wordprocessingml/2006/main" xmlns:w14="http://schemas.microsoft.com/office/word/2010/wordml" xmlns:w15="http://schemas.microsoft.com/office/word/2012/wordml" xmlns:wpg="http://schemas.microsoft.com/office/word/2010/wordprocessingGroup" xmlns:wpi="http://schemas.microsoft.com/office/word/2010/wordprocessingInk" xmlns:wne="http://schemas.microsoft.com/office/word/2006/wordml" xmlns:wps="http://schemas.microsoft.com/office/word/2010/wordprocessingShape" mc:Ignorable="w14 w15 wp14">
   <w:body>
     <w:p>
       <w:pPr>
@@ -238,7 +238,7 @@
           </mc:Choice>
           <mc:Fallback>
             <w:pict>
-              <v:rect id="Rectangle 2" o:spid="_x0000_s1026" style="position:absolute;margin-left:-5.35pt;margin-top:-7.1pt;width:413.3pt;height:122.1pt;z-index:251659264;visibility:visible;mso-wrap-style:square;mso-width-percent:0;mso-height-percent:0;mso-wrap-distance-left:9pt;mso-wrap-distance-top:0;mso-wrap-distance-right:9pt;mso-wrap-distance-bottom:0;mso-position-horizontal:absolute;mso-position-horizontal-relative:text;mso-position-vertical:absolute;mso-position-vertical-relative:text;mso-width-percent:0;mso-height-percent:0;mso-width-relative:page;mso-height-relative:page;v-text-anchor:top" o:gfxdata="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" filled="f" stroked="f" strokeweight="6pt">
+              <v:rect w14:anchorId="23DE3102" id="Rectangle 2" o:spid="_x0000_s1026" style="position:absolute;margin-left:-5.35pt;margin-top:-7.1pt;width:413.3pt;height:122.1pt;z-index:251659264;visibility:visible;mso-wrap-style:square;mso-width-percent:0;mso-height-percent:0;mso-wrap-distance-left:9pt;mso-wrap-distance-top:0;mso-wrap-distance-right:9pt;mso-wrap-distance-bottom:0;mso-position-horizontal:absolute;mso-position-horizontal-relative:text;mso-position-vertical:absolute;mso-position-vertical-relative:text;mso-width-percent:0;mso-height-percent:0;mso-width-relative:page;mso-height-relative:page;v-text-anchor:top" o:gfxdata="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" filled="f" stroked="f" strokeweight="6pt">
                 <v:textbox>
                   <w:txbxContent>
                     <w:p>
@@ -363,6 +363,7 @@
           <w:p>
             <w:pPr>
               <w:pStyle w:val="Heading1"/>
+              <w:spacing w:before="0"/>
               <w:outlineLvl w:val="0"/>
             </w:pPr>
             <w:r>
@@ -418,10 +419,16 @@
               <w:t>Bachelor</w:t>
             </w:r>
             <w:r>
-              <w:t>’s Degree,</w:t>
+              <w:t xml:space="preserve"> of Science in</w:t>
             </w:r>
             <w:r>
               <w:t xml:space="preserve"> Computer Science</w:t>
+            </w:r>
+            <w:r>
+              <w:t xml:space="preserve">                </w:t>
+            </w:r>
+            <w:r>
+              <w:t>2018</w:t>
             </w:r>
           </w:p>
           <w:p>
@@ -432,10 +439,22 @@
               </w:rPr>
             </w:pPr>
             <w:r>
-              <w:t>STEM Path to the MBA</w:t>
-            </w:r>
-          </w:p>
-          <w:p>
+              <w:t xml:space="preserve">Master’s in business Administration </w:t>
+            </w:r>
+            <w:r>
+              <w:t xml:space="preserve">                        </w:t>
+            </w:r>
+            <w:r>
+              <w:t>2017</w:t>
+            </w:r>
+          </w:p>
+          <w:p>
+            <w:r>
+              <w:rPr>
+                <w:i/>
+              </w:rPr>
+              <w:t xml:space="preserve">The </w:t>
+            </w:r>
             <w:r>
               <w:rPr>
                 <w:i/>
@@ -461,6 +480,16 @@
             </w:pPr>
             <w:r>
               <w:t>Engaged in the Honors College</w:t>
+            </w:r>
+            <w:bookmarkStart w:id="0" w:name="_GoBack"/>
+            <w:bookmarkEnd w:id="0"/>
+          </w:p>
+          <w:p>
+            <w:pPr>
+              <w:ind w:left="162"/>
+            </w:pPr>
+            <w:r>
+              <w:t>STEM Path to the MBA</w:t>
             </w:r>
           </w:p>
         </w:tc>
@@ -573,6 +602,7 @@
           <w:p>
             <w:pPr>
               <w:pStyle w:val="Heading1"/>
+              <w:spacing w:before="0"/>
               <w:outlineLvl w:val="0"/>
             </w:pPr>
             <w:r>
@@ -665,7 +695,7 @@
               <w:pStyle w:val="BoldNormal"/>
             </w:pPr>
             <w:r>
-              <w:t>2011 – 2015</w:t>
+              <w:t>2012</w:t>
             </w:r>
           </w:p>
         </w:tc>
@@ -681,7 +711,7 @@
           </w:tcPr>
           <w:p>
             <w:r>
-              <w:t>Invested in peers as a Students With a Testimony Leader</w:t>
+              <w:t xml:space="preserve">Selected to attend Missouri Scholars Academy, an elite summer program for the top 330 students in the State of Missouri </w:t>
             </w:r>
           </w:p>
         </w:tc>
@@ -699,7 +729,7 @@
               <w:pStyle w:val="BoldNormal"/>
             </w:pPr>
             <w:r>
-              <w:t>2011 – 2014</w:t>
+              <w:t>2011 – 2015</w:t>
             </w:r>
           </w:p>
         </w:tc>
@@ -715,10 +745,7 @@
           </w:tcPr>
           <w:p>
             <w:r>
-              <w:t>Led FTC Robotics Team 3658 to three State Competitions and one World Competition</w:t>
-            </w:r>
-            <w:r>
-              <w:t xml:space="preserve"> </w:t>
+              <w:t>Invested in peers as a Students With a Testimony Leader</w:t>
             </w:r>
           </w:p>
         </w:tc>
@@ -736,7 +763,7 @@
               <w:pStyle w:val="BoldNormal"/>
             </w:pPr>
             <w:r>
-              <w:t>2012</w:t>
+              <w:t>2011 – 2014</w:t>
             </w:r>
           </w:p>
         </w:tc>
@@ -752,7 +779,7 @@
           </w:tcPr>
           <w:p>
             <w:r>
-              <w:t>Selected to attend Missouri Scholars Academy, an elite summer program for the top 330 students in the State of Missouri</w:t>
+              <w:t>Led FTC Robotics Team 3658 to three State Competitions and one World Competition</w:t>
             </w:r>
             <w:r>
               <w:t xml:space="preserve"> </w:t>
@@ -1004,15 +1031,7 @@
               <w:t>Experienced in</w:t>
             </w:r>
             <w:r>
-              <w:t xml:space="preserve"> </w:t>
-            </w:r>
-            <w:proofErr w:type="spellStart"/>
-            <w:r>
-              <w:t>AngularJS</w:t>
-            </w:r>
-            <w:proofErr w:type="spellEnd"/>
-            <w:r>
-              <w:t xml:space="preserve"> development</w:t>
+              <w:t xml:space="preserve"> AngularJS development</w:t>
             </w:r>
             <w:r>
               <w:t>.</w:t>
@@ -1023,21 +1042,8 @@
               <w:pStyle w:val="ListParagraph"/>
             </w:pPr>
             <w:r>
-              <w:t xml:space="preserve">Trained and led first-year interns with fellow second-year intern </w:t>
-            </w:r>
-            <w:proofErr w:type="spellStart"/>
-            <w:r>
-              <w:t>Maneesh</w:t>
-            </w:r>
-            <w:proofErr w:type="spellEnd"/>
-            <w:r>
-              <w:t xml:space="preserve"> </w:t>
-            </w:r>
-            <w:proofErr w:type="spellStart"/>
-            <w:r>
-              <w:t>Tewani</w:t>
-            </w:r>
-            <w:proofErr w:type="spellEnd"/>
+              <w:t>Trained and led first-year interns with fellow second-year intern Maneesh Tewani</w:t>
+            </w:r>
           </w:p>
           <w:p>
             <w:pPr>
@@ -1061,10 +1067,7 @@
         </w:tc>
       </w:tr>
     </w:tbl>
-    <w:p>
-      <w:bookmarkStart w:id="0" w:name="_GoBack"/>
-      <w:bookmarkEnd w:id="0"/>
-    </w:p>
+    <w:p/>
     <w:sectPr>
       <w:headerReference w:type="default" r:id="rId9"/>
       <w:headerReference w:type="first" r:id="rId10"/>
@@ -1079,7 +1082,7 @@
 </file>
 
 <file path=word/endnotes.xml><?xml version="1.0" encoding="utf-8"?>
-<w:endnotes xmlns:wpc="http://schemas.microsoft.com/office/word/2010/wordprocessingCanvas" xmlns:mc="http://schemas.openxmlformats.org/markup-compatibility/2006" xmlns:o="urn:schemas-microsoft-com:office:office" xmlns:r="http://schemas.openxmlformats.org/officeDocument/2006/relationships" xmlns:m="http://schemas.openxmlformats.org/officeDocument/2006/math" xmlns:v="urn:schemas-microsoft-com:vml" xmlns:wp14="http://schemas.microsoft.com/office/word/2010/wordprocessingDrawing" xmlns:wp="http://schemas.openxmlformats.org/drawingml/2006/wordprocessingDrawing" xmlns:w10="urn:schemas-microsoft-com:office:word" xmlns:w="http://schemas.openxmlformats.org/wordprocessingml/2006/main" xmlns:w14="http://schemas.microsoft.com/office/word/2010/wordml" xmlns:wpg="http://schemas.microsoft.com/office/word/2010/wordprocessingGroup" xmlns:wpi="http://schemas.microsoft.com/office/word/2010/wordprocessingInk" xmlns:wne="http://schemas.microsoft.com/office/word/2006/wordml" xmlns:wps="http://schemas.microsoft.com/office/word/2010/wordprocessingShape" mc:Ignorable="w14 wp14">
+<w:endnotes xmlns:wpc="http://schemas.microsoft.com/office/word/2010/wordprocessingCanvas" xmlns:mc="http://schemas.openxmlformats.org/markup-compatibility/2006" xmlns:o="urn:schemas-microsoft-com:office:office" xmlns:r="http://schemas.openxmlformats.org/officeDocument/2006/relationships" xmlns:m="http://schemas.openxmlformats.org/officeDocument/2006/math" xmlns:v="urn:schemas-microsoft-com:vml" xmlns:wp14="http://schemas.microsoft.com/office/word/2010/wordprocessingDrawing" xmlns:wp="http://schemas.openxmlformats.org/drawingml/2006/wordprocessingDrawing" xmlns:w10="urn:schemas-microsoft-com:office:word" xmlns:w="http://schemas.openxmlformats.org/wordprocessingml/2006/main" xmlns:w14="http://schemas.microsoft.com/office/word/2010/wordml" xmlns:w15="http://schemas.microsoft.com/office/word/2012/wordml" xmlns:wpg="http://schemas.microsoft.com/office/word/2010/wordprocessingGroup" xmlns:wpi="http://schemas.microsoft.com/office/word/2010/wordprocessingInk" xmlns:wne="http://schemas.microsoft.com/office/word/2006/wordml" xmlns:wps="http://schemas.microsoft.com/office/word/2010/wordprocessingShape" mc:Ignorable="w14 w15 wp14">
   <w:endnote w:type="separator" w:id="-1">
     <w:p>
       <w:pPr>
@@ -1104,7 +1107,7 @@
 </file>
 
 <file path=word/footnotes.xml><?xml version="1.0" encoding="utf-8"?>
-<w:footnotes xmlns:wpc="http://schemas.microsoft.com/office/word/2010/wordprocessingCanvas" xmlns:mc="http://schemas.openxmlformats.org/markup-compatibility/2006" xmlns:o="urn:schemas-microsoft-com:office:office" xmlns:r="http://schemas.openxmlformats.org/officeDocument/2006/relationships" xmlns:m="http://schemas.openxmlformats.org/officeDocument/2006/math" xmlns:v="urn:schemas-microsoft-com:vml" xmlns:wp14="http://schemas.microsoft.com/office/word/2010/wordprocessingDrawing" xmlns:wp="http://schemas.openxmlformats.org/drawingml/2006/wordprocessingDrawing" xmlns:w10="urn:schemas-microsoft-com:office:word" xmlns:w="http://schemas.openxmlformats.org/wordprocessingml/2006/main" xmlns:w14="http://schemas.microsoft.com/office/word/2010/wordml" xmlns:wpg="http://schemas.microsoft.com/office/word/2010/wordprocessingGroup" xmlns:wpi="http://schemas.microsoft.com/office/word/2010/wordprocessingInk" xmlns:wne="http://schemas.microsoft.com/office/word/2006/wordml" xmlns:wps="http://schemas.microsoft.com/office/word/2010/wordprocessingShape" mc:Ignorable="w14 wp14">
+<w:footnotes xmlns:wpc="http://schemas.microsoft.com/office/word/2010/wordprocessingCanvas" xmlns:mc="http://schemas.openxmlformats.org/markup-compatibility/2006" xmlns:o="urn:schemas-microsoft-com:office:office" xmlns:r="http://schemas.openxmlformats.org/officeDocument/2006/relationships" xmlns:m="http://schemas.openxmlformats.org/officeDocument/2006/math" xmlns:v="urn:schemas-microsoft-com:vml" xmlns:wp14="http://schemas.microsoft.com/office/word/2010/wordprocessingDrawing" xmlns:wp="http://schemas.openxmlformats.org/drawingml/2006/wordprocessingDrawing" xmlns:w10="urn:schemas-microsoft-com:office:word" xmlns:w="http://schemas.openxmlformats.org/wordprocessingml/2006/main" xmlns:w14="http://schemas.microsoft.com/office/word/2010/wordml" xmlns:w15="http://schemas.microsoft.com/office/word/2012/wordml" xmlns:wpg="http://schemas.microsoft.com/office/word/2010/wordprocessingGroup" xmlns:wpi="http://schemas.microsoft.com/office/word/2010/wordprocessingInk" xmlns:wne="http://schemas.microsoft.com/office/word/2006/wordml" xmlns:wps="http://schemas.microsoft.com/office/word/2010/wordprocessingShape" mc:Ignorable="w14 w15 wp14">
   <w:footnote w:type="separator" w:id="-1">
     <w:p>
       <w:pPr>
@@ -1129,7 +1132,7 @@
 </file>
 
 <file path=word/header1.xml><?xml version="1.0" encoding="utf-8"?>
-<w:hdr xmlns:wpc="http://schemas.microsoft.com/office/word/2010/wordprocessingCanvas" xmlns:mc="http://schemas.openxmlformats.org/markup-compatibility/2006" xmlns:o="urn:schemas-microsoft-com:office:office" xmlns:r="http://schemas.openxmlformats.org/officeDocument/2006/relationships" xmlns:m="http://schemas.openxmlformats.org/officeDocument/2006/math" xmlns:v="urn:schemas-microsoft-com:vml" xmlns:wp14="http://schemas.microsoft.com/office/word/2010/wordprocessingDrawing" xmlns:wp="http://schemas.openxmlformats.org/drawingml/2006/wordprocessingDrawing" xmlns:w10="urn:schemas-microsoft-com:office:word" xmlns:w="http://schemas.openxmlformats.org/wordprocessingml/2006/main" xmlns:w14="http://schemas.microsoft.com/office/word/2010/wordml" xmlns:wpg="http://schemas.microsoft.com/office/word/2010/wordprocessingGroup" xmlns:wpi="http://schemas.microsoft.com/office/word/2010/wordprocessingInk" xmlns:wne="http://schemas.microsoft.com/office/word/2006/wordml" xmlns:wps="http://schemas.microsoft.com/office/word/2010/wordprocessingShape" mc:Ignorable="w14 wp14">
+<w:hdr xmlns:wpc="http://schemas.microsoft.com/office/word/2010/wordprocessingCanvas" xmlns:mc="http://schemas.openxmlformats.org/markup-compatibility/2006" xmlns:o="urn:schemas-microsoft-com:office:office" xmlns:r="http://schemas.openxmlformats.org/officeDocument/2006/relationships" xmlns:m="http://schemas.openxmlformats.org/officeDocument/2006/math" xmlns:v="urn:schemas-microsoft-com:vml" xmlns:wp14="http://schemas.microsoft.com/office/word/2010/wordprocessingDrawing" xmlns:wp="http://schemas.openxmlformats.org/drawingml/2006/wordprocessingDrawing" xmlns:w10="urn:schemas-microsoft-com:office:word" xmlns:w="http://schemas.openxmlformats.org/wordprocessingml/2006/main" xmlns:w14="http://schemas.microsoft.com/office/word/2010/wordml" xmlns:w15="http://schemas.microsoft.com/office/word/2012/wordml" xmlns:wpg="http://schemas.microsoft.com/office/word/2010/wordprocessingGroup" xmlns:wpi="http://schemas.microsoft.com/office/word/2010/wordprocessingInk" xmlns:wne="http://schemas.microsoft.com/office/word/2006/wordml" xmlns:wps="http://schemas.microsoft.com/office/word/2010/wordprocessingShape" mc:Ignorable="w14 w15 wp14">
   <w:p>
     <w:pPr>
       <w:pStyle w:val="Header"/>
@@ -1194,7 +1197,7 @@
         </mc:Choice>
         <mc:Fallback>
           <w:pict>
-            <v:rect id="Rectangle 1" o:spid="_x0000_s1026" style="position:absolute;margin-left:-39.85pt;margin-top:-37.9pt;width:619pt;height:105.7pt;z-index:-251658752;visibility:visible;mso-wrap-style:square;mso-width-percent:0;mso-height-percent:0;mso-wrap-distance-left:9pt;mso-wrap-distance-top:0;mso-wrap-distance-right:9pt;mso-wrap-distance-bottom:0;mso-position-horizontal:absolute;mso-position-horizontal-relative:text;mso-position-vertical:absolute;mso-position-vertical-relative:text;mso-width-percent:0;mso-height-percent:0;mso-width-relative:page;mso-height-relative:page;v-text-anchor:top" o:gfxdata="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" fillcolor="#556d7d" stroked="f"/>
+            <v:rect w14:anchorId="2A218151" id="Rectangle 1" o:spid="_x0000_s1026" style="position:absolute;margin-left:-39.85pt;margin-top:-37.9pt;width:619pt;height:105.7pt;z-index:-251658752;visibility:visible;mso-wrap-style:square;mso-width-percent:0;mso-height-percent:0;mso-wrap-distance-left:9pt;mso-wrap-distance-top:0;mso-wrap-distance-right:9pt;mso-wrap-distance-bottom:0;mso-position-horizontal:absolute;mso-position-horizontal-relative:text;mso-position-vertical:absolute;mso-position-vertical-relative:text;mso-width-percent:0;mso-height-percent:0;mso-width-relative:page;mso-height-relative:page;v-text-anchor:top" o:gfxdata="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" fillcolor="#556d7d" stroked="f"/>
           </w:pict>
         </mc:Fallback>
       </mc:AlternateContent>
@@ -1204,7 +1207,7 @@
 </file>
 
 <file path=word/header2.xml><?xml version="1.0" encoding="utf-8"?>
-<w:hdr xmlns:wpc="http://schemas.microsoft.com/office/word/2010/wordprocessingCanvas" xmlns:mc="http://schemas.openxmlformats.org/markup-compatibility/2006" xmlns:o="urn:schemas-microsoft-com:office:office" xmlns:r="http://schemas.openxmlformats.org/officeDocument/2006/relationships" xmlns:m="http://schemas.openxmlformats.org/officeDocument/2006/math" xmlns:v="urn:schemas-microsoft-com:vml" xmlns:wp14="http://schemas.microsoft.com/office/word/2010/wordprocessingDrawing" xmlns:wp="http://schemas.openxmlformats.org/drawingml/2006/wordprocessingDrawing" xmlns:w10="urn:schemas-microsoft-com:office:word" xmlns:w="http://schemas.openxmlformats.org/wordprocessingml/2006/main" xmlns:w14="http://schemas.microsoft.com/office/word/2010/wordml" xmlns:wpg="http://schemas.microsoft.com/office/word/2010/wordprocessingGroup" xmlns:wpi="http://schemas.microsoft.com/office/word/2010/wordprocessingInk" xmlns:wne="http://schemas.microsoft.com/office/word/2006/wordml" xmlns:wps="http://schemas.microsoft.com/office/word/2010/wordprocessingShape" mc:Ignorable="w14 wp14">
+<w:hdr xmlns:wpc="http://schemas.microsoft.com/office/word/2010/wordprocessingCanvas" xmlns:mc="http://schemas.openxmlformats.org/markup-compatibility/2006" xmlns:o="urn:schemas-microsoft-com:office:office" xmlns:r="http://schemas.openxmlformats.org/officeDocument/2006/relationships" xmlns:m="http://schemas.openxmlformats.org/officeDocument/2006/math" xmlns:v="urn:schemas-microsoft-com:vml" xmlns:wp14="http://schemas.microsoft.com/office/word/2010/wordprocessingDrawing" xmlns:wp="http://schemas.openxmlformats.org/drawingml/2006/wordprocessingDrawing" xmlns:w10="urn:schemas-microsoft-com:office:word" xmlns:w="http://schemas.openxmlformats.org/wordprocessingml/2006/main" xmlns:w14="http://schemas.microsoft.com/office/word/2010/wordml" xmlns:w15="http://schemas.microsoft.com/office/word/2012/wordml" xmlns:wpg="http://schemas.microsoft.com/office/word/2010/wordprocessingGroup" xmlns:wpi="http://schemas.microsoft.com/office/word/2010/wordprocessingInk" xmlns:wne="http://schemas.microsoft.com/office/word/2006/wordml" xmlns:wps="http://schemas.microsoft.com/office/word/2010/wordprocessingShape" mc:Ignorable="w14 w15 wp14">
   <w:p>
     <w:pPr>
       <w:pStyle w:val="Header"/>
@@ -1269,7 +1272,7 @@
         </mc:Choice>
         <mc:Fallback>
           <w:pict>
-            <v:rect id="Rectangle 1" o:spid="_x0000_s1026" style="position:absolute;margin-left:-39.5pt;margin-top:-37.6pt;width:619pt;height:105.7pt;z-index:-251656704;visibility:visible;mso-wrap-style:square;mso-width-percent:0;mso-height-percent:0;mso-wrap-distance-left:9pt;mso-wrap-distance-top:0;mso-wrap-distance-right:9pt;mso-wrap-distance-bottom:0;mso-position-horizontal:absolute;mso-position-horizontal-relative:text;mso-position-vertical:absolute;mso-position-vertical-relative:text;mso-width-percent:0;mso-height-percent:0;mso-width-relative:page;mso-height-relative:page;v-text-anchor:top" o:gfxdata="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" fillcolor="#556d7d" stroked="f"/>
+            <v:rect w14:anchorId="51664177" id="Rectangle 1" o:spid="_x0000_s1026" style="position:absolute;margin-left:-39.5pt;margin-top:-37.6pt;width:619pt;height:105.7pt;z-index:-251656704;visibility:visible;mso-wrap-style:square;mso-width-percent:0;mso-height-percent:0;mso-wrap-distance-left:9pt;mso-wrap-distance-top:0;mso-wrap-distance-right:9pt;mso-wrap-distance-bottom:0;mso-position-horizontal:absolute;mso-position-horizontal-relative:text;mso-position-vertical:absolute;mso-position-vertical-relative:text;mso-width-percent:0;mso-height-percent:0;mso-width-relative:page;mso-height-relative:page;v-text-anchor:top" o:gfxdata="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" fillcolor="#556d7d" stroked="f"/>
           </w:pict>
         </mc:Fallback>
       </mc:AlternateContent>
@@ -1279,8 +1282,8 @@
 </file>
 
 <file path=word/numbering.xml><?xml version="1.0" encoding="utf-8"?>
-<w:numbering xmlns:wpc="http://schemas.microsoft.com/office/word/2010/wordprocessingCanvas" xmlns:mc="http://schemas.openxmlformats.org/markup-compatibility/2006" xmlns:o="urn:schemas-microsoft-com:office:office" xmlns:r="http://schemas.openxmlformats.org/officeDocument/2006/relationships" xmlns:m="http://schemas.openxmlformats.org/officeDocument/2006/math" xmlns:v="urn:schemas-microsoft-com:vml" xmlns:wp14="http://schemas.microsoft.com/office/word/2010/wordprocessingDrawing" xmlns:wp="http://schemas.openxmlformats.org/drawingml/2006/wordprocessingDrawing" xmlns:w10="urn:schemas-microsoft-com:office:word" xmlns:w="http://schemas.openxmlformats.org/wordprocessingml/2006/main" xmlns:w14="http://schemas.microsoft.com/office/word/2010/wordml" xmlns:wpg="http://schemas.microsoft.com/office/word/2010/wordprocessingGroup" xmlns:wpi="http://schemas.microsoft.com/office/word/2010/wordprocessingInk" xmlns:wne="http://schemas.microsoft.com/office/word/2006/wordml" xmlns:wps="http://schemas.microsoft.com/office/word/2010/wordprocessingShape" mc:Ignorable="w14 wp14">
-  <w:abstractNum w:abstractNumId="0">
+<w:numbering xmlns:wpc="http://schemas.microsoft.com/office/word/2010/wordprocessingCanvas" xmlns:mc="http://schemas.openxmlformats.org/markup-compatibility/2006" xmlns:o="urn:schemas-microsoft-com:office:office" xmlns:r="http://schemas.openxmlformats.org/officeDocument/2006/relationships" xmlns:m="http://schemas.openxmlformats.org/officeDocument/2006/math" xmlns:v="urn:schemas-microsoft-com:vml" xmlns:wp14="http://schemas.microsoft.com/office/word/2010/wordprocessingDrawing" xmlns:wp="http://schemas.openxmlformats.org/drawingml/2006/wordprocessingDrawing" xmlns:w10="urn:schemas-microsoft-com:office:word" xmlns:w="http://schemas.openxmlformats.org/wordprocessingml/2006/main" xmlns:w14="http://schemas.microsoft.com/office/word/2010/wordml" xmlns:w15="http://schemas.microsoft.com/office/word/2012/wordml" xmlns:wpg="http://schemas.microsoft.com/office/word/2010/wordprocessingGroup" xmlns:wpi="http://schemas.microsoft.com/office/word/2010/wordprocessingInk" xmlns:wne="http://schemas.microsoft.com/office/word/2006/wordml" xmlns:wps="http://schemas.microsoft.com/office/word/2010/wordprocessingShape" mc:Ignorable="w14 w15 wp14">
+  <w:abstractNum w:abstractNumId="0" w15:restartNumberingAfterBreak="0">
     <w:nsid w:val="0B740AB2"/>
     <w:multiLevelType w:val="hybridMultilevel"/>
     <w:tmpl w:val="DB7E1E9C"/>
@@ -1394,7 +1397,7 @@
       </w:rPr>
     </w:lvl>
   </w:abstractNum>
-  <w:abstractNum w:abstractNumId="1">
+  <w:abstractNum w:abstractNumId="1" w15:restartNumberingAfterBreak="0">
     <w:nsid w:val="29530476"/>
     <w:multiLevelType w:val="hybridMultilevel"/>
     <w:tmpl w:val="AC9C7AEA"/>
@@ -1507,7 +1510,7 @@
       </w:rPr>
     </w:lvl>
   </w:abstractNum>
-  <w:abstractNum w:abstractNumId="2">
+  <w:abstractNum w:abstractNumId="2" w15:restartNumberingAfterBreak="0">
     <w:nsid w:val="619E483D"/>
     <w:multiLevelType w:val="hybridMultilevel"/>
     <w:tmpl w:val="DAAC766A"/>
@@ -1621,7 +1624,7 @@
       </w:rPr>
     </w:lvl>
   </w:abstractNum>
-  <w:abstractNum w:abstractNumId="3">
+  <w:abstractNum w:abstractNumId="3" w15:restartNumberingAfterBreak="0">
     <w:nsid w:val="712574F9"/>
     <w:multiLevelType w:val="hybridMultilevel"/>
     <w:tmpl w:val="63B6A90C"/>
@@ -1751,7 +1754,7 @@
 </file>
 
 <file path=word/styles.xml><?xml version="1.0" encoding="utf-8"?>
-<w:styles xmlns:mc="http://schemas.openxmlformats.org/markup-compatibility/2006" xmlns:r="http://schemas.openxmlformats.org/officeDocument/2006/relationships" xmlns:w="http://schemas.openxmlformats.org/wordprocessingml/2006/main" xmlns:w14="http://schemas.microsoft.com/office/word/2010/wordml" mc:Ignorable="w14">
+<w:styles xmlns:mc="http://schemas.openxmlformats.org/markup-compatibility/2006" xmlns:r="http://schemas.openxmlformats.org/officeDocument/2006/relationships" xmlns:w="http://schemas.openxmlformats.org/wordprocessingml/2006/main" xmlns:w14="http://schemas.microsoft.com/office/word/2010/wordml" xmlns:w15="http://schemas.microsoft.com/office/word/2012/wordml" mc:Ignorable="w14 w15">
   <w:docDefaults>
     <w:rPrDefault>
       <w:rPr>
@@ -1767,144 +1770,378 @@
       </w:pPr>
     </w:pPrDefault>
   </w:docDefaults>
-  <w:latentStyles w:defLockedState="0" w:defUIPriority="99" w:defSemiHidden="1" w:defUnhideWhenUsed="1" w:defQFormat="0" w:count="267">
-    <w:lsdException w:name="Normal" w:semiHidden="0" w:uiPriority="0" w:unhideWhenUsed="0" w:qFormat="1"/>
-    <w:lsdException w:name="heading 1" w:semiHidden="0" w:uiPriority="9" w:unhideWhenUsed="0" w:qFormat="1"/>
-    <w:lsdException w:name="heading 2" w:uiPriority="9" w:qFormat="1"/>
-    <w:lsdException w:name="heading 3" w:uiPriority="9" w:qFormat="1"/>
-    <w:lsdException w:name="heading 4" w:uiPriority="9" w:qFormat="1"/>
-    <w:lsdException w:name="heading 5" w:uiPriority="9" w:qFormat="1"/>
-    <w:lsdException w:name="heading 6" w:uiPriority="9" w:qFormat="1"/>
-    <w:lsdException w:name="heading 7" w:uiPriority="9" w:qFormat="1"/>
-    <w:lsdException w:name="heading 8" w:uiPriority="9" w:qFormat="1"/>
-    <w:lsdException w:name="heading 9" w:uiPriority="9" w:qFormat="1"/>
-    <w:lsdException w:name="toc 1" w:uiPriority="39"/>
-    <w:lsdException w:name="toc 2" w:uiPriority="39"/>
-    <w:lsdException w:name="toc 3" w:uiPriority="39"/>
-    <w:lsdException w:name="toc 4" w:uiPriority="39"/>
-    <w:lsdException w:name="toc 5" w:uiPriority="39"/>
-    <w:lsdException w:name="toc 6" w:uiPriority="39"/>
-    <w:lsdException w:name="toc 7" w:uiPriority="39"/>
-    <w:lsdException w:name="toc 8" w:uiPriority="39"/>
-    <w:lsdException w:name="toc 9" w:uiPriority="39"/>
-    <w:lsdException w:name="caption" w:uiPriority="35" w:qFormat="1"/>
-    <w:lsdException w:name="Title" w:semiHidden="0" w:uiPriority="10" w:unhideWhenUsed="0" w:qFormat="1"/>
-    <w:lsdException w:name="Default Paragraph Font" w:uiPriority="1"/>
-    <w:lsdException w:name="Subtitle" w:semiHidden="0" w:uiPriority="11" w:unhideWhenUsed="0" w:qFormat="1"/>
-    <w:lsdException w:name="Strong" w:semiHidden="0" w:uiPriority="22" w:unhideWhenUsed="0" w:qFormat="1"/>
-    <w:lsdException w:name="Emphasis" w:semiHidden="0" w:uiPriority="20" w:unhideWhenUsed="0" w:qFormat="1"/>
-    <w:lsdException w:name="Table Grid" w:semiHidden="0" w:uiPriority="59" w:unhideWhenUsed="0"/>
-    <w:lsdException w:name="Placeholder Text" w:unhideWhenUsed="0"/>
-    <w:lsdException w:name="No Spacing" w:semiHidden="0" w:uiPriority="1" w:unhideWhenUsed="0" w:qFormat="1"/>
-    <w:lsdException w:name="Light Shading" w:semiHidden="0" w:uiPriority="60" w:unhideWhenUsed="0"/>
-    <w:lsdException w:name="Light List" w:semiHidden="0" w:uiPriority="61" w:unhideWhenUsed="0"/>
-    <w:lsdException w:name="Light Grid" w:semiHidden="0" w:uiPriority="62" w:unhideWhenUsed="0"/>
-    <w:lsdException w:name="Medium Shading 1" w:semiHidden="0" w:uiPriority="63" w:unhideWhenUsed="0"/>
-    <w:lsdException w:name="Medium Shading 2" w:semiHidden="0" w:uiPriority="64" w:unhideWhenUsed="0"/>
-    <w:lsdException w:name="Medium List 1" w:semiHidden="0" w:uiPriority="65" w:unhideWhenUsed="0"/>
-    <w:lsdException w:name="Medium List 2" w:semiHidden="0" w:uiPriority="66" w:unhideWhenUsed="0"/>
-    <w:lsdException w:name="Medium Grid 1" w:semiHidden="0" w:uiPriority="67" w:unhideWhenUsed="0"/>
-    <w:lsdException w:name="Medium Grid 2" w:semiHidden="0" w:uiPriority="68" w:unhideWhenUsed="0"/>
-    <w:lsdException w:name="Medium Grid 3" w:semiHidden="0" w:uiPriority="69" w:unhideWhenUsed="0"/>
-    <w:lsdException w:name="Dark List" w:semiHidden="0" w:uiPriority="70" w:unhideWhenUsed="0"/>
-    <w:lsdException w:name="Colorful Shading" w:semiHidden="0" w:uiPriority="71" w:unhideWhenUsed="0"/>
-    <w:lsdException w:name="Colorful List" w:semiHidden="0" w:uiPriority="72" w:unhideWhenUsed="0"/>
-    <w:lsdException w:name="Colorful Grid" w:semiHidden="0" w:uiPriority="73" w:unhideWhenUsed="0"/>
-    <w:lsdException w:name="Light Shading Accent 1" w:semiHidden="0" w:uiPriority="60" w:unhideWhenUsed="0"/>
-    <w:lsdException w:name="Light List Accent 1" w:semiHidden="0" w:uiPriority="61" w:unhideWhenUsed="0"/>
-    <w:lsdException w:name="Light Grid Accent 1" w:semiHidden="0" w:uiPriority="62" w:unhideWhenUsed="0"/>
-    <w:lsdException w:name="Medium Shading 1 Accent 1" w:semiHidden="0" w:uiPriority="63" w:unhideWhenUsed="0"/>
-    <w:lsdException w:name="Medium Shading 2 Accent 1" w:semiHidden="0" w:uiPriority="64" w:unhideWhenUsed="0"/>
-    <w:lsdException w:name="Medium List 1 Accent 1" w:semiHidden="0" w:uiPriority="65" w:unhideWhenUsed="0"/>
-    <w:lsdException w:name="Revision" w:unhideWhenUsed="0"/>
-    <w:lsdException w:name="List Paragraph" w:semiHidden="0" w:uiPriority="34" w:unhideWhenUsed="0" w:qFormat="1"/>
-    <w:lsdException w:name="Quote" w:semiHidden="0" w:uiPriority="29" w:unhideWhenUsed="0" w:qFormat="1"/>
-    <w:lsdException w:name="Intense Quote" w:semiHidden="0" w:uiPriority="30" w:unhideWhenUsed="0" w:qFormat="1"/>
-    <w:lsdException w:name="Medium List 2 Accent 1" w:semiHidden="0" w:uiPriority="66" w:unhideWhenUsed="0"/>
-    <w:lsdException w:name="Medium Grid 1 Accent 1" w:semiHidden="0" w:uiPriority="67" w:unhideWhenUsed="0"/>
-    <w:lsdException w:name="Medium Grid 2 Accent 1" w:semiHidden="0" w:uiPriority="68" w:unhideWhenUsed="0"/>
-    <w:lsdException w:name="Medium Grid 3 Accent 1" w:semiHidden="0" w:uiPriority="69" w:unhideWhenUsed="0"/>
-    <w:lsdException w:name="Dark List Accent 1" w:semiHidden="0" w:uiPriority="70" w:unhideWhenUsed="0"/>
-    <w:lsdException w:name="Colorful Shading Accent 1" w:semiHidden="0" w:uiPriority="71" w:unhideWhenUsed="0"/>
-    <w:lsdException w:name="Colorful List Accent 1" w:semiHidden="0" w:uiPriority="72" w:unhideWhenUsed="0"/>
-    <w:lsdException w:name="Colorful Grid Accent 1" w:semiHidden="0" w:uiPriority="73" w:unhideWhenUsed="0"/>
-    <w:lsdException w:name="Light Shading Accent 2" w:semiHidden="0" w:uiPriority="60" w:unhideWhenUsed="0"/>
-    <w:lsdException w:name="Light List Accent 2" w:semiHidden="0" w:uiPriority="61" w:unhideWhenUsed="0"/>
-    <w:lsdException w:name="Light Grid Accent 2" w:semiHidden="0" w:uiPriority="62" w:unhideWhenUsed="0"/>
-    <w:lsdException w:name="Medium Shading 1 Accent 2" w:semiHidden="0" w:uiPriority="63" w:unhideWhenUsed="0"/>
-    <w:lsdException w:name="Medium Shading 2 Accent 2" w:semiHidden="0" w:uiPriority="64" w:unhideWhenUsed="0"/>
-    <w:lsdException w:name="Medium List 1 Accent 2" w:semiHidden="0" w:uiPriority="65" w:unhideWhenUsed="0"/>
-    <w:lsdException w:name="Medium List 2 Accent 2" w:semiHidden="0" w:uiPriority="66" w:unhideWhenUsed="0"/>
-    <w:lsdException w:name="Medium Grid 1 Accent 2" w:semiHidden="0" w:uiPriority="67" w:unhideWhenUsed="0"/>
-    <w:lsdException w:name="Medium Grid 2 Accent 2" w:semiHidden="0" w:uiPriority="68" w:unhideWhenUsed="0"/>
-    <w:lsdException w:name="Medium Grid 3 Accent 2" w:semiHidden="0" w:uiPriority="69" w:unhideWhenUsed="0"/>
-    <w:lsdException w:name="Dark List Accent 2" w:semiHidden="0" w:uiPriority="70" w:unhideWhenUsed="0"/>
-    <w:lsdException w:name="Colorful Shading Accent 2" w:semiHidden="0" w:uiPriority="71" w:unhideWhenUsed="0"/>
-    <w:lsdException w:name="Colorful List Accent 2" w:semiHidden="0" w:uiPriority="72" w:unhideWhenUsed="0"/>
-    <w:lsdException w:name="Colorful Grid Accent 2" w:semiHidden="0" w:uiPriority="73" w:unhideWhenUsed="0"/>
-    <w:lsdException w:name="Light Shading Accent 3" w:semiHidden="0" w:uiPriority="60" w:unhideWhenUsed="0"/>
-    <w:lsdException w:name="Light List Accent 3" w:semiHidden="0" w:uiPriority="61" w:unhideWhenUsed="0"/>
-    <w:lsdException w:name="Light Grid Accent 3" w:semiHidden="0" w:uiPriority="62" w:unhideWhenUsed="0"/>
-    <w:lsdException w:name="Medium Shading 1 Accent 3" w:semiHidden="0" w:uiPriority="63" w:unhideWhenUsed="0"/>
-    <w:lsdException w:name="Medium Shading 2 Accent 3" w:semiHidden="0" w:uiPriority="64" w:unhideWhenUsed="0"/>
-    <w:lsdException w:name="Medium List 1 Accent 3" w:semiHidden="0" w:uiPriority="65" w:unhideWhenUsed="0"/>
-    <w:lsdException w:name="Medium List 2 Accent 3" w:semiHidden="0" w:uiPriority="66" w:unhideWhenUsed="0"/>
-    <w:lsdException w:name="Medium Grid 1 Accent 3" w:semiHidden="0" w:uiPriority="67" w:unhideWhenUsed="0"/>
-    <w:lsdException w:name="Medium Grid 2 Accent 3" w:semiHidden="0" w:uiPriority="68" w:unhideWhenUsed="0"/>
-    <w:lsdException w:name="Medium Grid 3 Accent 3" w:semiHidden="0" w:uiPriority="69" w:unhideWhenUsed="0"/>
-    <w:lsdException w:name="Dark List Accent 3" w:semiHidden="0" w:uiPriority="70" w:unhideWhenUsed="0"/>
-    <w:lsdException w:name="Colorful Shading Accent 3" w:semiHidden="0" w:uiPriority="71" w:unhideWhenUsed="0"/>
-    <w:lsdException w:name="Colorful List Accent 3" w:semiHidden="0" w:uiPriority="72" w:unhideWhenUsed="0"/>
-    <w:lsdException w:name="Colorful Grid Accent 3" w:semiHidden="0" w:uiPriority="73" w:unhideWhenUsed="0"/>
-    <w:lsdException w:name="Light Shading Accent 4" w:semiHidden="0" w:uiPriority="60" w:unhideWhenUsed="0"/>
-    <w:lsdException w:name="Light List Accent 4" w:semiHidden="0" w:uiPriority="61" w:unhideWhenUsed="0"/>
-    <w:lsdException w:name="Light Grid Accent 4" w:semiHidden="0" w:uiPriority="62" w:unhideWhenUsed="0"/>
-    <w:lsdException w:name="Medium Shading 1 Accent 4" w:semiHidden="0" w:uiPriority="63" w:unhideWhenUsed="0"/>
-    <w:lsdException w:name="Medium Shading 2 Accent 4" w:semiHidden="0" w:uiPriority="64" w:unhideWhenUsed="0"/>
-    <w:lsdException w:name="Medium List 1 Accent 4" w:semiHidden="0" w:uiPriority="65" w:unhideWhenUsed="0"/>
-    <w:lsdException w:name="Medium List 2 Accent 4" w:semiHidden="0" w:uiPriority="66" w:unhideWhenUsed="0"/>
-    <w:lsdException w:name="Medium Grid 1 Accent 4" w:semiHidden="0" w:uiPriority="67" w:unhideWhenUsed="0"/>
-    <w:lsdException w:name="Medium Grid 2 Accent 4" w:semiHidden="0" w:uiPriority="68" w:unhideWhenUsed="0"/>
-    <w:lsdException w:name="Medium Grid 3 Accent 4" w:semiHidden="0" w:uiPriority="69" w:unhideWhenUsed="0"/>
-    <w:lsdException w:name="Dark List Accent 4" w:semiHidden="0" w:uiPriority="70" w:unhideWhenUsed="0"/>
-    <w:lsdException w:name="Colorful Shading Accent 4" w:semiHidden="0" w:uiPriority="71" w:unhideWhenUsed="0"/>
-    <w:lsdException w:name="Colorful List Accent 4" w:semiHidden="0" w:uiPriority="72" w:unhideWhenUsed="0"/>
-    <w:lsdException w:name="Colorful Grid Accent 4" w:semiHidden="0" w:uiPriority="73" w:unhideWhenUsed="0"/>
-    <w:lsdException w:name="Light Shading Accent 5" w:semiHidden="0" w:uiPriority="60" w:unhideWhenUsed="0"/>
-    <w:lsdException w:name="Light List Accent 5" w:semiHidden="0" w:uiPriority="61" w:unhideWhenUsed="0"/>
-    <w:lsdException w:name="Light Grid Accent 5" w:semiHidden="0" w:uiPriority="62" w:unhideWhenUsed="0"/>
-    <w:lsdException w:name="Medium Shading 1 Accent 5" w:semiHidden="0" w:uiPriority="63" w:unhideWhenUsed="0"/>
-    <w:lsdException w:name="Medium Shading 2 Accent 5" w:semiHidden="0" w:uiPriority="64" w:unhideWhenUsed="0"/>
-    <w:lsdException w:name="Medium List 1 Accent 5" w:semiHidden="0" w:uiPriority="65" w:unhideWhenUsed="0"/>
-    <w:lsdException w:name="Medium List 2 Accent 5" w:semiHidden="0" w:uiPriority="66" w:unhideWhenUsed="0"/>
-    <w:lsdException w:name="Medium Grid 1 Accent 5" w:semiHidden="0" w:uiPriority="67" w:unhideWhenUsed="0"/>
-    <w:lsdException w:name="Medium Grid 2 Accent 5" w:semiHidden="0" w:uiPriority="68" w:unhideWhenUsed="0"/>
-    <w:lsdException w:name="Medium Grid 3 Accent 5" w:semiHidden="0" w:uiPriority="69" w:unhideWhenUsed="0"/>
-    <w:lsdException w:name="Dark List Accent 5" w:semiHidden="0" w:uiPriority="70" w:unhideWhenUsed="0"/>
-    <w:lsdException w:name="Colorful Shading Accent 5" w:semiHidden="0" w:uiPriority="71" w:unhideWhenUsed="0"/>
-    <w:lsdException w:name="Colorful List Accent 5" w:semiHidden="0" w:uiPriority="72" w:unhideWhenUsed="0"/>
-    <w:lsdException w:name="Colorful Grid Accent 5" w:semiHidden="0" w:uiPriority="73" w:unhideWhenUsed="0"/>
-    <w:lsdException w:name="Light Shading Accent 6" w:semiHidden="0" w:uiPriority="60" w:unhideWhenUsed="0"/>
-    <w:lsdException w:name="Light List Accent 6" w:semiHidden="0" w:uiPriority="61" w:unhideWhenUsed="0"/>
-    <w:lsdException w:name="Light Grid Accent 6" w:semiHidden="0" w:uiPriority="62" w:unhideWhenUsed="0"/>
-    <w:lsdException w:name="Medium Shading 1 Accent 6" w:semiHidden="0" w:uiPriority="63" w:unhideWhenUsed="0"/>
-    <w:lsdException w:name="Medium Shading 2 Accent 6" w:semiHidden="0" w:uiPriority="64" w:unhideWhenUsed="0"/>
-    <w:lsdException w:name="Medium List 1 Accent 6" w:semiHidden="0" w:uiPriority="65" w:unhideWhenUsed="0"/>
-    <w:lsdException w:name="Medium List 2 Accent 6" w:semiHidden="0" w:uiPriority="66" w:unhideWhenUsed="0"/>
-    <w:lsdException w:name="Medium Grid 1 Accent 6" w:semiHidden="0" w:uiPriority="67" w:unhideWhenUsed="0"/>
-    <w:lsdException w:name="Medium Grid 2 Accent 6" w:semiHidden="0" w:uiPriority="68" w:unhideWhenUsed="0"/>
-    <w:lsdException w:name="Medium Grid 3 Accent 6" w:semiHidden="0" w:uiPriority="69" w:unhideWhenUsed="0"/>
-    <w:lsdException w:name="Dark List Accent 6" w:semiHidden="0" w:uiPriority="70" w:unhideWhenUsed="0"/>
-    <w:lsdException w:name="Colorful Shading Accent 6" w:semiHidden="0" w:uiPriority="71" w:unhideWhenUsed="0"/>
-    <w:lsdException w:name="Colorful List Accent 6" w:semiHidden="0" w:uiPriority="72" w:unhideWhenUsed="0"/>
-    <w:lsdException w:name="Colorful Grid Accent 6" w:semiHidden="0" w:uiPriority="73" w:unhideWhenUsed="0"/>
-    <w:lsdException w:name="Subtle Emphasis" w:semiHidden="0" w:uiPriority="19" w:unhideWhenUsed="0" w:qFormat="1"/>
-    <w:lsdException w:name="Intense Emphasis" w:semiHidden="0" w:uiPriority="21" w:unhideWhenUsed="0" w:qFormat="1"/>
-    <w:lsdException w:name="Subtle Reference" w:semiHidden="0" w:uiPriority="31" w:unhideWhenUsed="0" w:qFormat="1"/>
-    <w:lsdException w:name="Intense Reference" w:semiHidden="0" w:uiPriority="32" w:unhideWhenUsed="0" w:qFormat="1"/>
-    <w:lsdException w:name="Book Title" w:semiHidden="0" w:uiPriority="33" w:unhideWhenUsed="0" w:qFormat="1"/>
-    <w:lsdException w:name="Bibliography" w:uiPriority="37"/>
-    <w:lsdException w:name="TOC Heading" w:uiPriority="39" w:qFormat="1"/>
+  <w:latentStyles w:defLockedState="0" w:defUIPriority="99" w:defSemiHidden="0" w:defUnhideWhenUsed="0" w:defQFormat="0" w:count="371">
+    <w:lsdException w:name="Normal" w:uiPriority="0" w:qFormat="1"/>
+    <w:lsdException w:name="heading 1" w:uiPriority="9" w:qFormat="1"/>
+    <w:lsdException w:name="heading 2" w:semiHidden="1" w:uiPriority="9" w:unhideWhenUsed="1" w:qFormat="1"/>
+    <w:lsdException w:name="heading 3" w:semiHidden="1" w:uiPriority="9" w:unhideWhenUsed="1" w:qFormat="1"/>
+    <w:lsdException w:name="heading 4" w:semiHidden="1" w:uiPriority="9" w:unhideWhenUsed="1" w:qFormat="1"/>
+    <w:lsdException w:name="heading 5" w:semiHidden="1" w:uiPriority="9" w:unhideWhenUsed="1" w:qFormat="1"/>
+    <w:lsdException w:name="heading 6" w:semiHidden="1" w:uiPriority="9" w:unhideWhenUsed="1" w:qFormat="1"/>
+    <w:lsdException w:name="heading 7" w:semiHidden="1" w:uiPriority="9" w:unhideWhenUsed="1" w:qFormat="1"/>
+    <w:lsdException w:name="heading 8" w:semiHidden="1" w:uiPriority="9" w:unhideWhenUsed="1" w:qFormat="1"/>
+    <w:lsdException w:name="heading 9" w:semiHidden="1" w:uiPriority="9" w:unhideWhenUsed="1" w:qFormat="1"/>
+    <w:lsdException w:name="index 1" w:semiHidden="1" w:unhideWhenUsed="1"/>
+    <w:lsdException w:name="index 2" w:semiHidden="1" w:unhideWhenUsed="1"/>
+    <w:lsdException w:name="index 3" w:semiHidden="1" w:unhideWhenUsed="1"/>
+    <w:lsdException w:name="index 4" w:semiHidden="1" w:unhideWhenUsed="1"/>
+    <w:lsdException w:name="index 5" w:semiHidden="1" w:unhideWhenUsed="1"/>
+    <w:lsdException w:name="index 6" w:semiHidden="1" w:unhideWhenUsed="1"/>
+    <w:lsdException w:name="index 7" w:semiHidden="1" w:unhideWhenUsed="1"/>
+    <w:lsdException w:name="index 8" w:semiHidden="1" w:unhideWhenUsed="1"/>
+    <w:lsdException w:name="index 9" w:semiHidden="1" w:unhideWhenUsed="1"/>
+    <w:lsdException w:name="toc 1" w:semiHidden="1" w:uiPriority="39" w:unhideWhenUsed="1"/>
+    <w:lsdException w:name="toc 2" w:semiHidden="1" w:uiPriority="39" w:unhideWhenUsed="1"/>
+    <w:lsdException w:name="toc 3" w:semiHidden="1" w:uiPriority="39" w:unhideWhenUsed="1"/>
+    <w:lsdException w:name="toc 4" w:semiHidden="1" w:uiPriority="39" w:unhideWhenUsed="1"/>
+    <w:lsdException w:name="toc 5" w:semiHidden="1" w:uiPriority="39" w:unhideWhenUsed="1"/>
+    <w:lsdException w:name="toc 6" w:semiHidden="1" w:uiPriority="39" w:unhideWhenUsed="1"/>
+    <w:lsdException w:name="toc 7" w:semiHidden="1" w:uiPriority="39" w:unhideWhenUsed="1"/>
+    <w:lsdException w:name="toc 8" w:semiHidden="1" w:uiPriority="39" w:unhideWhenUsed="1"/>
+    <w:lsdException w:name="toc 9" w:semiHidden="1" w:uiPriority="39" w:unhideWhenUsed="1"/>
+    <w:lsdException w:name="Normal Indent" w:semiHidden="1" w:unhideWhenUsed="1"/>
+    <w:lsdException w:name="footnote text" w:semiHidden="1" w:unhideWhenUsed="1"/>
+    <w:lsdException w:name="annotation text" w:semiHidden="1" w:unhideWhenUsed="1"/>
+    <w:lsdException w:name="header" w:semiHidden="1" w:unhideWhenUsed="1"/>
+    <w:lsdException w:name="footer" w:semiHidden="1" w:unhideWhenUsed="1"/>
+    <w:lsdException w:name="index heading" w:semiHidden="1" w:unhideWhenUsed="1"/>
+    <w:lsdException w:name="caption" w:semiHidden="1" w:uiPriority="35" w:unhideWhenUsed="1" w:qFormat="1"/>
+    <w:lsdException w:name="table of figures" w:semiHidden="1" w:unhideWhenUsed="1"/>
+    <w:lsdException w:name="envelope address" w:semiHidden="1" w:unhideWhenUsed="1"/>
+    <w:lsdException w:name="envelope return" w:semiHidden="1" w:unhideWhenUsed="1"/>
+    <w:lsdException w:name="footnote reference" w:semiHidden="1" w:unhideWhenUsed="1"/>
+    <w:lsdException w:name="annotation reference" w:semiHidden="1" w:unhideWhenUsed="1"/>
+    <w:lsdException w:name="line number" w:semiHidden="1" w:unhideWhenUsed="1"/>
+    <w:lsdException w:name="page number" w:semiHidden="1" w:unhideWhenUsed="1"/>
+    <w:lsdException w:name="endnote reference" w:semiHidden="1" w:unhideWhenUsed="1"/>
+    <w:lsdException w:name="endnote text" w:semiHidden="1" w:unhideWhenUsed="1"/>
+    <w:lsdException w:name="table of authorities" w:semiHidden="1" w:unhideWhenUsed="1"/>
+    <w:lsdException w:name="macro" w:semiHidden="1" w:unhideWhenUsed="1"/>
+    <w:lsdException w:name="toa heading" w:semiHidden="1" w:unhideWhenUsed="1"/>
+    <w:lsdException w:name="List" w:semiHidden="1" w:unhideWhenUsed="1"/>
+    <w:lsdException w:name="List Bullet" w:semiHidden="1" w:unhideWhenUsed="1"/>
+    <w:lsdException w:name="List Number" w:semiHidden="1" w:unhideWhenUsed="1"/>
+    <w:lsdException w:name="List 2" w:semiHidden="1" w:unhideWhenUsed="1"/>
+    <w:lsdException w:name="List 3" w:semiHidden="1" w:unhideWhenUsed="1"/>
+    <w:lsdException w:name="List 4" w:semiHidden="1" w:unhideWhenUsed="1"/>
+    <w:lsdException w:name="List 5" w:semiHidden="1" w:unhideWhenUsed="1"/>
+    <w:lsdException w:name="List Bullet 2" w:semiHidden="1" w:unhideWhenUsed="1"/>
+    <w:lsdException w:name="List Bullet 3" w:semiHidden="1" w:unhideWhenUsed="1"/>
+    <w:lsdException w:name="List Bullet 4" w:semiHidden="1" w:unhideWhenUsed="1"/>
+    <w:lsdException w:name="List Bullet 5" w:semiHidden="1" w:unhideWhenUsed="1"/>
+    <w:lsdException w:name="List Number 2" w:semiHidden="1" w:unhideWhenUsed="1"/>
+    <w:lsdException w:name="List Number 3" w:semiHidden="1" w:unhideWhenUsed="1"/>
+    <w:lsdException w:name="List Number 4" w:semiHidden="1" w:unhideWhenUsed="1"/>
+    <w:lsdException w:name="List Number 5" w:semiHidden="1" w:unhideWhenUsed="1"/>
+    <w:lsdException w:name="Title" w:uiPriority="10" w:qFormat="1"/>
+    <w:lsdException w:name="Closing" w:semiHidden="1" w:unhideWhenUsed="1"/>
+    <w:lsdException w:name="Signature" w:semiHidden="1" w:unhideWhenUsed="1"/>
+    <w:lsdException w:name="Default Paragraph Font" w:semiHidden="1" w:uiPriority="1" w:unhideWhenUsed="1"/>
+    <w:lsdException w:name="Body Text" w:semiHidden="1" w:unhideWhenUsed="1"/>
+    <w:lsdException w:name="Body Text Indent" w:semiHidden="1" w:unhideWhenUsed="1"/>
+    <w:lsdException w:name="List Continue" w:semiHidden="1" w:unhideWhenUsed="1"/>
+    <w:lsdException w:name="List Continue 2" w:semiHidden="1" w:unhideWhenUsed="1"/>
+    <w:lsdException w:name="List Continue 3" w:semiHidden="1" w:unhideWhenUsed="1"/>
+    <w:lsdException w:name="List Continue 4" w:semiHidden="1" w:unhideWhenUsed="1"/>
+    <w:lsdException w:name="List Continue 5" w:semiHidden="1" w:unhideWhenUsed="1"/>
+    <w:lsdException w:name="Message Header" w:semiHidden="1" w:unhideWhenUsed="1"/>
+    <w:lsdException w:name="Subtitle" w:uiPriority="11" w:qFormat="1"/>
+    <w:lsdException w:name="Salutation" w:semiHidden="1" w:unhideWhenUsed="1"/>
+    <w:lsdException w:name="Date" w:semiHidden="1" w:unhideWhenUsed="1"/>
+    <w:lsdException w:name="Body Text First Indent" w:semiHidden="1" w:unhideWhenUsed="1"/>
+    <w:lsdException w:name="Body Text First Indent 2" w:semiHidden="1" w:unhideWhenUsed="1"/>
+    <w:lsdException w:name="Note Heading" w:semiHidden="1" w:unhideWhenUsed="1"/>
+    <w:lsdException w:name="Body Text 2" w:semiHidden="1" w:unhideWhenUsed="1"/>
+    <w:lsdException w:name="Body Text 3" w:semiHidden="1" w:unhideWhenUsed="1"/>
+    <w:lsdException w:name="Body Text Indent 2" w:semiHidden="1" w:unhideWhenUsed="1"/>
+    <w:lsdException w:name="Body Text Indent 3" w:semiHidden="1" w:unhideWhenUsed="1"/>
+    <w:lsdException w:name="Block Text" w:semiHidden="1" w:unhideWhenUsed="1"/>
+    <w:lsdException w:name="Hyperlink" w:semiHidden="1" w:unhideWhenUsed="1"/>
+    <w:lsdException w:name="FollowedHyperlink" w:semiHidden="1" w:unhideWhenUsed="1"/>
+    <w:lsdException w:name="Strong" w:uiPriority="22" w:qFormat="1"/>
+    <w:lsdException w:name="Emphasis" w:uiPriority="20" w:qFormat="1"/>
+    <w:lsdException w:name="Document Map" w:semiHidden="1" w:unhideWhenUsed="1"/>
+    <w:lsdException w:name="Plain Text" w:semiHidden="1" w:unhideWhenUsed="1"/>
+    <w:lsdException w:name="E-mail Signature" w:semiHidden="1" w:unhideWhenUsed="1"/>
+    <w:lsdException w:name="HTML Top of Form" w:semiHidden="1" w:unhideWhenUsed="1"/>
+    <w:lsdException w:name="HTML Bottom of Form" w:semiHidden="1" w:unhideWhenUsed="1"/>
+    <w:lsdException w:name="Normal (Web)" w:semiHidden="1" w:unhideWhenUsed="1"/>
+    <w:lsdException w:name="HTML Acronym" w:semiHidden="1" w:unhideWhenUsed="1"/>
+    <w:lsdException w:name="HTML Address" w:semiHidden="1" w:unhideWhenUsed="1"/>
+    <w:lsdException w:name="HTML Cite" w:semiHidden="1" w:unhideWhenUsed="1"/>
+    <w:lsdException w:name="HTML Code" w:semiHidden="1" w:unhideWhenUsed="1"/>
+    <w:lsdException w:name="HTML Definition" w:semiHidden="1" w:unhideWhenUsed="1"/>
+    <w:lsdException w:name="HTML Keyboard" w:semiHidden="1" w:unhideWhenUsed="1"/>
+    <w:lsdException w:name="HTML Preformatted" w:semiHidden="1" w:unhideWhenUsed="1"/>
+    <w:lsdException w:name="HTML Sample" w:semiHidden="1" w:unhideWhenUsed="1"/>
+    <w:lsdException w:name="HTML Typewriter" w:semiHidden="1" w:unhideWhenUsed="1"/>
+    <w:lsdException w:name="HTML Variable" w:semiHidden="1" w:unhideWhenUsed="1"/>
+    <w:lsdException w:name="Normal Table" w:semiHidden="1" w:unhideWhenUsed="1"/>
+    <w:lsdException w:name="annotation subject" w:semiHidden="1" w:unhideWhenUsed="1"/>
+    <w:lsdException w:name="No List" w:semiHidden="1" w:unhideWhenUsed="1"/>
+    <w:lsdException w:name="Outline List 1" w:semiHidden="1" w:unhideWhenUsed="1"/>
+    <w:lsdException w:name="Outline List 2" w:semiHidden="1" w:unhideWhenUsed="1"/>
+    <w:lsdException w:name="Outline List 3" w:semiHidden="1" w:unhideWhenUsed="1"/>
+    <w:lsdException w:name="Table Simple 1" w:semiHidden="1" w:unhideWhenUsed="1"/>
+    <w:lsdException w:name="Table Simple 2" w:semiHidden="1" w:unhideWhenUsed="1"/>
+    <w:lsdException w:name="Table Simple 3" w:semiHidden="1" w:unhideWhenUsed="1"/>
+    <w:lsdException w:name="Table Classic 1" w:semiHidden="1" w:unhideWhenUsed="1"/>
+    <w:lsdException w:name="Table Classic 2" w:semiHidden="1" w:unhideWhenUsed="1"/>
+    <w:lsdException w:name="Table Classic 3" w:semiHidden="1" w:unhideWhenUsed="1"/>
+    <w:lsdException w:name="Table Classic 4" w:semiHidden="1" w:unhideWhenUsed="1"/>
+    <w:lsdException w:name="Table Colorful 1" w:semiHidden="1" w:unhideWhenUsed="1"/>
+    <w:lsdException w:name="Table Colorful 2" w:semiHidden="1" w:unhideWhenUsed="1"/>
+    <w:lsdException w:name="Table Colorful 3" w:semiHidden="1" w:unhideWhenUsed="1"/>
+    <w:lsdException w:name="Table Columns 1" w:semiHidden="1" w:unhideWhenUsed="1"/>
+    <w:lsdException w:name="Table Columns 2" w:semiHidden="1" w:unhideWhenUsed="1"/>
+    <w:lsdException w:name="Table Columns 3" w:semiHidden="1" w:unhideWhenUsed="1"/>
+    <w:lsdException w:name="Table Columns 4" w:semiHidden="1" w:unhideWhenUsed="1"/>
+    <w:lsdException w:name="Table Columns 5" w:semiHidden="1" w:unhideWhenUsed="1"/>
+    <w:lsdException w:name="Table Grid 1" w:semiHidden="1" w:unhideWhenUsed="1"/>
+    <w:lsdException w:name="Table Grid 2" w:semiHidden="1" w:unhideWhenUsed="1"/>
+    <w:lsdException w:name="Table Grid 3" w:semiHidden="1" w:unhideWhenUsed="1"/>
+    <w:lsdException w:name="Table Grid 4" w:semiHidden="1" w:unhideWhenUsed="1"/>
+    <w:lsdException w:name="Table Grid 5" w:semiHidden="1" w:unhideWhenUsed="1"/>
+    <w:lsdException w:name="Table Grid 6" w:semiHidden="1" w:unhideWhenUsed="1"/>
+    <w:lsdException w:name="Table Grid 7" w:semiHidden="1" w:unhideWhenUsed="1"/>
+    <w:lsdException w:name="Table Grid 8" w:semiHidden="1" w:unhideWhenUsed="1"/>
+    <w:lsdException w:name="Table List 1" w:semiHidden="1" w:unhideWhenUsed="1"/>
+    <w:lsdException w:name="Table List 2" w:semiHidden="1" w:unhideWhenUsed="1"/>
+    <w:lsdException w:name="Table List 3" w:semiHidden="1" w:unhideWhenUsed="1"/>
+    <w:lsdException w:name="Table List 4" w:semiHidden="1" w:unhideWhenUsed="1"/>
+    <w:lsdException w:name="Table List 5" w:semiHidden="1" w:unhideWhenUsed="1"/>
+    <w:lsdException w:name="Table List 6" w:semiHidden="1" w:unhideWhenUsed="1"/>
+    <w:lsdException w:name="Table List 7" w:semiHidden="1" w:unhideWhenUsed="1"/>
+    <w:lsdException w:name="Table List 8" w:semiHidden="1" w:unhideWhenUsed="1"/>
+    <w:lsdException w:name="Table 3D effects 1" w:semiHidden="1" w:unhideWhenUsed="1"/>
+    <w:lsdException w:name="Table 3D effects 2" w:semiHidden="1" w:unhideWhenUsed="1"/>
+    <w:lsdException w:name="Table 3D effects 3" w:semiHidden="1" w:unhideWhenUsed="1"/>
+    <w:lsdException w:name="Table Contemporary" w:semiHidden="1" w:unhideWhenUsed="1"/>
+    <w:lsdException w:name="Table Elegant" w:semiHidden="1" w:unhideWhenUsed="1"/>
+    <w:lsdException w:name="Table Professional" w:semiHidden="1" w:unhideWhenUsed="1"/>
+    <w:lsdException w:name="Table Subtle 1" w:semiHidden="1" w:unhideWhenUsed="1"/>
+    <w:lsdException w:name="Table Subtle 2" w:semiHidden="1" w:unhideWhenUsed="1"/>
+    <w:lsdException w:name="Table Web 1" w:semiHidden="1" w:unhideWhenUsed="1"/>
+    <w:lsdException w:name="Table Web 2" w:semiHidden="1" w:unhideWhenUsed="1"/>
+    <w:lsdException w:name="Table Web 3" w:semiHidden="1" w:unhideWhenUsed="1"/>
+    <w:lsdException w:name="Balloon Text" w:semiHidden="1" w:unhideWhenUsed="1"/>
+    <w:lsdException w:name="Table Grid" w:uiPriority="59"/>
+    <w:lsdException w:name="Table Theme" w:semiHidden="1" w:unhideWhenUsed="1"/>
+    <w:lsdException w:name="Placeholder Text" w:semiHidden="1"/>
+    <w:lsdException w:name="No Spacing" w:uiPriority="1" w:qFormat="1"/>
+    <w:lsdException w:name="Light Shading" w:uiPriority="60"/>
+    <w:lsdException w:name="Light List" w:uiPriority="61"/>
+    <w:lsdException w:name="Light Grid" w:uiPriority="62"/>
+    <w:lsdException w:name="Medium Shading 1" w:uiPriority="63"/>
+    <w:lsdException w:name="Medium Shading 2" w:uiPriority="64"/>
+    <w:lsdException w:name="Medium List 1" w:uiPriority="65"/>
+    <w:lsdException w:name="Medium List 2" w:uiPriority="66"/>
+    <w:lsdException w:name="Medium Grid 1" w:uiPriority="67"/>
+    <w:lsdException w:name="Medium Grid 2" w:uiPriority="68"/>
+    <w:lsdException w:name="Medium Grid 3" w:uiPriority="69"/>
+    <w:lsdException w:name="Dark List" w:uiPriority="70"/>
+    <w:lsdException w:name="Colorful Shading" w:uiPriority="71"/>
+    <w:lsdException w:name="Colorful List" w:uiPriority="72"/>
+    <w:lsdException w:name="Colorful Grid" w:uiPriority="73"/>
+    <w:lsdException w:name="Light Shading Accent 1" w:uiPriority="60"/>
+    <w:lsdException w:name="Light List Accent 1" w:uiPriority="61"/>
+    <w:lsdException w:name="Light Grid Accent 1" w:uiPriority="62"/>
+    <w:lsdException w:name="Medium Shading 1 Accent 1" w:uiPriority="63"/>
+    <w:lsdException w:name="Medium Shading 2 Accent 1" w:uiPriority="64"/>
+    <w:lsdException w:name="Medium List 1 Accent 1" w:uiPriority="65"/>
+    <w:lsdException w:name="Revision" w:semiHidden="1"/>
+    <w:lsdException w:name="List Paragraph" w:uiPriority="34" w:qFormat="1"/>
+    <w:lsdException w:name="Quote" w:uiPriority="29" w:qFormat="1"/>
+    <w:lsdException w:name="Intense Quote" w:uiPriority="30" w:qFormat="1"/>
+    <w:lsdException w:name="Medium List 2 Accent 1" w:uiPriority="66"/>
+    <w:lsdException w:name="Medium Grid 1 Accent 1" w:uiPriority="67"/>
+    <w:lsdException w:name="Medium Grid 2 Accent 1" w:uiPriority="68"/>
+    <w:lsdException w:name="Medium Grid 3 Accent 1" w:uiPriority="69"/>
+    <w:lsdException w:name="Dark List Accent 1" w:uiPriority="70"/>
+    <w:lsdException w:name="Colorful Shading Accent 1" w:uiPriority="71"/>
+    <w:lsdException w:name="Colorful List Accent 1" w:uiPriority="72"/>
+    <w:lsdException w:name="Colorful Grid Accent 1" w:uiPriority="73"/>
+    <w:lsdException w:name="Light Shading Accent 2" w:uiPriority="60"/>
+    <w:lsdException w:name="Light List Accent 2" w:uiPriority="61"/>
+    <w:lsdException w:name="Light Grid Accent 2" w:uiPriority="62"/>
+    <w:lsdException w:name="Medium Shading 1 Accent 2" w:uiPriority="63"/>
+    <w:lsdException w:name="Medium Shading 2 Accent 2" w:uiPriority="64"/>
+    <w:lsdException w:name="Medium List 1 Accent 2" w:uiPriority="65"/>
+    <w:lsdException w:name="Medium List 2 Accent 2" w:uiPriority="66"/>
+    <w:lsdException w:name="Medium Grid 1 Accent 2" w:uiPriority="67"/>
+    <w:lsdException w:name="Medium Grid 2 Accent 2" w:uiPriority="68"/>
+    <w:lsdException w:name="Medium Grid 3 Accent 2" w:uiPriority="69"/>
+    <w:lsdException w:name="Dark List Accent 2" w:uiPriority="70"/>
+    <w:lsdException w:name="Colorful Shading Accent 2" w:uiPriority="71"/>
+    <w:lsdException w:name="Colorful List Accent 2" w:uiPriority="72"/>
+    <w:lsdException w:name="Colorful Grid Accent 2" w:uiPriority="73"/>
+    <w:lsdException w:name="Light Shading Accent 3" w:uiPriority="60"/>
+    <w:lsdException w:name="Light List Accent 3" w:uiPriority="61"/>
+    <w:lsdException w:name="Light Grid Accent 3" w:uiPriority="62"/>
+    <w:lsdException w:name="Medium Shading 1 Accent 3" w:uiPriority="63"/>
+    <w:lsdException w:name="Medium Shading 2 Accent 3" w:uiPriority="64"/>
+    <w:lsdException w:name="Medium List 1 Accent 3" w:uiPriority="65"/>
+    <w:lsdException w:name="Medium List 2 Accent 3" w:uiPriority="66"/>
+    <w:lsdException w:name="Medium Grid 1 Accent 3" w:uiPriority="67"/>
+    <w:lsdException w:name="Medium Grid 2 Accent 3" w:uiPriority="68"/>
+    <w:lsdException w:name="Medium Grid 3 Accent 3" w:uiPriority="69"/>
+    <w:lsdException w:name="Dark List Accent 3" w:uiPriority="70"/>
+    <w:lsdException w:name="Colorful Shading Accent 3" w:uiPriority="71"/>
+    <w:lsdException w:name="Colorful List Accent 3" w:uiPriority="72"/>
+    <w:lsdException w:name="Colorful Grid Accent 3" w:uiPriority="73"/>
+    <w:lsdException w:name="Light Shading Accent 4" w:uiPriority="60"/>
+    <w:lsdException w:name="Light List Accent 4" w:uiPriority="61"/>
+    <w:lsdException w:name="Light Grid Accent 4" w:uiPriority="62"/>
+    <w:lsdException w:name="Medium Shading 1 Accent 4" w:uiPriority="63"/>
+    <w:lsdException w:name="Medium Shading 2 Accent 4" w:uiPriority="64"/>
+    <w:lsdException w:name="Medium List 1 Accent 4" w:uiPriority="65"/>
+    <w:lsdException w:name="Medium List 2 Accent 4" w:uiPriority="66"/>
+    <w:lsdException w:name="Medium Grid 1 Accent 4" w:uiPriority="67"/>
+    <w:lsdException w:name="Medium Grid 2 Accent 4" w:uiPriority="68"/>
+    <w:lsdException w:name="Medium Grid 3 Accent 4" w:uiPriority="69"/>
+    <w:lsdException w:name="Dark List Accent 4" w:uiPriority="70"/>
+    <w:lsdException w:name="Colorful Shading Accent 4" w:uiPriority="71"/>
+    <w:lsdException w:name="Colorful List Accent 4" w:uiPriority="72"/>
+    <w:lsdException w:name="Colorful Grid Accent 4" w:uiPriority="73"/>
+    <w:lsdException w:name="Light Shading Accent 5" w:uiPriority="60"/>
+    <w:lsdException w:name="Light List Accent 5" w:uiPriority="61"/>
+    <w:lsdException w:name="Light Grid Accent 5" w:uiPriority="62"/>
+    <w:lsdException w:name="Medium Shading 1 Accent 5" w:uiPriority="63"/>
+    <w:lsdException w:name="Medium Shading 2 Accent 5" w:uiPriority="64"/>
+    <w:lsdException w:name="Medium List 1 Accent 5" w:uiPriority="65"/>
+    <w:lsdException w:name="Medium List 2 Accent 5" w:uiPriority="66"/>
+    <w:lsdException w:name="Medium Grid 1 Accent 5" w:uiPriority="67"/>
+    <w:lsdException w:name="Medium Grid 2 Accent 5" w:uiPriority="68"/>
+    <w:lsdException w:name="Medium Grid 3 Accent 5" w:uiPriority="69"/>
+    <w:lsdException w:name="Dark List Accent 5" w:uiPriority="70"/>
+    <w:lsdException w:name="Colorful Shading Accent 5" w:uiPriority="71"/>
+    <w:lsdException w:name="Colorful List Accent 5" w:uiPriority="72"/>
+    <w:lsdException w:name="Colorful Grid Accent 5" w:uiPriority="73"/>
+    <w:lsdException w:name="Light Shading Accent 6" w:uiPriority="60"/>
+    <w:lsdException w:name="Light List Accent 6" w:uiPriority="61"/>
+    <w:lsdException w:name="Light Grid Accent 6" w:uiPriority="62"/>
+    <w:lsdException w:name="Medium Shading 1 Accent 6" w:uiPriority="63"/>
+    <w:lsdException w:name="Medium Shading 2 Accent 6" w:uiPriority="64"/>
+    <w:lsdException w:name="Medium List 1 Accent 6" w:uiPriority="65"/>
+    <w:lsdException w:name="Medium List 2 Accent 6" w:uiPriority="66"/>
+    <w:lsdException w:name="Medium Grid 1 Accent 6" w:uiPriority="67"/>
+    <w:lsdException w:name="Medium Grid 2 Accent 6" w:uiPriority="68"/>
+    <w:lsdException w:name="Medium Grid 3 Accent 6" w:uiPriority="69"/>
+    <w:lsdException w:name="Dark List Accent 6" w:uiPriority="70"/>
+    <w:lsdException w:name="Colorful Shading Accent 6" w:uiPriority="71"/>
+    <w:lsdException w:name="Colorful List Accent 6" w:uiPriority="72"/>
+    <w:lsdException w:name="Colorful Grid Accent 6" w:uiPriority="73"/>
+    <w:lsdException w:name="Subtle Emphasis" w:uiPriority="19" w:qFormat="1"/>
+    <w:lsdException w:name="Intense Emphasis" w:uiPriority="21" w:qFormat="1"/>
+    <w:lsdException w:name="Subtle Reference" w:uiPriority="31" w:qFormat="1"/>
+    <w:lsdException w:name="Intense Reference" w:uiPriority="32" w:qFormat="1"/>
+    <w:lsdException w:name="Book Title" w:uiPriority="33" w:qFormat="1"/>
+    <w:lsdException w:name="Bibliography" w:semiHidden="1" w:uiPriority="37" w:unhideWhenUsed="1"/>
+    <w:lsdException w:name="TOC Heading" w:semiHidden="1" w:uiPriority="39" w:unhideWhenUsed="1" w:qFormat="1"/>
+    <w:lsdException w:name="Plain Table 1" w:uiPriority="41"/>
+    <w:lsdException w:name="Plain Table 2" w:uiPriority="42"/>
+    <w:lsdException w:name="Plain Table 3" w:uiPriority="43"/>
+    <w:lsdException w:name="Plain Table 4" w:uiPriority="44"/>
+    <w:lsdException w:name="Plain Table 5" w:uiPriority="45"/>
+    <w:lsdException w:name="Grid Table Light" w:uiPriority="40"/>
+    <w:lsdException w:name="Grid Table 1 Light" w:uiPriority="46"/>
+    <w:lsdException w:name="Grid Table 2" w:uiPriority="47"/>
+    <w:lsdException w:name="Grid Table 3" w:uiPriority="48"/>
+    <w:lsdException w:name="Grid Table 4" w:uiPriority="49"/>
+    <w:lsdException w:name="Grid Table 5 Dark" w:uiPriority="50"/>
+    <w:lsdException w:name="Grid Table 6 Colorful" w:uiPriority="51"/>
+    <w:lsdException w:name="Grid Table 7 Colorful" w:uiPriority="52"/>
+    <w:lsdException w:name="Grid Table 1 Light Accent 1" w:uiPriority="46"/>
+    <w:lsdException w:name="Grid Table 2 Accent 1" w:uiPriority="47"/>
+    <w:lsdException w:name="Grid Table 3 Accent 1" w:uiPriority="48"/>
+    <w:lsdException w:name="Grid Table 4 Accent 1" w:uiPriority="49"/>
+    <w:lsdException w:name="Grid Table 5 Dark Accent 1" w:uiPriority="50"/>
+    <w:lsdException w:name="Grid Table 6 Colorful Accent 1" w:uiPriority="51"/>
+    <w:lsdException w:name="Grid Table 7 Colorful Accent 1" w:uiPriority="52"/>
+    <w:lsdException w:name="Grid Table 1 Light Accent 2" w:uiPriority="46"/>
+    <w:lsdException w:name="Grid Table 2 Accent 2" w:uiPriority="47"/>
+    <w:lsdException w:name="Grid Table 3 Accent 2" w:uiPriority="48"/>
+    <w:lsdException w:name="Grid Table 4 Accent 2" w:uiPriority="49"/>
+    <w:lsdException w:name="Grid Table 5 Dark Accent 2" w:uiPriority="50"/>
+    <w:lsdException w:name="Grid Table 6 Colorful Accent 2" w:uiPriority="51"/>
+    <w:lsdException w:name="Grid Table 7 Colorful Accent 2" w:uiPriority="52"/>
+    <w:lsdException w:name="Grid Table 1 Light Accent 3" w:uiPriority="46"/>
+    <w:lsdException w:name="Grid Table 2 Accent 3" w:uiPriority="47"/>
+    <w:lsdException w:name="Grid Table 3 Accent 3" w:uiPriority="48"/>
+    <w:lsdException w:name="Grid Table 4 Accent 3" w:uiPriority="49"/>
+    <w:lsdException w:name="Grid Table 5 Dark Accent 3" w:uiPriority="50"/>
+    <w:lsdException w:name="Grid Table 6 Colorful Accent 3" w:uiPriority="51"/>
+    <w:lsdException w:name="Grid Table 7 Colorful Accent 3" w:uiPriority="52"/>
+    <w:lsdException w:name="Grid Table 1 Light Accent 4" w:uiPriority="46"/>
+    <w:lsdException w:name="Grid Table 2 Accent 4" w:uiPriority="47"/>
+    <w:lsdException w:name="Grid Table 3 Accent 4" w:uiPriority="48"/>
+    <w:lsdException w:name="Grid Table 4 Accent 4" w:uiPriority="49"/>
+    <w:lsdException w:name="Grid Table 5 Dark Accent 4" w:uiPriority="50"/>
+    <w:lsdException w:name="Grid Table 6 Colorful Accent 4" w:uiPriority="51"/>
+    <w:lsdException w:name="Grid Table 7 Colorful Accent 4" w:uiPriority="52"/>
+    <w:lsdException w:name="Grid Table 1 Light Accent 5" w:uiPriority="46"/>
+    <w:lsdException w:name="Grid Table 2 Accent 5" w:uiPriority="47"/>
+    <w:lsdException w:name="Grid Table 3 Accent 5" w:uiPriority="48"/>
+    <w:lsdException w:name="Grid Table 4 Accent 5" w:uiPriority="49"/>
+    <w:lsdException w:name="Grid Table 5 Dark Accent 5" w:uiPriority="50"/>
+    <w:lsdException w:name="Grid Table 6 Colorful Accent 5" w:uiPriority="51"/>
+    <w:lsdException w:name="Grid Table 7 Colorful Accent 5" w:uiPriority="52"/>
+    <w:lsdException w:name="Grid Table 1 Light Accent 6" w:uiPriority="46"/>
+    <w:lsdException w:name="Grid Table 2 Accent 6" w:uiPriority="47"/>
+    <w:lsdException w:name="Grid Table 3 Accent 6" w:uiPriority="48"/>
+    <w:lsdException w:name="Grid Table 4 Accent 6" w:uiPriority="49"/>
+    <w:lsdException w:name="Grid Table 5 Dark Accent 6" w:uiPriority="50"/>
+    <w:lsdException w:name="Grid Table 6 Colorful Accent 6" w:uiPriority="51"/>
+    <w:lsdException w:name="Grid Table 7 Colorful Accent 6" w:uiPriority="52"/>
+    <w:lsdException w:name="List Table 1 Light" w:uiPriority="46"/>
+    <w:lsdException w:name="List Table 2" w:uiPriority="47"/>
+    <w:lsdException w:name="List Table 3" w:uiPriority="48"/>
+    <w:lsdException w:name="List Table 4" w:uiPriority="49"/>
+    <w:lsdException w:name="List Table 5 Dark" w:uiPriority="50"/>
+    <w:lsdException w:name="List Table 6 Colorful" w:uiPriority="51"/>
+    <w:lsdException w:name="List Table 7 Colorful" w:uiPriority="52"/>
+    <w:lsdException w:name="List Table 1 Light Accent 1" w:uiPriority="46"/>
+    <w:lsdException w:name="List Table 2 Accent 1" w:uiPriority="47"/>
+    <w:lsdException w:name="List Table 3 Accent 1" w:uiPriority="48"/>
+    <w:lsdException w:name="List Table 4 Accent 1" w:uiPriority="49"/>
+    <w:lsdException w:name="List Table 5 Dark Accent 1" w:uiPriority="50"/>
+    <w:lsdException w:name="List Table 6 Colorful Accent 1" w:uiPriority="51"/>
+    <w:lsdException w:name="List Table 7 Colorful Accent 1" w:uiPriority="52"/>
+    <w:lsdException w:name="List Table 1 Light Accent 2" w:uiPriority="46"/>
+    <w:lsdException w:name="List Table 2 Accent 2" w:uiPriority="47"/>
+    <w:lsdException w:name="List Table 3 Accent 2" w:uiPriority="48"/>
+    <w:lsdException w:name="List Table 4 Accent 2" w:uiPriority="49"/>
+    <w:lsdException w:name="List Table 5 Dark Accent 2" w:uiPriority="50"/>
+    <w:lsdException w:name="List Table 6 Colorful Accent 2" w:uiPriority="51"/>
+    <w:lsdException w:name="List Table 7 Colorful Accent 2" w:uiPriority="52"/>
+    <w:lsdException w:name="List Table 1 Light Accent 3" w:uiPriority="46"/>
+    <w:lsdException w:name="List Table 2 Accent 3" w:uiPriority="47"/>
+    <w:lsdException w:name="List Table 3 Accent 3" w:uiPriority="48"/>
+    <w:lsdException w:name="List Table 4 Accent 3" w:uiPriority="49"/>
+    <w:lsdException w:name="List Table 5 Dark Accent 3" w:uiPriority="50"/>
+    <w:lsdException w:name="List Table 6 Colorful Accent 3" w:uiPriority="51"/>
+    <w:lsdException w:name="List Table 7 Colorful Accent 3" w:uiPriority="52"/>
+    <w:lsdException w:name="List Table 1 Light Accent 4" w:uiPriority="46"/>
+    <w:lsdException w:name="List Table 2 Accent 4" w:uiPriority="47"/>
+    <w:lsdException w:name="List Table 3 Accent 4" w:uiPriority="48"/>
+    <w:lsdException w:name="List Table 4 Accent 4" w:uiPriority="49"/>
+    <w:lsdException w:name="List Table 5 Dark Accent 4" w:uiPriority="50"/>
+    <w:lsdException w:name="List Table 6 Colorful Accent 4" w:uiPriority="51"/>
+    <w:lsdException w:name="List Table 7 Colorful Accent 4" w:uiPriority="52"/>
+    <w:lsdException w:name="List Table 1 Light Accent 5" w:uiPriority="46"/>
+    <w:lsdException w:name="List Table 2 Accent 5" w:uiPriority="47"/>
+    <w:lsdException w:name="List Table 3 Accent 5" w:uiPriority="48"/>
+    <w:lsdException w:name="List Table 4 Accent 5" w:uiPriority="49"/>
+    <w:lsdException w:name="List Table 5 Dark Accent 5" w:uiPriority="50"/>
+    <w:lsdException w:name="List Table 6 Colorful Accent 5" w:uiPriority="51"/>
+    <w:lsdException w:name="List Table 7 Colorful Accent 5" w:uiPriority="52"/>
+    <w:lsdException w:name="List Table 1 Light Accent 6" w:uiPriority="46"/>
+    <w:lsdException w:name="List Table 2 Accent 6" w:uiPriority="47"/>
+    <w:lsdException w:name="List Table 3 Accent 6" w:uiPriority="48"/>
+    <w:lsdException w:name="List Table 4 Accent 6" w:uiPriority="49"/>
+    <w:lsdException w:name="List Table 5 Dark Accent 6" w:uiPriority="50"/>
+    <w:lsdException w:name="List Table 6 Colorful Accent 6" w:uiPriority="51"/>
+    <w:lsdException w:name="List Table 7 Colorful Accent 6" w:uiPriority="52"/>
   </w:latentStyles>
   <w:style w:type="paragraph" w:default="1" w:styleId="Normal">
     <w:name w:val="Normal"/>
@@ -2013,7 +2250,6 @@
       <w:spacing w:after="0"/>
     </w:pPr>
     <w:tblPr>
-      <w:tblInd w:w="0" w:type="dxa"/>
       <w:tblBorders>
         <w:top w:val="single" w:sz="4" w:space="0" w:color="000000" w:themeColor="text1"/>
         <w:left w:val="single" w:sz="4" w:space="0" w:color="000000" w:themeColor="text1"/>
@@ -2022,426 +2258,6 @@
         <w:insideH w:val="single" w:sz="4" w:space="0" w:color="000000" w:themeColor="text1"/>
         <w:insideV w:val="single" w:sz="4" w:space="0" w:color="000000" w:themeColor="text1"/>
       </w:tblBorders>
-      <w:tblCellMar>
-        <w:top w:w="0" w:type="dxa"/>
-        <w:left w:w="108" w:type="dxa"/>
-        <w:bottom w:w="0" w:type="dxa"/>
-        <w:right w:w="108" w:type="dxa"/>
-      </w:tblCellMar>
-    </w:tblPr>
-  </w:style>
-  <w:style w:type="character" w:customStyle="1" w:styleId="Heading1Char">
-    <w:name w:val="Heading 1 Char"/>
-    <w:basedOn w:val="DefaultParagraphFont"/>
-    <w:link w:val="Heading1"/>
-    <w:uiPriority w:val="9"/>
-    <w:rsid w:val="008D510D"/>
-    <w:rPr>
-      <w:rFonts w:ascii="Poor Richard" w:hAnsi="Poor Richard"/>
-      <w:color w:val="556D7D"/>
-      <w:sz w:val="52"/>
-      <w:szCs w:val="52"/>
-    </w:rPr>
-  </w:style>
-  <w:style w:type="paragraph" w:customStyle="1" w:styleId="BoldLarge">
-    <w:name w:val="Bold Large"/>
-    <w:basedOn w:val="Normal"/>
-    <w:qFormat/>
-    <w:rsid w:val="00B95600"/>
-    <w:rPr>
-      <w:b/>
-      <w:color w:val="2F3133"/>
-      <w:sz w:val="28"/>
-      <w:szCs w:val="28"/>
-    </w:rPr>
-  </w:style>
-  <w:style w:type="paragraph" w:styleId="ListParagraph">
-    <w:name w:val="List Paragraph"/>
-    <w:basedOn w:val="Normal"/>
-    <w:uiPriority w:val="34"/>
-    <w:qFormat/>
-    <w:rsid w:val="000E6036"/>
-    <w:pPr>
-      <w:ind w:left="158"/>
-    </w:pPr>
-  </w:style>
-  <w:style w:type="paragraph" w:customStyle="1" w:styleId="Name">
-    <w:name w:val="Name"/>
-    <w:basedOn w:val="Normal"/>
-    <w:qFormat/>
-    <w:rsid w:val="00263C40"/>
-    <w:pPr>
-      <w:jc w:val="right"/>
-    </w:pPr>
-    <w:rPr>
-      <w:rFonts w:ascii="Poor Richard" w:hAnsi="Poor Richard"/>
-      <w:b/>
-      <w:color w:val="FFFFFF" w:themeColor="background1"/>
-      <w:spacing w:val="40"/>
-      <w:sz w:val="80"/>
-      <w:szCs w:val="80"/>
-    </w:rPr>
-  </w:style>
-  <w:style w:type="paragraph" w:customStyle="1" w:styleId="BoldNormal">
-    <w:name w:val="Bold Normal"/>
-    <w:basedOn w:val="Normal"/>
-    <w:qFormat/>
-    <w:rsid w:val="003D4019"/>
-    <w:rPr>
-      <w:b/>
-    </w:rPr>
-  </w:style>
-  <w:style w:type="paragraph" w:customStyle="1" w:styleId="ContactInfo">
-    <w:name w:val="Contact Info"/>
-    <w:basedOn w:val="Normal"/>
-    <w:qFormat/>
-    <w:rsid w:val="00023029"/>
-    <w:pPr>
-      <w:spacing w:before="0" w:after="0"/>
-      <w:jc w:val="right"/>
-    </w:pPr>
-  </w:style>
-  <w:style w:type="paragraph" w:styleId="Header">
-    <w:name w:val="header"/>
-    <w:basedOn w:val="Normal"/>
-    <w:link w:val="HeaderChar"/>
-    <w:uiPriority w:val="99"/>
-    <w:unhideWhenUsed/>
-    <w:rsid w:val="00244E21"/>
-    <w:pPr>
-      <w:tabs>
-        <w:tab w:val="center" w:pos="4680"/>
-        <w:tab w:val="right" w:pos="9360"/>
-      </w:tabs>
-      <w:spacing w:before="0" w:after="0"/>
-    </w:pPr>
-  </w:style>
-  <w:style w:type="character" w:customStyle="1" w:styleId="HeaderChar">
-    <w:name w:val="Header Char"/>
-    <w:basedOn w:val="DefaultParagraphFont"/>
-    <w:link w:val="Header"/>
-    <w:uiPriority w:val="99"/>
-    <w:rsid w:val="00244E21"/>
-    <w:rPr>
-      <w:rFonts w:asciiTheme="majorHAnsi" w:hAnsiTheme="majorHAnsi"/>
-    </w:rPr>
-  </w:style>
-  <w:style w:type="paragraph" w:styleId="Footer">
-    <w:name w:val="footer"/>
-    <w:basedOn w:val="Normal"/>
-    <w:link w:val="FooterChar"/>
-    <w:uiPriority w:val="99"/>
-    <w:unhideWhenUsed/>
-    <w:rsid w:val="00244E21"/>
-    <w:pPr>
-      <w:tabs>
-        <w:tab w:val="center" w:pos="4680"/>
-        <w:tab w:val="right" w:pos="9360"/>
-      </w:tabs>
-      <w:spacing w:before="0" w:after="0"/>
-    </w:pPr>
-  </w:style>
-  <w:style w:type="character" w:customStyle="1" w:styleId="FooterChar">
-    <w:name w:val="Footer Char"/>
-    <w:basedOn w:val="DefaultParagraphFont"/>
-    <w:link w:val="Footer"/>
-    <w:uiPriority w:val="99"/>
-    <w:rsid w:val="00244E21"/>
-    <w:rPr>
-      <w:rFonts w:asciiTheme="majorHAnsi" w:hAnsiTheme="majorHAnsi"/>
-    </w:rPr>
-  </w:style>
-  <w:style w:type="paragraph" w:customStyle="1" w:styleId="Contacts">
-    <w:name w:val="Contacts"/>
-    <w:basedOn w:val="Normal"/>
-    <w:qFormat/>
-    <w:rsid w:val="00263C40"/>
-    <w:pPr>
-      <w:spacing w:before="0"/>
-      <w:jc w:val="right"/>
-    </w:pPr>
-  </w:style>
-</w:styles>
-</file>
-
-<file path=word/stylesWithEffects.xml><?xml version="1.0" encoding="utf-8"?>
-<w:styles xmlns:wpc="http://schemas.microsoft.com/office/word/2010/wordprocessingCanvas" xmlns:mc="http://schemas.openxmlformats.org/markup-compatibility/2006" xmlns:o="urn:schemas-microsoft-com:office:office" xmlns:r="http://schemas.openxmlformats.org/officeDocument/2006/relationships" xmlns:m="http://schemas.openxmlformats.org/officeDocument/2006/math" xmlns:v="urn:schemas-microsoft-com:vml" xmlns:wp14="http://schemas.microsoft.com/office/word/2010/wordprocessingDrawing" xmlns:wp="http://schemas.openxmlformats.org/drawingml/2006/wordprocessingDrawing" xmlns:w10="urn:schemas-microsoft-com:office:word" xmlns:w="http://schemas.openxmlformats.org/wordprocessingml/2006/main" xmlns:w14="http://schemas.microsoft.com/office/word/2010/wordml" xmlns:wpg="http://schemas.microsoft.com/office/word/2010/wordprocessingGroup" xmlns:wpi="http://schemas.microsoft.com/office/word/2010/wordprocessingInk" xmlns:wne="http://schemas.microsoft.com/office/word/2006/wordml" xmlns:wps="http://schemas.microsoft.com/office/word/2010/wordprocessingShape" mc:Ignorable="w14 wp14">
-  <w:docDefaults>
-    <w:rPrDefault>
-      <w:rPr>
-        <w:rFonts w:asciiTheme="minorHAnsi" w:eastAsiaTheme="minorHAnsi" w:hAnsiTheme="minorHAnsi" w:cstheme="minorBidi"/>
-        <w:sz w:val="22"/>
-        <w:szCs w:val="22"/>
-        <w:lang w:val="en-US" w:eastAsia="en-US" w:bidi="ar-SA"/>
-      </w:rPr>
-    </w:rPrDefault>
-    <w:pPrDefault>
-      <w:pPr>
-        <w:spacing w:after="80"/>
-      </w:pPr>
-    </w:pPrDefault>
-  </w:docDefaults>
-  <w:latentStyles w:defLockedState="0" w:defUIPriority="99" w:defSemiHidden="1" w:defUnhideWhenUsed="1" w:defQFormat="0" w:count="267">
-    <w:lsdException w:name="Normal" w:semiHidden="0" w:uiPriority="0" w:unhideWhenUsed="0" w:qFormat="1"/>
-    <w:lsdException w:name="heading 1" w:semiHidden="0" w:uiPriority="9" w:unhideWhenUsed="0" w:qFormat="1"/>
-    <w:lsdException w:name="heading 2" w:uiPriority="9" w:qFormat="1"/>
-    <w:lsdException w:name="heading 3" w:uiPriority="9" w:qFormat="1"/>
-    <w:lsdException w:name="heading 4" w:uiPriority="9" w:qFormat="1"/>
-    <w:lsdException w:name="heading 5" w:uiPriority="9" w:qFormat="1"/>
-    <w:lsdException w:name="heading 6" w:uiPriority="9" w:qFormat="1"/>
-    <w:lsdException w:name="heading 7" w:uiPriority="9" w:qFormat="1"/>
-    <w:lsdException w:name="heading 8" w:uiPriority="9" w:qFormat="1"/>
-    <w:lsdException w:name="heading 9" w:uiPriority="9" w:qFormat="1"/>
-    <w:lsdException w:name="toc 1" w:uiPriority="39"/>
-    <w:lsdException w:name="toc 2" w:uiPriority="39"/>
-    <w:lsdException w:name="toc 3" w:uiPriority="39"/>
-    <w:lsdException w:name="toc 4" w:uiPriority="39"/>
-    <w:lsdException w:name="toc 5" w:uiPriority="39"/>
-    <w:lsdException w:name="toc 6" w:uiPriority="39"/>
-    <w:lsdException w:name="toc 7" w:uiPriority="39"/>
-    <w:lsdException w:name="toc 8" w:uiPriority="39"/>
-    <w:lsdException w:name="toc 9" w:uiPriority="39"/>
-    <w:lsdException w:name="caption" w:uiPriority="35" w:qFormat="1"/>
-    <w:lsdException w:name="Title" w:semiHidden="0" w:uiPriority="10" w:unhideWhenUsed="0" w:qFormat="1"/>
-    <w:lsdException w:name="Default Paragraph Font" w:uiPriority="1"/>
-    <w:lsdException w:name="Subtitle" w:semiHidden="0" w:uiPriority="11" w:unhideWhenUsed="0" w:qFormat="1"/>
-    <w:lsdException w:name="Strong" w:semiHidden="0" w:uiPriority="22" w:unhideWhenUsed="0" w:qFormat="1"/>
-    <w:lsdException w:name="Emphasis" w:semiHidden="0" w:uiPriority="20" w:unhideWhenUsed="0" w:qFormat="1"/>
-    <w:lsdException w:name="Table Grid" w:semiHidden="0" w:uiPriority="59" w:unhideWhenUsed="0"/>
-    <w:lsdException w:name="Placeholder Text" w:unhideWhenUsed="0"/>
-    <w:lsdException w:name="No Spacing" w:semiHidden="0" w:uiPriority="1" w:unhideWhenUsed="0" w:qFormat="1"/>
-    <w:lsdException w:name="Light Shading" w:semiHidden="0" w:uiPriority="60" w:unhideWhenUsed="0"/>
-    <w:lsdException w:name="Light List" w:semiHidden="0" w:uiPriority="61" w:unhideWhenUsed="0"/>
-    <w:lsdException w:name="Light Grid" w:semiHidden="0" w:uiPriority="62" w:unhideWhenUsed="0"/>
-    <w:lsdException w:name="Medium Shading 1" w:semiHidden="0" w:uiPriority="63" w:unhideWhenUsed="0"/>
-    <w:lsdException w:name="Medium Shading 2" w:semiHidden="0" w:uiPriority="64" w:unhideWhenUsed="0"/>
-    <w:lsdException w:name="Medium List 1" w:semiHidden="0" w:uiPriority="65" w:unhideWhenUsed="0"/>
-    <w:lsdException w:name="Medium List 2" w:semiHidden="0" w:uiPriority="66" w:unhideWhenUsed="0"/>
-    <w:lsdException w:name="Medium Grid 1" w:semiHidden="0" w:uiPriority="67" w:unhideWhenUsed="0"/>
-    <w:lsdException w:name="Medium Grid 2" w:semiHidden="0" w:uiPriority="68" w:unhideWhenUsed="0"/>
-    <w:lsdException w:name="Medium Grid 3" w:semiHidden="0" w:uiPriority="69" w:unhideWhenUsed="0"/>
-    <w:lsdException w:name="Dark List" w:semiHidden="0" w:uiPriority="70" w:unhideWhenUsed="0"/>
-    <w:lsdException w:name="Colorful Shading" w:semiHidden="0" w:uiPriority="71" w:unhideWhenUsed="0"/>
-    <w:lsdException w:name="Colorful List" w:semiHidden="0" w:uiPriority="72" w:unhideWhenUsed="0"/>
-    <w:lsdException w:name="Colorful Grid" w:semiHidden="0" w:uiPriority="73" w:unhideWhenUsed="0"/>
-    <w:lsdException w:name="Light Shading Accent 1" w:semiHidden="0" w:uiPriority="60" w:unhideWhenUsed="0"/>
-    <w:lsdException w:name="Light List Accent 1" w:semiHidden="0" w:uiPriority="61" w:unhideWhenUsed="0"/>
-    <w:lsdException w:name="Light Grid Accent 1" w:semiHidden="0" w:uiPriority="62" w:unhideWhenUsed="0"/>
-    <w:lsdException w:name="Medium Shading 1 Accent 1" w:semiHidden="0" w:uiPriority="63" w:unhideWhenUsed="0"/>
-    <w:lsdException w:name="Medium Shading 2 Accent 1" w:semiHidden="0" w:uiPriority="64" w:unhideWhenUsed="0"/>
-    <w:lsdException w:name="Medium List 1 Accent 1" w:semiHidden="0" w:uiPriority="65" w:unhideWhenUsed="0"/>
-    <w:lsdException w:name="Revision" w:unhideWhenUsed="0"/>
-    <w:lsdException w:name="List Paragraph" w:semiHidden="0" w:uiPriority="34" w:unhideWhenUsed="0" w:qFormat="1"/>
-    <w:lsdException w:name="Quote" w:semiHidden="0" w:uiPriority="29" w:unhideWhenUsed="0" w:qFormat="1"/>
-    <w:lsdException w:name="Intense Quote" w:semiHidden="0" w:uiPriority="30" w:unhideWhenUsed="0" w:qFormat="1"/>
-    <w:lsdException w:name="Medium List 2 Accent 1" w:semiHidden="0" w:uiPriority="66" w:unhideWhenUsed="0"/>
-    <w:lsdException w:name="Medium Grid 1 Accent 1" w:semiHidden="0" w:uiPriority="67" w:unhideWhenUsed="0"/>
-    <w:lsdException w:name="Medium Grid 2 Accent 1" w:semiHidden="0" w:uiPriority="68" w:unhideWhenUsed="0"/>
-    <w:lsdException w:name="Medium Grid 3 Accent 1" w:semiHidden="0" w:uiPriority="69" w:unhideWhenUsed="0"/>
-    <w:lsdException w:name="Dark List Accent 1" w:semiHidden="0" w:uiPriority="70" w:unhideWhenUsed="0"/>
-    <w:lsdException w:name="Colorful Shading Accent 1" w:semiHidden="0" w:uiPriority="71" w:unhideWhenUsed="0"/>
-    <w:lsdException w:name="Colorful List Accent 1" w:semiHidden="0" w:uiPriority="72" w:unhideWhenUsed="0"/>
-    <w:lsdException w:name="Colorful Grid Accent 1" w:semiHidden="0" w:uiPriority="73" w:unhideWhenUsed="0"/>
-    <w:lsdException w:name="Light Shading Accent 2" w:semiHidden="0" w:uiPriority="60" w:unhideWhenUsed="0"/>
-    <w:lsdException w:name="Light List Accent 2" w:semiHidden="0" w:uiPriority="61" w:unhideWhenUsed="0"/>
-    <w:lsdException w:name="Light Grid Accent 2" w:semiHidden="0" w:uiPriority="62" w:unhideWhenUsed="0"/>
-    <w:lsdException w:name="Medium Shading 1 Accent 2" w:semiHidden="0" w:uiPriority="63" w:unhideWhenUsed="0"/>
-    <w:lsdException w:name="Medium Shading 2 Accent 2" w:semiHidden="0" w:uiPriority="64" w:unhideWhenUsed="0"/>
-    <w:lsdException w:name="Medium List 1 Accent 2" w:semiHidden="0" w:uiPriority="65" w:unhideWhenUsed="0"/>
-    <w:lsdException w:name="Medium List 2 Accent 2" w:semiHidden="0" w:uiPriority="66" w:unhideWhenUsed="0"/>
-    <w:lsdException w:name="Medium Grid 1 Accent 2" w:semiHidden="0" w:uiPriority="67" w:unhideWhenUsed="0"/>
-    <w:lsdException w:name="Medium Grid 2 Accent 2" w:semiHidden="0" w:uiPriority="68" w:unhideWhenUsed="0"/>
-    <w:lsdException w:name="Medium Grid 3 Accent 2" w:semiHidden="0" w:uiPriority="69" w:unhideWhenUsed="0"/>
-    <w:lsdException w:name="Dark List Accent 2" w:semiHidden="0" w:uiPriority="70" w:unhideWhenUsed="0"/>
-    <w:lsdException w:name="Colorful Shading Accent 2" w:semiHidden="0" w:uiPriority="71" w:unhideWhenUsed="0"/>
-    <w:lsdException w:name="Colorful List Accent 2" w:semiHidden="0" w:uiPriority="72" w:unhideWhenUsed="0"/>
-    <w:lsdException w:name="Colorful Grid Accent 2" w:semiHidden="0" w:uiPriority="73" w:unhideWhenUsed="0"/>
-    <w:lsdException w:name="Light Shading Accent 3" w:semiHidden="0" w:uiPriority="60" w:unhideWhenUsed="0"/>
-    <w:lsdException w:name="Light List Accent 3" w:semiHidden="0" w:uiPriority="61" w:unhideWhenUsed="0"/>
-    <w:lsdException w:name="Light Grid Accent 3" w:semiHidden="0" w:uiPriority="62" w:unhideWhenUsed="0"/>
-    <w:lsdException w:name="Medium Shading 1 Accent 3" w:semiHidden="0" w:uiPriority="63" w:unhideWhenUsed="0"/>
-    <w:lsdException w:name="Medium Shading 2 Accent 3" w:semiHidden="0" w:uiPriority="64" w:unhideWhenUsed="0"/>
-    <w:lsdException w:name="Medium List 1 Accent 3" w:semiHidden="0" w:uiPriority="65" w:unhideWhenUsed="0"/>
-    <w:lsdException w:name="Medium List 2 Accent 3" w:semiHidden="0" w:uiPriority="66" w:unhideWhenUsed="0"/>
-    <w:lsdException w:name="Medium Grid 1 Accent 3" w:semiHidden="0" w:uiPriority="67" w:unhideWhenUsed="0"/>
-    <w:lsdException w:name="Medium Grid 2 Accent 3" w:semiHidden="0" w:uiPriority="68" w:unhideWhenUsed="0"/>
-    <w:lsdException w:name="Medium Grid 3 Accent 3" w:semiHidden="0" w:uiPriority="69" w:unhideWhenUsed="0"/>
-    <w:lsdException w:name="Dark List Accent 3" w:semiHidden="0" w:uiPriority="70" w:unhideWhenUsed="0"/>
-    <w:lsdException w:name="Colorful Shading Accent 3" w:semiHidden="0" w:uiPriority="71" w:unhideWhenUsed="0"/>
-    <w:lsdException w:name="Colorful List Accent 3" w:semiHidden="0" w:uiPriority="72" w:unhideWhenUsed="0"/>
-    <w:lsdException w:name="Colorful Grid Accent 3" w:semiHidden="0" w:uiPriority="73" w:unhideWhenUsed="0"/>
-    <w:lsdException w:name="Light Shading Accent 4" w:semiHidden="0" w:uiPriority="60" w:unhideWhenUsed="0"/>
-    <w:lsdException w:name="Light List Accent 4" w:semiHidden="0" w:uiPriority="61" w:unhideWhenUsed="0"/>
-    <w:lsdException w:name="Light Grid Accent 4" w:semiHidden="0" w:uiPriority="62" w:unhideWhenUsed="0"/>
-    <w:lsdException w:name="Medium Shading 1 Accent 4" w:semiHidden="0" w:uiPriority="63" w:unhideWhenUsed="0"/>
-    <w:lsdException w:name="Medium Shading 2 Accent 4" w:semiHidden="0" w:uiPriority="64" w:unhideWhenUsed="0"/>
-    <w:lsdException w:name="Medium List 1 Accent 4" w:semiHidden="0" w:uiPriority="65" w:unhideWhenUsed="0"/>
-    <w:lsdException w:name="Medium List 2 Accent 4" w:semiHidden="0" w:uiPriority="66" w:unhideWhenUsed="0"/>
-    <w:lsdException w:name="Medium Grid 1 Accent 4" w:semiHidden="0" w:uiPriority="67" w:unhideWhenUsed="0"/>
-    <w:lsdException w:name="Medium Grid 2 Accent 4" w:semiHidden="0" w:uiPriority="68" w:unhideWhenUsed="0"/>
-    <w:lsdException w:name="Medium Grid 3 Accent 4" w:semiHidden="0" w:uiPriority="69" w:unhideWhenUsed="0"/>
-    <w:lsdException w:name="Dark List Accent 4" w:semiHidden="0" w:uiPriority="70" w:unhideWhenUsed="0"/>
-    <w:lsdException w:name="Colorful Shading Accent 4" w:semiHidden="0" w:uiPriority="71" w:unhideWhenUsed="0"/>
-    <w:lsdException w:name="Colorful List Accent 4" w:semiHidden="0" w:uiPriority="72" w:unhideWhenUsed="0"/>
-    <w:lsdException w:name="Colorful Grid Accent 4" w:semiHidden="0" w:uiPriority="73" w:unhideWhenUsed="0"/>
-    <w:lsdException w:name="Light Shading Accent 5" w:semiHidden="0" w:uiPriority="60" w:unhideWhenUsed="0"/>
-    <w:lsdException w:name="Light List Accent 5" w:semiHidden="0" w:uiPriority="61" w:unhideWhenUsed="0"/>
-    <w:lsdException w:name="Light Grid Accent 5" w:semiHidden="0" w:uiPriority="62" w:unhideWhenUsed="0"/>
-    <w:lsdException w:name="Medium Shading 1 Accent 5" w:semiHidden="0" w:uiPriority="63" w:unhideWhenUsed="0"/>
-    <w:lsdException w:name="Medium Shading 2 Accent 5" w:semiHidden="0" w:uiPriority="64" w:unhideWhenUsed="0"/>
-    <w:lsdException w:name="Medium List 1 Accent 5" w:semiHidden="0" w:uiPriority="65" w:unhideWhenUsed="0"/>
-    <w:lsdException w:name="Medium List 2 Accent 5" w:semiHidden="0" w:uiPriority="66" w:unhideWhenUsed="0"/>
-    <w:lsdException w:name="Medium Grid 1 Accent 5" w:semiHidden="0" w:uiPriority="67" w:unhideWhenUsed="0"/>
-    <w:lsdException w:name="Medium Grid 2 Accent 5" w:semiHidden="0" w:uiPriority="68" w:unhideWhenUsed="0"/>
-    <w:lsdException w:name="Medium Grid 3 Accent 5" w:semiHidden="0" w:uiPriority="69" w:unhideWhenUsed="0"/>
-    <w:lsdException w:name="Dark List Accent 5" w:semiHidden="0" w:uiPriority="70" w:unhideWhenUsed="0"/>
-    <w:lsdException w:name="Colorful Shading Accent 5" w:semiHidden="0" w:uiPriority="71" w:unhideWhenUsed="0"/>
-    <w:lsdException w:name="Colorful List Accent 5" w:semiHidden="0" w:uiPriority="72" w:unhideWhenUsed="0"/>
-    <w:lsdException w:name="Colorful Grid Accent 5" w:semiHidden="0" w:uiPriority="73" w:unhideWhenUsed="0"/>
-    <w:lsdException w:name="Light Shading Accent 6" w:semiHidden="0" w:uiPriority="60" w:unhideWhenUsed="0"/>
-    <w:lsdException w:name="Light List Accent 6" w:semiHidden="0" w:uiPriority="61" w:unhideWhenUsed="0"/>
-    <w:lsdException w:name="Light Grid Accent 6" w:semiHidden="0" w:uiPriority="62" w:unhideWhenUsed="0"/>
-    <w:lsdException w:name="Medium Shading 1 Accent 6" w:semiHidden="0" w:uiPriority="63" w:unhideWhenUsed="0"/>
-    <w:lsdException w:name="Medium Shading 2 Accent 6" w:semiHidden="0" w:uiPriority="64" w:unhideWhenUsed="0"/>
-    <w:lsdException w:name="Medium List 1 Accent 6" w:semiHidden="0" w:uiPriority="65" w:unhideWhenUsed="0"/>
-    <w:lsdException w:name="Medium List 2 Accent 6" w:semiHidden="0" w:uiPriority="66" w:unhideWhenUsed="0"/>
-    <w:lsdException w:name="Medium Grid 1 Accent 6" w:semiHidden="0" w:uiPriority="67" w:unhideWhenUsed="0"/>
-    <w:lsdException w:name="Medium Grid 2 Accent 6" w:semiHidden="0" w:uiPriority="68" w:unhideWhenUsed="0"/>
-    <w:lsdException w:name="Medium Grid 3 Accent 6" w:semiHidden="0" w:uiPriority="69" w:unhideWhenUsed="0"/>
-    <w:lsdException w:name="Dark List Accent 6" w:semiHidden="0" w:uiPriority="70" w:unhideWhenUsed="0"/>
-    <w:lsdException w:name="Colorful Shading Accent 6" w:semiHidden="0" w:uiPriority="71" w:unhideWhenUsed="0"/>
-    <w:lsdException w:name="Colorful List Accent 6" w:semiHidden="0" w:uiPriority="72" w:unhideWhenUsed="0"/>
-    <w:lsdException w:name="Colorful Grid Accent 6" w:semiHidden="0" w:uiPriority="73" w:unhideWhenUsed="0"/>
-    <w:lsdException w:name="Subtle Emphasis" w:semiHidden="0" w:uiPriority="19" w:unhideWhenUsed="0" w:qFormat="1"/>
-    <w:lsdException w:name="Intense Emphasis" w:semiHidden="0" w:uiPriority="21" w:unhideWhenUsed="0" w:qFormat="1"/>
-    <w:lsdException w:name="Subtle Reference" w:semiHidden="0" w:uiPriority="31" w:unhideWhenUsed="0" w:qFormat="1"/>
-    <w:lsdException w:name="Intense Reference" w:semiHidden="0" w:uiPriority="32" w:unhideWhenUsed="0" w:qFormat="1"/>
-    <w:lsdException w:name="Book Title" w:semiHidden="0" w:uiPriority="33" w:unhideWhenUsed="0" w:qFormat="1"/>
-    <w:lsdException w:name="Bibliography" w:uiPriority="37"/>
-    <w:lsdException w:name="TOC Heading" w:uiPriority="39" w:qFormat="1"/>
-  </w:latentStyles>
-  <w:style w:type="paragraph" w:default="1" w:styleId="Normal">
-    <w:name w:val="Normal"/>
-    <w:qFormat/>
-    <w:rsid w:val="004B3907"/>
-    <w:pPr>
-      <w:spacing w:before="80" w:after="40"/>
-    </w:pPr>
-    <w:rPr>
-      <w:rFonts w:asciiTheme="majorHAnsi" w:hAnsiTheme="majorHAnsi"/>
-    </w:rPr>
-  </w:style>
-  <w:style w:type="paragraph" w:styleId="Heading1">
-    <w:name w:val="heading 1"/>
-    <w:basedOn w:val="Normal"/>
-    <w:next w:val="Normal"/>
-    <w:link w:val="Heading1Char"/>
-    <w:uiPriority w:val="9"/>
-    <w:qFormat/>
-    <w:rsid w:val="008D510D"/>
-    <w:pPr>
-      <w:spacing w:before="200" w:after="0"/>
-      <w:outlineLvl w:val="0"/>
-    </w:pPr>
-    <w:rPr>
-      <w:rFonts w:ascii="Poor Richard" w:hAnsi="Poor Richard"/>
-      <w:color w:val="556D7D"/>
-      <w:sz w:val="52"/>
-      <w:szCs w:val="52"/>
-    </w:rPr>
-  </w:style>
-  <w:style w:type="character" w:default="1" w:styleId="DefaultParagraphFont">
-    <w:name w:val="Default Paragraph Font"/>
-    <w:uiPriority w:val="1"/>
-    <w:semiHidden/>
-    <w:unhideWhenUsed/>
-  </w:style>
-  <w:style w:type="table" w:default="1" w:styleId="TableNormal">
-    <w:name w:val="Normal Table"/>
-    <w:uiPriority w:val="99"/>
-    <w:semiHidden/>
-    <w:unhideWhenUsed/>
-    <w:tblPr>
-      <w:tblInd w:w="0" w:type="dxa"/>
-      <w:tblCellMar>
-        <w:top w:w="0" w:type="dxa"/>
-        <w:left w:w="108" w:type="dxa"/>
-        <w:bottom w:w="0" w:type="dxa"/>
-        <w:right w:w="108" w:type="dxa"/>
-      </w:tblCellMar>
-    </w:tblPr>
-  </w:style>
-  <w:style w:type="numbering" w:default="1" w:styleId="NoList">
-    <w:name w:val="No List"/>
-    <w:uiPriority w:val="99"/>
-    <w:semiHidden/>
-    <w:unhideWhenUsed/>
-  </w:style>
-  <w:style w:type="character" w:styleId="Hyperlink">
-    <w:name w:val="Hyperlink"/>
-    <w:basedOn w:val="DefaultParagraphFont"/>
-    <w:uiPriority w:val="99"/>
-    <w:unhideWhenUsed/>
-    <w:rsid w:val="00B810E8"/>
-    <w:rPr>
-      <w:color w:val="0000FF" w:themeColor="hyperlink"/>
-      <w:u w:val="single"/>
-    </w:rPr>
-  </w:style>
-  <w:style w:type="paragraph" w:styleId="BalloonText">
-    <w:name w:val="Balloon Text"/>
-    <w:basedOn w:val="Normal"/>
-    <w:link w:val="BalloonTextChar"/>
-    <w:uiPriority w:val="99"/>
-    <w:semiHidden/>
-    <w:unhideWhenUsed/>
-    <w:rsid w:val="00B810E8"/>
-    <w:pPr>
-      <w:spacing w:after="0"/>
-    </w:pPr>
-    <w:rPr>
-      <w:rFonts w:ascii="Tahoma" w:hAnsi="Tahoma" w:cs="Tahoma"/>
-      <w:sz w:val="16"/>
-      <w:szCs w:val="16"/>
-    </w:rPr>
-  </w:style>
-  <w:style w:type="character" w:customStyle="1" w:styleId="BalloonTextChar">
-    <w:name w:val="Balloon Text Char"/>
-    <w:basedOn w:val="DefaultParagraphFont"/>
-    <w:link w:val="BalloonText"/>
-    <w:uiPriority w:val="99"/>
-    <w:semiHidden/>
-    <w:rsid w:val="00B810E8"/>
-    <w:rPr>
-      <w:rFonts w:ascii="Tahoma" w:hAnsi="Tahoma" w:cs="Tahoma"/>
-      <w:sz w:val="16"/>
-      <w:szCs w:val="16"/>
-    </w:rPr>
-  </w:style>
-  <w:style w:type="table" w:styleId="TableGrid">
-    <w:name w:val="Table Grid"/>
-    <w:basedOn w:val="TableNormal"/>
-    <w:uiPriority w:val="59"/>
-    <w:rsid w:val="00B810E8"/>
-    <w:pPr>
-      <w:spacing w:after="0"/>
-    </w:pPr>
-    <w:tblPr>
-      <w:tblInd w:w="0" w:type="dxa"/>
-      <w:tblBorders>
-        <w:top w:val="single" w:sz="4" w:space="0" w:color="000000" w:themeColor="text1"/>
-        <w:left w:val="single" w:sz="4" w:space="0" w:color="000000" w:themeColor="text1"/>
-        <w:bottom w:val="single" w:sz="4" w:space="0" w:color="000000" w:themeColor="text1"/>
-        <w:right w:val="single" w:sz="4" w:space="0" w:color="000000" w:themeColor="text1"/>
-        <w:insideH w:val="single" w:sz="4" w:space="0" w:color="000000" w:themeColor="text1"/>
-        <w:insideV w:val="single" w:sz="4" w:space="0" w:color="000000" w:themeColor="text1"/>
-      </w:tblBorders>
-      <w:tblCellMar>
-        <w:top w:w="0" w:type="dxa"/>
-        <w:left w:w="108" w:type="dxa"/>
-        <w:bottom w:w="0" w:type="dxa"/>
-        <w:right w:w="108" w:type="dxa"/>
-      </w:tblCellMar>
     </w:tblPr>
   </w:style>
   <w:style w:type="character" w:customStyle="1" w:styleId="Heading1Char">
@@ -2859,4 +2675,16 @@
   <a:objectDefaults/>
   <a:extraClrSchemeLst/>
 </a:theme>
+</file>
+
+<file path=customXml/item1.xml><?xml version="1.0" encoding="utf-8"?>
+<b:Sources xmlns:b="http://schemas.openxmlformats.org/officeDocument/2006/bibliography" xmlns="http://schemas.openxmlformats.org/officeDocument/2006/bibliography" SelectedStyle="\APASixthEditionOfficeOnline.xsl" StyleName="APA" Version="6"/>
+</file>
+
+<file path=customXml/itemProps1.xml><?xml version="1.0" encoding="utf-8"?>
+<ds:datastoreItem xmlns:ds="http://schemas.openxmlformats.org/officeDocument/2006/customXml" ds:itemID="{86E4C9B9-C366-42FE-92A8-3FDE0F9625B5}">
+  <ds:schemaRefs>
+    <ds:schemaRef ds:uri="http://schemas.openxmlformats.org/officeDocument/2006/bibliography"/>
+  </ds:schemaRefs>
+</ds:datastoreItem>
 </file>
</xml_diff>

<commit_message>
Updates Master Resume to 9/20/2016
</commit_message>
<xml_diff>
--- a/Master Resume.docx
+++ b/Master Resume.docx
@@ -7,7 +7,7 @@
         <w:spacing w:before="0" w:after="0"/>
         <w:rPr>
           <w:rFonts w:ascii="Impact" w:hAnsi="Impact"/>
-          <w:sz w:val="96"/>
+          <w:sz w:val="72"/>
           <w:szCs w:val="96"/>
         </w:rPr>
       </w:pPr>
@@ -15,114 +15,21 @@
         <w:rPr>
           <w:rFonts w:ascii="Impact" w:hAnsi="Impact"/>
           <w:noProof/>
-          <w:sz w:val="96"/>
-          <w:szCs w:val="96"/>
-        </w:rPr>
-        <w:drawing>
-          <wp:anchor distT="0" distB="0" distL="114300" distR="114300" simplePos="0" relativeHeight="251660288" behindDoc="0" locked="0" layoutInCell="1" allowOverlap="1" wp14:anchorId="311F5253" wp14:editId="19A6083B">
-            <wp:simplePos x="0" y="0"/>
-            <wp:positionH relativeFrom="column">
-              <wp:posOffset>5358189</wp:posOffset>
-            </wp:positionH>
-            <wp:positionV relativeFrom="page">
-              <wp:posOffset>606425</wp:posOffset>
-            </wp:positionV>
-            <wp:extent cx="1472184" cy="1472184"/>
-            <wp:effectExtent l="133350" t="114300" r="128270" b="128270"/>
-            <wp:wrapNone/>
-            <wp:docPr id="1" name="Picture 18"/>
-            <wp:cNvGraphicFramePr>
-              <a:graphicFrameLocks xmlns:a="http://schemas.openxmlformats.org/drawingml/2006/main" noChangeAspect="1"/>
-            </wp:cNvGraphicFramePr>
-            <a:graphic xmlns:a="http://schemas.openxmlformats.org/drawingml/2006/main">
-              <a:graphicData uri="http://schemas.openxmlformats.org/drawingml/2006/picture">
-                <pic:pic xmlns:pic="http://schemas.openxmlformats.org/drawingml/2006/picture">
-                  <pic:nvPicPr>
-                    <pic:cNvPr id="0" name="square male.png"/>
-                    <pic:cNvPicPr/>
-                  </pic:nvPicPr>
-                  <pic:blipFill rotWithShape="1">
-                    <a:blip r:embed="rId8" cstate="print">
-                      <a:extLst>
-                        <a:ext uri="{28A0092B-C50C-407E-A947-70E740481C1C}">
-                          <a14:useLocalDpi xmlns:a14="http://schemas.microsoft.com/office/drawing/2010/main" val="0"/>
-                        </a:ext>
-                      </a:extLst>
-                    </a:blip>
-                    <a:srcRect t="5893" b="27585"/>
-                    <a:stretch/>
-                  </pic:blipFill>
-                  <pic:spPr bwMode="auto">
-                    <a:xfrm>
-                      <a:off x="0" y="0"/>
-                      <a:ext cx="1472184" cy="1472184"/>
-                    </a:xfrm>
-                    <a:prstGeom prst="rect">
-                      <a:avLst/>
-                    </a:prstGeom>
-                    <a:solidFill>
-                      <a:srgbClr val="FFFFFF">
-                        <a:shade val="85000"/>
-                      </a:srgbClr>
-                    </a:solidFill>
-                    <a:ln w="76200" cap="sq" cmpd="sng" algn="ctr">
-                      <a:solidFill>
-                        <a:sysClr val="window" lastClr="FFFFFF"/>
-                      </a:solidFill>
-                      <a:prstDash val="solid"/>
-                      <a:miter lim="800000"/>
-                      <a:headEnd type="none" w="med" len="med"/>
-                      <a:tailEnd type="none" w="med" len="med"/>
-                    </a:ln>
-                    <a:effectLst/>
-                    <a:scene3d>
-                      <a:camera prst="orthographicFront"/>
-                      <a:lightRig rig="twoPt" dir="t">
-                        <a:rot lat="0" lon="0" rev="7200000"/>
-                      </a:lightRig>
-                    </a:scene3d>
-                    <a:sp3d>
-                      <a:contourClr>
-                        <a:srgbClr val="FFFFFF"/>
-                      </a:contourClr>
-                    </a:sp3d>
-                    <a:extLst>
-                      <a:ext uri="{53640926-AAD7-44D8-BBD7-CCE9431645EC}">
-                        <a14:shadowObscured xmlns:a14="http://schemas.microsoft.com/office/drawing/2010/main"/>
-                      </a:ext>
-                    </a:extLst>
-                  </pic:spPr>
-                </pic:pic>
-              </a:graphicData>
-            </a:graphic>
-            <wp14:sizeRelH relativeFrom="margin">
-              <wp14:pctWidth>0</wp14:pctWidth>
-            </wp14:sizeRelH>
-            <wp14:sizeRelV relativeFrom="margin">
-              <wp14:pctHeight>0</wp14:pctHeight>
-            </wp14:sizeRelV>
-          </wp:anchor>
-        </w:drawing>
-      </w:r>
-      <w:r>
-        <w:rPr>
-          <w:rFonts w:ascii="Impact" w:hAnsi="Impact"/>
-          <w:noProof/>
-          <w:sz w:val="96"/>
+          <w:sz w:val="72"/>
           <w:szCs w:val="96"/>
         </w:rPr>
         <mc:AlternateContent>
           <mc:Choice Requires="wps">
             <w:drawing>
-              <wp:anchor distT="0" distB="0" distL="114300" distR="114300" simplePos="0" relativeHeight="251659264" behindDoc="0" locked="0" layoutInCell="1" allowOverlap="1" wp14:anchorId="23DE3102" wp14:editId="1E0AD30D">
+              <wp:anchor distT="0" distB="0" distL="114300" distR="114300" simplePos="0" relativeHeight="251659264" behindDoc="0" locked="0" layoutInCell="1" allowOverlap="1" wp14:anchorId="1682C300" wp14:editId="317F9917">
                 <wp:simplePos x="0" y="0"/>
-                <wp:positionH relativeFrom="column">
-                  <wp:posOffset>-67945</wp:posOffset>
+                <wp:positionH relativeFrom="margin">
+                  <wp:align>center</wp:align>
                 </wp:positionH>
                 <wp:positionV relativeFrom="paragraph">
-                  <wp:posOffset>-90170</wp:posOffset>
+                  <wp:posOffset>-163830</wp:posOffset>
                 </wp:positionV>
-                <wp:extent cx="5248910" cy="1550670"/>
+                <wp:extent cx="3496310" cy="1495425"/>
                 <wp:effectExtent l="0" t="0" r="0" b="0"/>
                 <wp:wrapNone/>
                 <wp:docPr id="3" name="Rectangle 2"/>
@@ -138,7 +45,7 @@
                       <wps:spPr bwMode="auto">
                         <a:xfrm>
                           <a:off x="0" y="0"/>
-                          <a:ext cx="5248910" cy="1550670"/>
+                          <a:ext cx="3496310" cy="1495425"/>
                         </a:xfrm>
                         <a:prstGeom prst="rect">
                           <a:avLst/>
@@ -161,6 +68,7 @@
                           <w:p>
                             <w:pPr>
                               <w:pStyle w:val="Name"/>
+                              <w:jc w:val="center"/>
                             </w:pPr>
                             <w:r>
                               <w:t>Jacob Tucker</w:t>
@@ -168,12 +76,8 @@
                           </w:p>
                           <w:p>
                             <w:pPr>
-                              <w:pStyle w:val="ContactInfo"/>
-                            </w:pPr>
-                          </w:p>
-                          <w:p>
-                            <w:pPr>
                               <w:pStyle w:val="Contacts"/>
+                              <w:jc w:val="center"/>
                             </w:pPr>
                             <w:r>
                               <w:t xml:space="preserve">914 Crown Pointe Estates </w:t>
@@ -187,12 +91,19 @@
                               <w:t>,</w:t>
                             </w:r>
                             <w:r>
-                              <w:t xml:space="preserve"> Wildwood MO 63021</w:t>
+                              <w:t xml:space="preserve"> Wildwood</w:t>
+                            </w:r>
+                            <w:r>
+                              <w:t>,</w:t>
+                            </w:r>
+                            <w:r>
+                              <w:t xml:space="preserve"> MO 63021</w:t>
                             </w:r>
                           </w:p>
                           <w:p>
                             <w:pPr>
                               <w:pStyle w:val="Contacts"/>
+                              <w:jc w:val="center"/>
                             </w:pPr>
                             <w:r>
                               <w:t>tuckerjacob20@gmail</w:t>
@@ -204,19 +115,21 @@
                           <w:p>
                             <w:pPr>
                               <w:pStyle w:val="Contacts"/>
+                              <w:jc w:val="center"/>
                             </w:pPr>
                             <w:r>
-                              <w:t xml:space="preserve"> (314) 570 2528</w:t>
+                              <w:t>(314) 570 2528</w:t>
                             </w:r>
                           </w:p>
                           <w:p>
                             <w:pPr>
                               <w:pStyle w:val="Contacts"/>
+                              <w:jc w:val="center"/>
                             </w:pPr>
                           </w:p>
                           <w:p>
                             <w:pPr>
-                              <w:jc w:val="right"/>
+                              <w:jc w:val="center"/>
                             </w:pPr>
                           </w:p>
                         </w:txbxContent>
@@ -238,12 +151,13 @@
           </mc:Choice>
           <mc:Fallback>
             <w:pict>
-              <v:rect w14:anchorId="23DE3102" id="Rectangle 2" o:spid="_x0000_s1026" style="position:absolute;margin-left:-5.35pt;margin-top:-7.1pt;width:413.3pt;height:122.1pt;z-index:251659264;visibility:visible;mso-wrap-style:square;mso-width-percent:0;mso-height-percent:0;mso-wrap-distance-left:9pt;mso-wrap-distance-top:0;mso-wrap-distance-right:9pt;mso-wrap-distance-bottom:0;mso-position-horizontal:absolute;mso-position-horizontal-relative:text;mso-position-vertical:absolute;mso-position-vertical-relative:text;mso-width-percent:0;mso-height-percent:0;mso-width-relative:page;mso-height-relative:page;v-text-anchor:top" o:gfxdata="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" filled="f" stroked="f" strokeweight="6pt">
+              <v:rect w14:anchorId="1682C300" id="Rectangle 2" o:spid="_x0000_s1026" style="position:absolute;margin-left:0;margin-top:-12.9pt;width:275.3pt;height:117.75pt;z-index:251659264;visibility:visible;mso-wrap-style:square;mso-width-percent:0;mso-height-percent:0;mso-wrap-distance-left:9pt;mso-wrap-distance-top:0;mso-wrap-distance-right:9pt;mso-wrap-distance-bottom:0;mso-position-horizontal:center;mso-position-horizontal-relative:margin;mso-position-vertical:absolute;mso-position-vertical-relative:text;mso-width-percent:0;mso-height-percent:0;mso-width-relative:page;mso-height-relative:page;v-text-anchor:top" o:gfxdata="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" filled="f" stroked="f" strokeweight="6pt">
                 <v:textbox>
                   <w:txbxContent>
                     <w:p>
                       <w:pPr>
                         <w:pStyle w:val="Name"/>
+                        <w:jc w:val="center"/>
                       </w:pPr>
                       <w:r>
                         <w:t>Jacob Tucker</w:t>
@@ -251,12 +165,8 @@
                     </w:p>
                     <w:p>
                       <w:pPr>
-                        <w:pStyle w:val="ContactInfo"/>
-                      </w:pPr>
-                    </w:p>
-                    <w:p>
-                      <w:pPr>
                         <w:pStyle w:val="Contacts"/>
+                        <w:jc w:val="center"/>
                       </w:pPr>
                       <w:r>
                         <w:t xml:space="preserve">914 Crown Pointe Estates </w:t>
@@ -270,12 +180,19 @@
                         <w:t>,</w:t>
                       </w:r>
                       <w:r>
-                        <w:t xml:space="preserve"> Wildwood MO 63021</w:t>
+                        <w:t xml:space="preserve"> Wildwood</w:t>
+                      </w:r>
+                      <w:r>
+                        <w:t>,</w:t>
+                      </w:r>
+                      <w:r>
+                        <w:t xml:space="preserve"> MO 63021</w:t>
                       </w:r>
                     </w:p>
                     <w:p>
                       <w:pPr>
                         <w:pStyle w:val="Contacts"/>
+                        <w:jc w:val="center"/>
                       </w:pPr>
                       <w:r>
                         <w:t>tuckerjacob20@gmail</w:t>
@@ -287,23 +204,26 @@
                     <w:p>
                       <w:pPr>
                         <w:pStyle w:val="Contacts"/>
+                        <w:jc w:val="center"/>
                       </w:pPr>
                       <w:r>
-                        <w:t xml:space="preserve"> (314) 570 2528</w:t>
+                        <w:t>(314) 570 2528</w:t>
                       </w:r>
                     </w:p>
                     <w:p>
                       <w:pPr>
                         <w:pStyle w:val="Contacts"/>
+                        <w:jc w:val="center"/>
                       </w:pPr>
                     </w:p>
                     <w:p>
                       <w:pPr>
-                        <w:jc w:val="right"/>
+                        <w:jc w:val="center"/>
                       </w:pPr>
                     </w:p>
                   </w:txbxContent>
                 </v:textbox>
+                <w10:wrap anchorx="margin"/>
               </v:rect>
             </w:pict>
           </mc:Fallback>
@@ -313,13 +233,16 @@
     <w:p>
       <w:pPr>
         <w:spacing w:before="0" w:after="0"/>
+        <w:rPr>
+          <w:sz w:val="20"/>
+        </w:rPr>
       </w:pPr>
     </w:p>
     <w:tbl>
       <w:tblPr>
         <w:tblStyle w:val="TableGrid"/>
         <w:tblpPr w:leftFromText="180" w:rightFromText="180" w:vertAnchor="text" w:horzAnchor="margin" w:tblpY="373"/>
-        <w:tblW w:w="0" w:type="auto"/>
+        <w:tblW w:w="11016" w:type="dxa"/>
         <w:tblBorders>
           <w:top w:val="none" w:sz="0" w:space="0" w:color="auto"/>
           <w:left w:val="none" w:sz="0" w:space="0" w:color="auto"/>
@@ -347,10 +270,13 @@
               <w:pStyle w:val="Heading1"/>
               <w:spacing w:before="0"/>
               <w:outlineLvl w:val="0"/>
-            </w:pPr>
-            <w:r>
               <w:rPr>
                 <w:sz w:val="48"/>
+              </w:rPr>
+            </w:pPr>
+            <w:r>
+              <w:rPr>
+                <w:sz w:val="44"/>
               </w:rPr>
               <w:t>Education</w:t>
             </w:r>
@@ -365,12 +291,15 @@
           <w:p>
             <w:pPr>
               <w:pStyle w:val="BoldNormal"/>
-            </w:pPr>
-            <w:r>
-              <w:t>2015</w:t>
-            </w:r>
-            <w:r>
-              <w:t xml:space="preserve"> – Present</w:t>
+              <w:rPr>
+                <w:sz w:val="20"/>
+              </w:rPr>
+            </w:pPr>
+            <w:r>
+              <w:rPr>
+                <w:sz w:val="20"/>
+              </w:rPr>
+              <w:t>2015 – Present</w:t>
             </w:r>
           </w:p>
         </w:tc>
@@ -378,7 +307,13 @@
           <w:tcPr>
             <w:tcW w:w="270" w:type="dxa"/>
           </w:tcPr>
-          <w:p/>
+          <w:p>
+            <w:pPr>
+              <w:rPr>
+                <w:sz w:val="20"/>
+              </w:rPr>
+            </w:pPr>
+          </w:p>
         </w:tc>
         <w:tc>
           <w:tcPr>
@@ -387,76 +322,134 @@
           <w:p>
             <w:pPr>
               <w:pStyle w:val="BoldLarge"/>
-            </w:pPr>
-            <w:r>
+              <w:rPr>
+                <w:sz w:val="24"/>
+              </w:rPr>
+            </w:pPr>
+            <w:r>
+              <w:rPr>
+                <w:sz w:val="24"/>
+              </w:rPr>
               <w:t>Master</w:t>
             </w:r>
             <w:r>
+              <w:rPr>
+                <w:sz w:val="24"/>
+              </w:rPr>
               <w:t xml:space="preserve"> </w:t>
             </w:r>
             <w:r>
+              <w:rPr>
+                <w:sz w:val="24"/>
+              </w:rPr>
               <w:t>of</w:t>
             </w:r>
             <w:r>
+              <w:rPr>
+                <w:sz w:val="24"/>
+              </w:rPr>
               <w:t xml:space="preserve"> Business Administration                         </w:t>
             </w:r>
             <w:r>
+              <w:rPr>
+                <w:sz w:val="24"/>
+              </w:rPr>
               <w:t xml:space="preserve">   </w:t>
             </w:r>
             <w:r>
-              <w:t>2018</w:t>
+              <w:rPr>
+                <w:sz w:val="24"/>
+              </w:rPr>
+              <w:t>2019</w:t>
             </w:r>
           </w:p>
           <w:p>
             <w:pPr>
               <w:pStyle w:val="BoldLarge"/>
-            </w:pPr>
-            <w:r>
-              <w:t>Bachelor</w:t>
-            </w:r>
-            <w:r>
-              <w:t xml:space="preserve"> of Science in</w:t>
-            </w:r>
-            <w:r>
-              <w:t xml:space="preserve"> Computer Science</w:t>
-            </w:r>
-            <w:r>
-              <w:t xml:space="preserve">                2017</w:t>
-            </w:r>
-          </w:p>
-          <w:p>
+              <w:rPr>
+                <w:sz w:val="24"/>
+              </w:rPr>
+            </w:pPr>
+            <w:r>
+              <w:rPr>
+                <w:sz w:val="24"/>
+              </w:rPr>
+              <w:t>Bachelor of Science in Computer Science</w:t>
+            </w:r>
+            <w:r>
+              <w:rPr>
+                <w:sz w:val="24"/>
+              </w:rPr>
+              <w:t xml:space="preserve">                2018 </w:t>
+            </w:r>
+          </w:p>
+          <w:p>
+            <w:pPr>
+              <w:pStyle w:val="BoldLarge"/>
+              <w:rPr>
+                <w:sz w:val="24"/>
+              </w:rPr>
+            </w:pPr>
+            <w:r>
+              <w:rPr>
+                <w:sz w:val="24"/>
+              </w:rPr>
+              <w:t>Bachelor of Science in Mathematics                           2018</w:t>
+            </w:r>
+          </w:p>
+          <w:p>
+            <w:pPr>
+              <w:rPr>
+                <w:sz w:val="20"/>
+              </w:rPr>
+            </w:pPr>
             <w:r>
               <w:rPr>
                 <w:i/>
-              </w:rPr>
-              <w:t xml:space="preserve">The University of Alabama </w:t>
-            </w:r>
-            <w:r>
-              <w:rPr>
-                <w:i/>
-              </w:rPr>
-              <w:t>–</w:t>
-            </w:r>
-            <w:r>
-              <w:rPr>
-                <w:i/>
-              </w:rPr>
-              <w:t>Tuscaloosa, AL – GPA: 4.0/4.0</w:t>
+                <w:sz w:val="20"/>
+              </w:rPr>
+              <w:t>The University of Alabama –Tuscaloosa, AL – GPA: 4.0/4.0</w:t>
             </w:r>
           </w:p>
           <w:p>
             <w:pPr>
               <w:ind w:left="162"/>
-            </w:pPr>
-            <w:r>
+              <w:rPr>
+                <w:sz w:val="20"/>
+              </w:rPr>
+            </w:pPr>
+            <w:r>
+              <w:rPr>
+                <w:sz w:val="20"/>
+              </w:rPr>
               <w:t>Engaged in the Honors College</w:t>
             </w:r>
           </w:p>
           <w:p>
             <w:pPr>
               <w:ind w:left="162"/>
-            </w:pPr>
-            <w:r>
+              <w:rPr>
+                <w:sz w:val="20"/>
+              </w:rPr>
+            </w:pPr>
+            <w:r>
+              <w:rPr>
+                <w:sz w:val="20"/>
+              </w:rPr>
+              <w:t>Association for Computer Machinery</w:t>
+            </w:r>
+          </w:p>
+          <w:p>
+            <w:pPr>
+              <w:ind w:left="162"/>
+              <w:rPr>
+                <w:sz w:val="20"/>
+              </w:rPr>
+            </w:pPr>
+            <w:r>
+              <w:rPr>
+                <w:sz w:val="20"/>
+              </w:rPr>
               <w:t>STEM Path to the MBA</w:t>
             </w:r>
           </w:p>
@@ -470,15 +463,15 @@
           <w:p>
             <w:pPr>
               <w:pStyle w:val="BoldNormal"/>
-            </w:pPr>
-            <w:r>
-              <w:t xml:space="preserve">2011 </w:t>
-            </w:r>
-            <w:r>
-              <w:t>–</w:t>
-            </w:r>
-            <w:r>
-              <w:t xml:space="preserve"> 2015</w:t>
+              <w:rPr>
+                <w:sz w:val="20"/>
+              </w:rPr>
+            </w:pPr>
+            <w:r>
+              <w:rPr>
+                <w:sz w:val="20"/>
+              </w:rPr>
+              <w:t>2011 – 2015</w:t>
             </w:r>
           </w:p>
         </w:tc>
@@ -486,7 +479,13 @@
           <w:tcPr>
             <w:tcW w:w="270" w:type="dxa"/>
           </w:tcPr>
-          <w:p/>
+          <w:p>
+            <w:pPr>
+              <w:rPr>
+                <w:sz w:val="20"/>
+              </w:rPr>
+            </w:pPr>
+          </w:p>
         </w:tc>
         <w:tc>
           <w:tcPr>
@@ -495,8 +494,14 @@
           <w:p>
             <w:pPr>
               <w:pStyle w:val="BoldLarge"/>
-            </w:pPr>
-            <w:r>
+              <w:rPr>
+                <w:sz w:val="24"/>
+              </w:rPr>
+            </w:pPr>
+            <w:r>
+              <w:rPr>
+                <w:sz w:val="24"/>
+              </w:rPr>
               <w:t>High School Diploma</w:t>
             </w:r>
           </w:p>
@@ -504,52 +509,42 @@
             <w:pPr>
               <w:rPr>
                 <w:i/>
+                <w:sz w:val="20"/>
               </w:rPr>
             </w:pPr>
             <w:r>
               <w:rPr>
                 <w:i/>
-              </w:rPr>
-              <w:t>Eureka High School</w:t>
-            </w:r>
-            <w:r>
-              <w:rPr>
-                <w:i/>
-              </w:rPr>
-              <w:t xml:space="preserve"> –</w:t>
-            </w:r>
-            <w:r>
-              <w:rPr>
-                <w:i/>
-              </w:rPr>
-              <w:t xml:space="preserve"> Eureka</w:t>
-            </w:r>
-            <w:r>
-              <w:rPr>
-                <w:i/>
-              </w:rPr>
-              <w:t xml:space="preserve">, </w:t>
-            </w:r>
-            <w:r>
-              <w:rPr>
-                <w:i/>
-              </w:rPr>
-              <w:t>MO – GPA: 4.0/4.0</w:t>
+                <w:sz w:val="20"/>
+              </w:rPr>
+              <w:t>Eureka High School – Eureka, MO – GPA: 4.0/4.0</w:t>
             </w:r>
           </w:p>
           <w:p>
             <w:pPr>
               <w:ind w:left="162"/>
-            </w:pPr>
-            <w:r>
+              <w:rPr>
+                <w:sz w:val="20"/>
+              </w:rPr>
+            </w:pPr>
+            <w:r>
+              <w:rPr>
+                <w:sz w:val="20"/>
+              </w:rPr>
               <w:t>Graduated first in a class of approximately 500 students</w:t>
             </w:r>
           </w:p>
           <w:p>
             <w:pPr>
               <w:ind w:left="162"/>
-            </w:pPr>
-            <w:r>
+              <w:rPr>
+                <w:sz w:val="20"/>
+              </w:rPr>
+            </w:pPr>
+            <w:r>
+              <w:rPr>
+                <w:sz w:val="20"/>
+              </w:rPr>
               <w:t>National Honor Society</w:t>
             </w:r>
           </w:p>
@@ -567,12 +562,12 @@
               <w:spacing w:before="0"/>
               <w:outlineLvl w:val="0"/>
               <w:rPr>
-                <w:sz w:val="48"/>
-              </w:rPr>
-            </w:pPr>
-            <w:r>
-              <w:rPr>
-                <w:sz w:val="48"/>
+                <w:sz w:val="44"/>
+              </w:rPr>
+            </w:pPr>
+            <w:r>
+              <w:rPr>
+                <w:sz w:val="44"/>
               </w:rPr>
               <w:t>Leadership Activities and Awards</w:t>
             </w:r>
@@ -587,8 +582,14 @@
           <w:p>
             <w:pPr>
               <w:pStyle w:val="BoldNormal"/>
-            </w:pPr>
-            <w:r>
+              <w:rPr>
+                <w:sz w:val="20"/>
+              </w:rPr>
+            </w:pPr>
+            <w:r>
+              <w:rPr>
+                <w:sz w:val="20"/>
+              </w:rPr>
               <w:t>2015</w:t>
             </w:r>
           </w:p>
@@ -597,15 +598,29 @@
           <w:tcPr>
             <w:tcW w:w="270" w:type="dxa"/>
           </w:tcPr>
-          <w:p/>
+          <w:p>
+            <w:pPr>
+              <w:rPr>
+                <w:sz w:val="20"/>
+              </w:rPr>
+            </w:pPr>
+          </w:p>
         </w:tc>
         <w:tc>
           <w:tcPr>
             <w:tcW w:w="8748" w:type="dxa"/>
           </w:tcPr>
           <w:p>
-            <w:r>
-              <w:t>Instructed first year interns in company tools and practices at Oasis Digital Solutions Inc.</w:t>
+            <w:pPr>
+              <w:rPr>
+                <w:sz w:val="20"/>
+              </w:rPr>
+            </w:pPr>
+            <w:r>
+              <w:rPr>
+                <w:sz w:val="20"/>
+              </w:rPr>
+              <w:t>Received the Glory of Missouri Award</w:t>
             </w:r>
           </w:p>
         </w:tc>
@@ -618,9 +633,15 @@
           <w:p>
             <w:pPr>
               <w:pStyle w:val="BoldNormal"/>
-            </w:pPr>
-            <w:r>
-              <w:t>2013 – 2015</w:t>
+              <w:rPr>
+                <w:sz w:val="20"/>
+              </w:rPr>
+            </w:pPr>
+            <w:r>
+              <w:rPr>
+                <w:sz w:val="20"/>
+              </w:rPr>
+              <w:t>2015</w:t>
             </w:r>
           </w:p>
         </w:tc>
@@ -628,15 +649,29 @@
           <w:tcPr>
             <w:tcW w:w="270" w:type="dxa"/>
           </w:tcPr>
-          <w:p/>
+          <w:p>
+            <w:pPr>
+              <w:rPr>
+                <w:sz w:val="20"/>
+              </w:rPr>
+            </w:pPr>
+          </w:p>
         </w:tc>
         <w:tc>
           <w:tcPr>
             <w:tcW w:w="8748" w:type="dxa"/>
           </w:tcPr>
           <w:p>
-            <w:r>
-              <w:t>Guided youth group as part of the Youth Leadership Team</w:t>
+            <w:pPr>
+              <w:rPr>
+                <w:sz w:val="20"/>
+              </w:rPr>
+            </w:pPr>
+            <w:r>
+              <w:rPr>
+                <w:sz w:val="20"/>
+              </w:rPr>
+              <w:t>Instructed first year interns in company tools and practices at Oasis Digital Solutions Inc.</w:t>
             </w:r>
           </w:p>
         </w:tc>
@@ -649,9 +684,15 @@
           <w:p>
             <w:pPr>
               <w:pStyle w:val="BoldNormal"/>
-            </w:pPr>
-            <w:r>
-              <w:t>2012</w:t>
+              <w:rPr>
+                <w:sz w:val="20"/>
+              </w:rPr>
+            </w:pPr>
+            <w:r>
+              <w:rPr>
+                <w:sz w:val="20"/>
+              </w:rPr>
+              <w:t>2013 – 2015</w:t>
             </w:r>
           </w:p>
         </w:tc>
@@ -659,80 +700,29 @@
           <w:tcPr>
             <w:tcW w:w="270" w:type="dxa"/>
           </w:tcPr>
-          <w:p/>
+          <w:p>
+            <w:pPr>
+              <w:rPr>
+                <w:sz w:val="20"/>
+              </w:rPr>
+            </w:pPr>
+          </w:p>
         </w:tc>
         <w:tc>
           <w:tcPr>
             <w:tcW w:w="8748" w:type="dxa"/>
           </w:tcPr>
           <w:p>
-            <w:r>
-              <w:t xml:space="preserve">Selected to attend Missouri Scholars Academy, an elite summer program for the top 330 students in the State of Missouri </w:t>
-            </w:r>
-          </w:p>
-        </w:tc>
-      </w:tr>
-      <w:tr>
-        <w:tc>
-          <w:tcPr>
-            <w:tcW w:w="1998" w:type="dxa"/>
-          </w:tcPr>
-          <w:p>
-            <w:pPr>
-              <w:pStyle w:val="BoldNormal"/>
-            </w:pPr>
-            <w:r>
-              <w:t>2011 – 2015</w:t>
-            </w:r>
-          </w:p>
-        </w:tc>
-        <w:tc>
-          <w:tcPr>
-            <w:tcW w:w="270" w:type="dxa"/>
-          </w:tcPr>
-          <w:p/>
-        </w:tc>
-        <w:tc>
-          <w:tcPr>
-            <w:tcW w:w="8748" w:type="dxa"/>
-          </w:tcPr>
-          <w:p>
-            <w:r>
-              <w:t>Invested in peers as a Students With a Testimony Leader</w:t>
-            </w:r>
-          </w:p>
-        </w:tc>
-      </w:tr>
-      <w:tr>
-        <w:tc>
-          <w:tcPr>
-            <w:tcW w:w="1998" w:type="dxa"/>
-          </w:tcPr>
-          <w:p>
-            <w:pPr>
-              <w:pStyle w:val="BoldNormal"/>
-            </w:pPr>
-            <w:r>
-              <w:t>2011 – 2014</w:t>
-            </w:r>
-          </w:p>
-        </w:tc>
-        <w:tc>
-          <w:tcPr>
-            <w:tcW w:w="270" w:type="dxa"/>
-          </w:tcPr>
-          <w:p/>
-        </w:tc>
-        <w:tc>
-          <w:tcPr>
-            <w:tcW w:w="8748" w:type="dxa"/>
-          </w:tcPr>
-          <w:p>
-            <w:r>
-              <w:t>Led FTC Robotics Team 3658 to three State Competitions and one World Competition</w:t>
-            </w:r>
-            <w:r>
-              <w:t xml:space="preserve"> </w:t>
+            <w:pPr>
+              <w:rPr>
+                <w:sz w:val="20"/>
+              </w:rPr>
+            </w:pPr>
+            <w:r>
+              <w:rPr>
+                <w:sz w:val="20"/>
+              </w:rPr>
+              <w:t>Guided youth group as part of the Youth Leadership Team</w:t>
             </w:r>
           </w:p>
         </w:tc>
@@ -747,10 +737,13 @@
             <w:pPr>
               <w:pStyle w:val="Heading1"/>
               <w:outlineLvl w:val="0"/>
-            </w:pPr>
-            <w:r>
               <w:rPr>
                 <w:sz w:val="48"/>
+              </w:rPr>
+            </w:pPr>
+            <w:r>
+              <w:rPr>
+                <w:sz w:val="44"/>
               </w:rPr>
               <w:t>Work Experience</w:t>
             </w:r>
@@ -765,9 +758,15 @@
           <w:p>
             <w:pPr>
               <w:pStyle w:val="BoldNormal"/>
-            </w:pPr>
-            <w:r>
-              <w:t>Summer 2015</w:t>
+              <w:rPr>
+                <w:sz w:val="20"/>
+              </w:rPr>
+            </w:pPr>
+            <w:r>
+              <w:rPr>
+                <w:sz w:val="20"/>
+              </w:rPr>
+              <w:t>2016 - Present</w:t>
             </w:r>
           </w:p>
         </w:tc>
@@ -775,7 +774,13 @@
           <w:tcPr>
             <w:tcW w:w="270" w:type="dxa"/>
           </w:tcPr>
-          <w:p/>
+          <w:p>
+            <w:pPr>
+              <w:rPr>
+                <w:sz w:val="20"/>
+              </w:rPr>
+            </w:pPr>
+          </w:p>
         </w:tc>
         <w:tc>
           <w:tcPr>
@@ -784,82 +789,81 @@
           <w:p>
             <w:pPr>
               <w:pStyle w:val="BoldLarge"/>
-            </w:pPr>
-            <w:r>
-              <w:t>Web Developer</w:t>
+              <w:rPr>
+                <w:sz w:val="24"/>
+              </w:rPr>
+            </w:pPr>
+            <w:r>
+              <w:rPr>
+                <w:sz w:val="24"/>
+              </w:rPr>
+              <w:t>Resident Advisor</w:t>
             </w:r>
           </w:p>
           <w:p>
             <w:pPr>
               <w:rPr>
                 <w:i/>
+                <w:sz w:val="20"/>
               </w:rPr>
             </w:pPr>
             <w:r>
               <w:rPr>
                 <w:i/>
-              </w:rPr>
-              <w:t>Oasis International Ministries</w:t>
-            </w:r>
-            <w:r>
-              <w:rPr>
-                <w:i/>
-              </w:rPr>
-              <w:t xml:space="preserve"> –</w:t>
-            </w:r>
-            <w:r>
-              <w:rPr>
-                <w:i/>
-              </w:rPr>
-              <w:t>St. Louis, MO</w:t>
-            </w:r>
-          </w:p>
-          <w:p>
-            <w:pPr>
-              <w:pStyle w:val="ListParagraph"/>
-            </w:pPr>
-            <w:r>
-              <w:t>Developed a web application to manage donations and deliveries for</w:t>
-            </w:r>
-            <w:r>
-              <w:t xml:space="preserve"> refugees in the St. Louis Area</w:t>
-            </w:r>
-            <w:r>
-              <w:t>.</w:t>
-            </w:r>
-          </w:p>
-          <w:p>
-            <w:pPr>
-              <w:pStyle w:val="ListParagraph"/>
-            </w:pPr>
-            <w:r>
-              <w:t xml:space="preserve">Communicated with Leadership to establish </w:t>
-            </w:r>
-            <w:r>
-              <w:t xml:space="preserve">clear, attainable </w:t>
-            </w:r>
-            <w:r>
-              <w:t>goals</w:t>
-            </w:r>
-            <w:r>
-              <w:t>.</w:t>
-            </w:r>
-          </w:p>
-          <w:p>
-            <w:pPr>
-              <w:pStyle w:val="ListParagraph"/>
-            </w:pPr>
-            <w:r>
-              <w:t xml:space="preserve">Updated </w:t>
-            </w:r>
-            <w:r>
-              <w:t>and deployed the application r</w:t>
-            </w:r>
-            <w:r>
-              <w:t>egularly</w:t>
-            </w:r>
-            <w:r>
-              <w:t xml:space="preserve"> according to continuous feedback.</w:t>
+                <w:sz w:val="20"/>
+              </w:rPr>
+              <w:t>University of Alabama – Tuscaloosa, AL</w:t>
+            </w:r>
+          </w:p>
+          <w:p>
+            <w:pPr>
+              <w:rPr>
+                <w:sz w:val="20"/>
+              </w:rPr>
+            </w:pPr>
+            <w:r>
+              <w:rPr>
+                <w:sz w:val="20"/>
+              </w:rPr>
+              <w:t xml:space="preserve">    Performed administrative tasks including resident check ins and incident documentation</w:t>
+            </w:r>
+          </w:p>
+          <w:p>
+            <w:pPr>
+              <w:rPr>
+                <w:sz w:val="20"/>
+              </w:rPr>
+            </w:pPr>
+            <w:r>
+              <w:rPr>
+                <w:sz w:val="20"/>
+              </w:rPr>
+              <w:t xml:space="preserve">    Promoted Community Living Standards in the residence hall</w:t>
+            </w:r>
+          </w:p>
+          <w:p>
+            <w:pPr>
+              <w:rPr>
+                <w:sz w:val="20"/>
+              </w:rPr>
+            </w:pPr>
+            <w:r>
+              <w:rPr>
+                <w:sz w:val="20"/>
+              </w:rPr>
+              <w:t xml:space="preserve">    Engaged residents in activities promoting Residential Curricul</w:t>
+            </w:r>
+            <w:r>
+              <w:rPr>
+                <w:sz w:val="20"/>
+              </w:rPr>
+              <w:t>u</w:t>
+            </w:r>
+            <w:r>
+              <w:rPr>
+                <w:sz w:val="20"/>
+              </w:rPr>
+              <w:t>m</w:t>
             </w:r>
           </w:p>
         </w:tc>
@@ -872,9 +876,15 @@
           <w:p>
             <w:pPr>
               <w:pStyle w:val="BoldNormal"/>
-            </w:pPr>
-            <w:r>
-              <w:t>2014 – 2015</w:t>
+              <w:rPr>
+                <w:sz w:val="20"/>
+              </w:rPr>
+            </w:pPr>
+            <w:r>
+              <w:rPr>
+                <w:sz w:val="20"/>
+              </w:rPr>
+              <w:t>Summer 2015</w:t>
             </w:r>
           </w:p>
         </w:tc>
@@ -882,7 +892,13 @@
           <w:tcPr>
             <w:tcW w:w="270" w:type="dxa"/>
           </w:tcPr>
-          <w:p/>
+          <w:p>
+            <w:pPr>
+              <w:rPr>
+                <w:sz w:val="20"/>
+              </w:rPr>
+            </w:pPr>
+          </w:p>
         </w:tc>
         <w:tc>
           <w:tcPr>
@@ -891,8 +907,123 @@
           <w:p>
             <w:pPr>
               <w:pStyle w:val="BoldLarge"/>
-            </w:pPr>
-            <w:r>
+              <w:rPr>
+                <w:sz w:val="24"/>
+              </w:rPr>
+            </w:pPr>
+            <w:r>
+              <w:rPr>
+                <w:sz w:val="24"/>
+              </w:rPr>
+              <w:t>Web Developer</w:t>
+            </w:r>
+          </w:p>
+          <w:p>
+            <w:pPr>
+              <w:rPr>
+                <w:i/>
+                <w:sz w:val="20"/>
+              </w:rPr>
+            </w:pPr>
+            <w:r>
+              <w:rPr>
+                <w:i/>
+                <w:sz w:val="20"/>
+              </w:rPr>
+              <w:t>Oasis International Ministries –St. Louis, MO</w:t>
+            </w:r>
+          </w:p>
+          <w:p>
+            <w:pPr>
+              <w:pStyle w:val="ListParagraph"/>
+              <w:rPr>
+                <w:sz w:val="20"/>
+              </w:rPr>
+            </w:pPr>
+            <w:r>
+              <w:rPr>
+                <w:sz w:val="20"/>
+              </w:rPr>
+              <w:t>Developed a web application to manage donations and deliveries for refugees in the St. Louis Area.</w:t>
+            </w:r>
+          </w:p>
+          <w:p>
+            <w:pPr>
+              <w:pStyle w:val="ListParagraph"/>
+              <w:rPr>
+                <w:sz w:val="20"/>
+              </w:rPr>
+            </w:pPr>
+            <w:r>
+              <w:rPr>
+                <w:sz w:val="20"/>
+              </w:rPr>
+              <w:t>Communicated with Leadership to establish clear, attainable goals.</w:t>
+            </w:r>
+          </w:p>
+          <w:p>
+            <w:pPr>
+              <w:pStyle w:val="ListParagraph"/>
+              <w:rPr>
+                <w:sz w:val="20"/>
+              </w:rPr>
+            </w:pPr>
+            <w:r>
+              <w:rPr>
+                <w:sz w:val="20"/>
+              </w:rPr>
+              <w:t>Updated and deployed the application regularly according to continuous feedback.</w:t>
+            </w:r>
+          </w:p>
+        </w:tc>
+      </w:tr>
+      <w:tr>
+        <w:tc>
+          <w:tcPr>
+            <w:tcW w:w="1998" w:type="dxa"/>
+          </w:tcPr>
+          <w:p>
+            <w:pPr>
+              <w:pStyle w:val="BoldNormal"/>
+              <w:rPr>
+                <w:sz w:val="20"/>
+              </w:rPr>
+            </w:pPr>
+            <w:r>
+              <w:rPr>
+                <w:sz w:val="20"/>
+              </w:rPr>
+              <w:t>2014 – 2015</w:t>
+            </w:r>
+          </w:p>
+        </w:tc>
+        <w:tc>
+          <w:tcPr>
+            <w:tcW w:w="270" w:type="dxa"/>
+          </w:tcPr>
+          <w:p>
+            <w:pPr>
+              <w:rPr>
+                <w:sz w:val="20"/>
+              </w:rPr>
+            </w:pPr>
+          </w:p>
+        </w:tc>
+        <w:tc>
+          <w:tcPr>
+            <w:tcW w:w="8748" w:type="dxa"/>
+          </w:tcPr>
+          <w:p>
+            <w:pPr>
+              <w:pStyle w:val="BoldLarge"/>
+              <w:rPr>
+                <w:sz w:val="24"/>
+              </w:rPr>
+            </w:pPr>
+            <w:r>
+              <w:rPr>
+                <w:sz w:val="24"/>
+              </w:rPr>
               <w:t>Web Development Intern</w:t>
             </w:r>
           </w:p>
@@ -900,105 +1031,98 @@
             <w:pPr>
               <w:rPr>
                 <w:i/>
+                <w:sz w:val="20"/>
               </w:rPr>
             </w:pPr>
             <w:r>
               <w:rPr>
                 <w:i/>
-              </w:rPr>
-              <w:t>Oasis Digital Solutions Inc.</w:t>
-            </w:r>
-            <w:r>
-              <w:rPr>
-                <w:i/>
-              </w:rPr>
-              <w:t xml:space="preserve"> – </w:t>
-            </w:r>
-            <w:r>
-              <w:rPr>
-                <w:i/>
-              </w:rPr>
-              <w:t>Des Peres</w:t>
-            </w:r>
-            <w:r>
-              <w:rPr>
-                <w:i/>
-              </w:rPr>
-              <w:t>, M</w:t>
-            </w:r>
-            <w:r>
-              <w:rPr>
-                <w:i/>
-              </w:rPr>
-              <w:t>O</w:t>
+                <w:sz w:val="20"/>
+              </w:rPr>
+              <w:t>Oasis Digital Solutions Inc. – Des Peres, MO</w:t>
             </w:r>
           </w:p>
           <w:p>
             <w:pPr>
               <w:pStyle w:val="ListParagraph"/>
-            </w:pPr>
-            <w:r>
-              <w:t xml:space="preserve">Developed three production single-page </w:t>
-            </w:r>
-            <w:r>
-              <w:t xml:space="preserve">web applications, two of which </w:t>
-            </w:r>
-            <w:r>
-              <w:t>for real clients.</w:t>
+              <w:rPr>
+                <w:sz w:val="20"/>
+              </w:rPr>
+            </w:pPr>
+            <w:r>
+              <w:rPr>
+                <w:sz w:val="20"/>
+              </w:rPr>
+              <w:t>Developed three production single-page web applications, two of which for real clients.</w:t>
             </w:r>
           </w:p>
           <w:p>
             <w:pPr>
               <w:pStyle w:val="ListParagraph"/>
-            </w:pPr>
-            <w:r>
-              <w:t>Individually d</w:t>
-            </w:r>
-            <w:r>
-              <w:t>esigned and created a production single-page web application for a client</w:t>
-            </w:r>
-            <w:r>
-              <w:t>.</w:t>
+              <w:rPr>
+                <w:sz w:val="20"/>
+              </w:rPr>
+            </w:pPr>
+            <w:r>
+              <w:rPr>
+                <w:sz w:val="20"/>
+              </w:rPr>
+              <w:t>Individually designed and created a production single-page web application for a client.</w:t>
             </w:r>
           </w:p>
           <w:p>
             <w:pPr>
               <w:pStyle w:val="ListParagraph"/>
-            </w:pPr>
-            <w:r>
-              <w:t>Experienced in</w:t>
-            </w:r>
-            <w:r>
-              <w:t xml:space="preserve"> AngularJS development</w:t>
-            </w:r>
-            <w:r>
-              <w:t>.</w:t>
+              <w:rPr>
+                <w:sz w:val="20"/>
+              </w:rPr>
+            </w:pPr>
+            <w:r>
+              <w:rPr>
+                <w:sz w:val="20"/>
+              </w:rPr>
+              <w:t>Experienced in AngularJS development.</w:t>
             </w:r>
           </w:p>
           <w:p>
             <w:pPr>
               <w:pStyle w:val="ListParagraph"/>
-            </w:pPr>
-            <w:r>
+              <w:rPr>
+                <w:sz w:val="20"/>
+              </w:rPr>
+            </w:pPr>
+            <w:r>
+              <w:rPr>
+                <w:sz w:val="20"/>
+              </w:rPr>
               <w:t>Trained and led first-year interns with fellow second-year intern Maneesh Tewani</w:t>
             </w:r>
           </w:p>
           <w:p>
             <w:pPr>
               <w:pStyle w:val="ListParagraph"/>
-            </w:pPr>
-            <w:r>
-              <w:t xml:space="preserve">Utilized </w:t>
-            </w:r>
-            <w:r>
-              <w:t xml:space="preserve">industry tooling including </w:t>
+              <w:rPr>
+                <w:sz w:val="20"/>
+              </w:rPr>
+            </w:pPr>
+            <w:r>
+              <w:rPr>
+                <w:sz w:val="20"/>
+              </w:rPr>
+              <w:t xml:space="preserve">Utilized industry tooling including </w:t>
             </w:r>
             <w:proofErr w:type="spellStart"/>
             <w:r>
+              <w:rPr>
+                <w:sz w:val="20"/>
+              </w:rPr>
               <w:t>Git</w:t>
             </w:r>
             <w:proofErr w:type="spellEnd"/>
             <w:r>
+              <w:rPr>
+                <w:sz w:val="20"/>
+              </w:rPr>
               <w:t xml:space="preserve"> and JIRA daily.</w:t>
             </w:r>
           </w:p>
@@ -1007,15 +1131,16 @@
     </w:tbl>
     <w:p>
       <w:pPr>
-        <w:spacing w:before="0" w:after="0"/>
+        <w:rPr>
+          <w:sz w:val="20"/>
+        </w:rPr>
       </w:pPr>
       <w:bookmarkStart w:id="0" w:name="_GoBack"/>
       <w:bookmarkEnd w:id="0"/>
     </w:p>
-    <w:p/>
     <w:sectPr>
-      <w:headerReference w:type="default" r:id="rId9"/>
-      <w:headerReference w:type="first" r:id="rId10"/>
+      <w:headerReference w:type="default" r:id="rId8"/>
+      <w:headerReference w:type="first" r:id="rId9"/>
       <w:pgSz w:w="12240" w:h="15840"/>
       <w:pgMar w:top="720" w:right="720" w:bottom="720" w:left="720" w:header="720" w:footer="720" w:gutter="0"/>
       <w:cols w:space="720"/>
@@ -1142,7 +1267,7 @@
         </mc:Choice>
         <mc:Fallback>
           <w:pict>
-            <v:rect w14:anchorId="01D8BC00" id="Rectangle 1" o:spid="_x0000_s1026" style="position:absolute;margin-left:-39.85pt;margin-top:-37.9pt;width:619pt;height:105.7pt;z-index:-251658752;visibility:visible;mso-wrap-style:square;mso-width-percent:0;mso-height-percent:0;mso-wrap-distance-left:9pt;mso-wrap-distance-top:0;mso-wrap-distance-right:9pt;mso-wrap-distance-bottom:0;mso-position-horizontal:absolute;mso-position-horizontal-relative:text;mso-position-vertical:absolute;mso-position-vertical-relative:text;mso-width-percent:0;mso-height-percent:0;mso-width-relative:page;mso-height-relative:page;v-text-anchor:top" o:gfxdata="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" fillcolor="#556d7d" stroked="f"/>
+            <v:rect w14:anchorId="35EE0267" id="Rectangle 1" o:spid="_x0000_s1026" style="position:absolute;margin-left:-39.85pt;margin-top:-37.9pt;width:619pt;height:105.7pt;z-index:-251658752;visibility:visible;mso-wrap-style:square;mso-width-percent:0;mso-height-percent:0;mso-wrap-distance-left:9pt;mso-wrap-distance-top:0;mso-wrap-distance-right:9pt;mso-wrap-distance-bottom:0;mso-position-horizontal:absolute;mso-position-horizontal-relative:text;mso-position-vertical:absolute;mso-position-vertical-relative:text;mso-width-percent:0;mso-height-percent:0;mso-width-relative:page;mso-height-relative:page;v-text-anchor:top" o:gfxdata="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" fillcolor="#556d7d" stroked="f"/>
           </w:pict>
         </mc:Fallback>
       </mc:AlternateContent>
@@ -1167,13 +1292,13 @@
             <wp:anchor distT="0" distB="0" distL="114300" distR="114300" simplePos="0" relativeHeight="251659776" behindDoc="1" locked="0" layoutInCell="1" allowOverlap="1" wp14:anchorId="4BA86457" wp14:editId="161E398C">
               <wp:simplePos x="0" y="0"/>
               <wp:positionH relativeFrom="column">
-                <wp:posOffset>-501650</wp:posOffset>
+                <wp:posOffset>-504825</wp:posOffset>
               </wp:positionH>
               <wp:positionV relativeFrom="paragraph">
-                <wp:posOffset>-477520</wp:posOffset>
+                <wp:posOffset>-476250</wp:posOffset>
               </wp:positionV>
-              <wp:extent cx="7861300" cy="1342390"/>
-              <wp:effectExtent l="0" t="0" r="6350" b="0"/>
+              <wp:extent cx="7861300" cy="1152525"/>
+              <wp:effectExtent l="0" t="0" r="6350" b="9525"/>
               <wp:wrapNone/>
               <wp:docPr id="4" name="Rectangle 1"/>
               <wp:cNvGraphicFramePr>
@@ -1188,7 +1313,7 @@
                     <wps:spPr bwMode="auto">
                       <a:xfrm>
                         <a:off x="0" y="0"/>
-                        <a:ext cx="7861300" cy="1342390"/>
+                        <a:ext cx="7861300" cy="1152525"/>
                       </a:xfrm>
                       <a:prstGeom prst="rect">
                         <a:avLst/>
@@ -1217,7 +1342,7 @@
         </mc:Choice>
         <mc:Fallback>
           <w:pict>
-            <v:rect w14:anchorId="127EC405" id="Rectangle 1" o:spid="_x0000_s1026" style="position:absolute;margin-left:-39.5pt;margin-top:-37.6pt;width:619pt;height:105.7pt;z-index:-251656704;visibility:visible;mso-wrap-style:square;mso-width-percent:0;mso-height-percent:0;mso-wrap-distance-left:9pt;mso-wrap-distance-top:0;mso-wrap-distance-right:9pt;mso-wrap-distance-bottom:0;mso-position-horizontal:absolute;mso-position-horizontal-relative:text;mso-position-vertical:absolute;mso-position-vertical-relative:text;mso-width-percent:0;mso-height-percent:0;mso-width-relative:page;mso-height-relative:page;v-text-anchor:top" o:gfxdata="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" fillcolor="#556d7d" stroked="f"/>
+            <v:rect w14:anchorId="28EA3021" id="Rectangle 1" o:spid="_x0000_s1026" style="position:absolute;margin-left:-39.75pt;margin-top:-37.5pt;width:619pt;height:90.75pt;z-index:-251656704;visibility:visible;mso-wrap-style:square;mso-width-percent:0;mso-height-percent:0;mso-wrap-distance-left:9pt;mso-wrap-distance-top:0;mso-wrap-distance-right:9pt;mso-wrap-distance-bottom:0;mso-position-horizontal:absolute;mso-position-horizontal-relative:text;mso-position-vertical:absolute;mso-position-vertical-relative:text;mso-width-percent:0;mso-height-percent:0;mso-width-relative:page;mso-height-relative:page;v-text-anchor:top" o:gfxdata="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" fillcolor="#556d7d" stroked="f"/>
           </w:pict>
         </mc:Fallback>
       </mc:AlternateContent>
@@ -2627,7 +2752,7 @@
 </file>
 
 <file path=customXml/itemProps1.xml><?xml version="1.0" encoding="utf-8"?>
-<ds:datastoreItem xmlns:ds="http://schemas.openxmlformats.org/officeDocument/2006/customXml" ds:itemID="{E0F168CA-3E00-4A34-9AFD-04F58FA02177}">
+<ds:datastoreItem xmlns:ds="http://schemas.openxmlformats.org/officeDocument/2006/customXml" ds:itemID="{A18C4D56-1C3E-4380-A7E6-365DD792679B}">
   <ds:schemaRefs>
     <ds:schemaRef ds:uri="http://schemas.openxmlformats.org/officeDocument/2006/bibliography"/>
   </ds:schemaRefs>

</xml_diff>

<commit_message>
Adds format from Gene
</commit_message>
<xml_diff>
--- a/Master Resume.docx
+++ b/Master Resume.docx
@@ -283,7 +283,7 @@
           </mc:Choice>
           <mc:Fallback>
             <w:pict>
-              <v:shapetype w14:anchorId="72A9AFDD" id="_x0000_t32" coordsize="21600,21600" o:spt="32" o:oned="t" path="m,l21600,21600e" filled="f">
+              <v:shapetype w14:anchorId="58350F02" id="_x0000_t32" coordsize="21600,21600" o:spt="32" o:oned="t" path="m,l21600,21600e" filled="f">
                 <v:path arrowok="t" fillok="f" o:connecttype="none"/>
                 <o:lock v:ext="edit" shapetype="t"/>
               </v:shapetype>
@@ -298,29 +298,133 @@
         <w:spacing w:after="0" w:line="240" w:lineRule="auto"/>
         <w:rPr>
           <w:rFonts w:ascii="Times New Roman" w:hAnsi="Times New Roman" w:cs="Times New Roman"/>
-          <w:sz w:val="21"/>
-          <w:szCs w:val="21"/>
-        </w:rPr>
-      </w:pPr>
-      <w:r>
-        <w:rPr>
-          <w:rFonts w:ascii="Times New Roman" w:hAnsi="Times New Roman" w:cs="Times New Roman"/>
           <w:b/>
           <w:sz w:val="21"/>
           <w:szCs w:val="21"/>
           <w:lang w:val="es-CO"/>
         </w:rPr>
-        <w:t xml:space="preserve">The University of Alabama                                                                                                                                                </w:t>
-      </w:r>
-      <w:r>
-        <w:rPr>
-          <w:rFonts w:ascii="Times New Roman" w:hAnsi="Times New Roman" w:cs="Times New Roman"/>
+      </w:pPr>
+      <w:r>
+        <w:rPr>
+          <w:rFonts w:ascii="Times New Roman" w:hAnsi="Times New Roman" w:cs="Times New Roman"/>
+          <w:b/>
           <w:sz w:val="21"/>
           <w:szCs w:val="21"/>
           <w:lang w:val="es-CO"/>
         </w:rPr>
+        <w:t>The</w:t>
+      </w:r>
+      <w:bookmarkStart w:id="0" w:name="_GoBack"/>
+      <w:bookmarkEnd w:id="0"/>
+      <w:r>
+        <w:rPr>
+          <w:rFonts w:ascii="Times New Roman" w:hAnsi="Times New Roman" w:cs="Times New Roman"/>
+          <w:b/>
+          <w:sz w:val="21"/>
+          <w:szCs w:val="21"/>
+          <w:lang w:val="es-CO"/>
+        </w:rPr>
+        <w:t xml:space="preserve"> University of Alabama</w:t>
+      </w:r>
+      <w:r>
+        <w:rPr>
+          <w:rFonts w:ascii="Times New Roman" w:hAnsi="Times New Roman" w:cs="Times New Roman"/>
+          <w:b/>
+          <w:sz w:val="21"/>
+          <w:szCs w:val="21"/>
+          <w:lang w:val="es-CO"/>
+        </w:rPr>
+        <w:t xml:space="preserve">, </w:t>
+      </w:r>
+      <w:r>
+        <w:rPr>
+          <w:rFonts w:ascii="Times New Roman" w:hAnsi="Times New Roman" w:cs="Times New Roman"/>
+          <w:i/>
+          <w:sz w:val="21"/>
+          <w:szCs w:val="21"/>
+          <w:lang w:val="es-CO"/>
+        </w:rPr>
         <w:t>Tuscaloosa, AL</w:t>
       </w:r>
+      <w:r>
+        <w:rPr>
+          <w:rFonts w:ascii="Times New Roman" w:hAnsi="Times New Roman" w:cs="Times New Roman"/>
+          <w:b/>
+          <w:sz w:val="21"/>
+          <w:szCs w:val="21"/>
+          <w:lang w:val="es-CO"/>
+        </w:rPr>
+        <w:tab/>
+      </w:r>
+      <w:r>
+        <w:rPr>
+          <w:rFonts w:ascii="Times New Roman" w:hAnsi="Times New Roman" w:cs="Times New Roman"/>
+          <w:b/>
+          <w:sz w:val="21"/>
+          <w:szCs w:val="21"/>
+          <w:lang w:val="es-CO"/>
+        </w:rPr>
+        <w:tab/>
+      </w:r>
+    </w:p>
+    <w:p>
+      <w:pPr>
+        <w:spacing w:after="0" w:line="240" w:lineRule="auto"/>
+        <w:rPr>
+          <w:rFonts w:ascii="Times New Roman" w:hAnsi="Times New Roman" w:cs="Times New Roman"/>
+          <w:b/>
+          <w:sz w:val="21"/>
+          <w:szCs w:val="21"/>
+          <w:lang w:val="es-CO"/>
+        </w:rPr>
+      </w:pPr>
+      <w:r>
+        <w:rPr>
+          <w:rFonts w:ascii="Times New Roman" w:hAnsi="Times New Roman" w:cs="Times New Roman"/>
+          <w:sz w:val="21"/>
+          <w:szCs w:val="21"/>
+          <w:lang w:val="es-CO"/>
+        </w:rPr>
+        <w:t>Graduation Date:</w:t>
+      </w:r>
+      <w:r>
+        <w:rPr>
+          <w:rFonts w:ascii="Times New Roman" w:hAnsi="Times New Roman" w:cs="Times New Roman"/>
+          <w:b/>
+          <w:sz w:val="21"/>
+          <w:szCs w:val="21"/>
+          <w:lang w:val="es-CO"/>
+        </w:rPr>
+        <w:t xml:space="preserve"> </w:t>
+      </w:r>
+      <w:r>
+        <w:rPr>
+          <w:rFonts w:ascii="Times New Roman" w:hAnsi="Times New Roman" w:cs="Times New Roman"/>
+          <w:i/>
+          <w:sz w:val="21"/>
+          <w:szCs w:val="21"/>
+        </w:rPr>
+        <w:t>May</w:t>
+      </w:r>
+      <w:r>
+        <w:rPr>
+          <w:rFonts w:ascii="Times New Roman" w:hAnsi="Times New Roman" w:cs="Times New Roman"/>
+          <w:i/>
+          <w:sz w:val="21"/>
+          <w:szCs w:val="21"/>
+          <w:lang w:val="es-CO"/>
+        </w:rPr>
+        <w:t xml:space="preserve"> 2018</w:t>
+      </w:r>
+      <w:r>
+        <w:rPr>
+          <w:rFonts w:ascii="Times New Roman" w:hAnsi="Times New Roman" w:cs="Times New Roman"/>
+          <w:sz w:val="21"/>
+          <w:szCs w:val="21"/>
+          <w:lang w:val="es-CO"/>
+        </w:rPr>
+        <w:tab/>
+      </w:r>
     </w:p>
     <w:p>
       <w:pPr>
@@ -418,14 +522,6 @@
         <w:tab/>
         <w:t xml:space="preserve">          </w:t>
       </w:r>
-      <w:r>
-        <w:rPr>
-          <w:rFonts w:ascii="Times New Roman" w:hAnsi="Times New Roman" w:cs="Times New Roman"/>
-          <w:sz w:val="21"/>
-          <w:szCs w:val="21"/>
-        </w:rPr>
-        <w:t>May 2018</w:t>
-      </w:r>
     </w:p>
     <w:p>
       <w:pPr>
@@ -535,14 +631,6 @@
           <w:szCs w:val="21"/>
         </w:rPr>
         <w:t xml:space="preserve"> </w:t>
-      </w:r>
-      <w:r>
-        <w:rPr>
-          <w:rFonts w:ascii="Times New Roman" w:hAnsi="Times New Roman" w:cs="Times New Roman"/>
-          <w:sz w:val="21"/>
-          <w:szCs w:val="21"/>
-        </w:rPr>
-        <w:t>May 2018</w:t>
       </w:r>
     </w:p>
     <w:p>
@@ -681,7 +769,7 @@
           </mc:Choice>
           <mc:Fallback>
             <w:pict>
-              <v:shape w14:anchorId="3B10B6B0" id="Straight Arrow Connector 27" o:spid="_x0000_s1026" type="#_x0000_t32" style="position:absolute;margin-left:.85pt;margin-top:16.35pt;width:544.15pt;height:0;z-index:251660288;visibility:visible;mso-wrap-style:square;mso-width-percent:0;mso-height-percent:0;mso-wrap-distance-left:9pt;mso-wrap-distance-top:-6e-5mm;mso-wrap-distance-right:9pt;mso-wrap-distance-bottom:-6e-5mm;mso-position-horizontal:absolute;mso-position-horizontal-relative:text;mso-position-vertical:absolute;mso-position-vertical-relative:text;mso-width-percent:0;mso-height-percent:0;mso-width-relative:page;mso-height-relative:page" o:gfxdata="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"/>
+              <v:shape w14:anchorId="5A43FE3F" id="Straight Arrow Connector 27" o:spid="_x0000_s1026" type="#_x0000_t32" style="position:absolute;margin-left:.85pt;margin-top:16.35pt;width:544.15pt;height:0;z-index:251660288;visibility:visible;mso-wrap-style:square;mso-width-percent:0;mso-height-percent:0;mso-wrap-distance-left:9pt;mso-wrap-distance-top:-6e-5mm;mso-wrap-distance-right:9pt;mso-wrap-distance-bottom:-6e-5mm;mso-position-horizontal:absolute;mso-position-horizontal-relative:text;mso-position-vertical:absolute;mso-position-vertical-relative:text;mso-width-percent:0;mso-height-percent:0;mso-width-relative:page;mso-height-relative:page" o:gfxdata="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"/>
             </w:pict>
           </mc:Fallback>
         </mc:AlternateContent>
@@ -935,7 +1023,7 @@
           </mc:Choice>
           <mc:Fallback>
             <w:pict>
-              <v:shape w14:anchorId="324BB203" id="Straight Arrow Connector 25" o:spid="_x0000_s1026" type="#_x0000_t32" style="position:absolute;margin-left:.85pt;margin-top:4.9pt;width:544.15pt;height:0;z-index:251661312;visibility:visible;mso-wrap-style:square;mso-width-percent:0;mso-height-percent:0;mso-wrap-distance-left:9pt;mso-wrap-distance-top:-6e-5mm;mso-wrap-distance-right:9pt;mso-wrap-distance-bottom:-6e-5mm;mso-position-horizontal:absolute;mso-position-horizontal-relative:text;mso-position-vertical:absolute;mso-position-vertical-relative:text;mso-width-percent:0;mso-height-percent:0;mso-width-relative:page;mso-height-relative:page" o:gfxdata="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"/>
+              <v:shape w14:anchorId="76A433E8" id="Straight Arrow Connector 25" o:spid="_x0000_s1026" type="#_x0000_t32" style="position:absolute;margin-left:.85pt;margin-top:4.9pt;width:544.15pt;height:0;z-index:251661312;visibility:visible;mso-wrap-style:square;mso-width-percent:0;mso-height-percent:0;mso-wrap-distance-left:9pt;mso-wrap-distance-top:-6e-5mm;mso-wrap-distance-right:9pt;mso-wrap-distance-bottom:-6e-5mm;mso-position-horizontal:absolute;mso-position-horizontal-relative:text;mso-position-vertical:absolute;mso-position-vertical-relative:text;mso-width-percent:0;mso-height-percent:0;mso-width-relative:page;mso-height-relative:page" o:gfxdata="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"/>
             </w:pict>
           </mc:Fallback>
         </mc:AlternateContent>
@@ -1217,7 +1305,6 @@
           <w:numId w:val="2"/>
         </w:numPr>
         <w:spacing w:after="0" w:line="240" w:lineRule="auto"/>
-        <w:jc w:val="both"/>
         <w:rPr>
           <w:rFonts w:ascii="Times New Roman" w:hAnsi="Times New Roman" w:cs="Times New Roman"/>
           <w:i/>
@@ -1562,16 +1649,7 @@
           <w:sz w:val="21"/>
           <w:szCs w:val="21"/>
         </w:rPr>
-        <w:t xml:space="preserve">Oasis </w:t>
-      </w:r>
-      <w:r>
-        <w:rPr>
-          <w:rFonts w:ascii="Times New Roman" w:hAnsi="Times New Roman" w:cs="Times New Roman"/>
-          <w:b/>
-          <w:sz w:val="21"/>
-          <w:szCs w:val="21"/>
-        </w:rPr>
-        <w:t>Digital Solutions Inc.</w:t>
+        <w:t>Oasis Digital Solutions Inc.</w:t>
       </w:r>
       <w:r>
         <w:rPr>
@@ -1704,16 +1782,7 @@
           <w:sz w:val="21"/>
           <w:szCs w:val="21"/>
         </w:rPr>
-        <w:t xml:space="preserve"> 2015</w:t>
-      </w:r>
-      <w:r>
-        <w:rPr>
-          <w:rFonts w:ascii="Times New Roman" w:hAnsi="Times New Roman" w:cs="Times New Roman"/>
-          <w:i/>
-          <w:sz w:val="21"/>
-          <w:szCs w:val="21"/>
-        </w:rPr>
-        <w:t xml:space="preserve"> </w:t>
+        <w:t xml:space="preserve"> 2015 </w:t>
       </w:r>
     </w:p>
     <w:p>
@@ -1769,15 +1838,7 @@
           <w:sz w:val="21"/>
           <w:szCs w:val="21"/>
         </w:rPr>
-        <w:t>Expanded two web applications</w:t>
-      </w:r>
-      <w:r>
-        <w:rPr>
-          <w:rFonts w:ascii="Times New Roman" w:hAnsi="Times New Roman" w:cs="Times New Roman"/>
-          <w:sz w:val="21"/>
-          <w:szCs w:val="21"/>
-        </w:rPr>
-        <w:t xml:space="preserve"> used actively by clients</w:t>
+        <w:t>Expanded two web applications used actively by clients</w:t>
       </w:r>
       <w:r>
         <w:rPr>
@@ -1959,7 +2020,7 @@
           </mc:Choice>
           <mc:Fallback>
             <w:pict>
-              <v:shape w14:anchorId="1FC4C803" id="Straight Arrow Connector 24" o:spid="_x0000_s1026" type="#_x0000_t32" style="position:absolute;margin-left:.75pt;margin-top:4.35pt;width:544.15pt;height:0;z-index:251662336;visibility:visible;mso-wrap-style:square;mso-width-percent:0;mso-height-percent:0;mso-wrap-distance-left:9pt;mso-wrap-distance-top:-6e-5mm;mso-wrap-distance-right:9pt;mso-wrap-distance-bottom:-6e-5mm;mso-position-horizontal:absolute;mso-position-horizontal-relative:text;mso-position-vertical:absolute;mso-position-vertical-relative:text;mso-width-percent:0;mso-height-percent:0;mso-width-relative:page;mso-height-relative:page" o:gfxdata="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"/>
+              <v:shape w14:anchorId="3246995A" id="Straight Arrow Connector 24" o:spid="_x0000_s1026" type="#_x0000_t32" style="position:absolute;margin-left:.75pt;margin-top:4.35pt;width:544.15pt;height:0;z-index:251662336;visibility:visible;mso-wrap-style:square;mso-width-percent:0;mso-height-percent:0;mso-wrap-distance-left:9pt;mso-wrap-distance-top:-6e-5mm;mso-wrap-distance-right:9pt;mso-wrap-distance-bottom:-6e-5mm;mso-position-horizontal:absolute;mso-position-horizontal-relative:text;mso-position-vertical:absolute;mso-position-vertical-relative:text;mso-width-percent:0;mso-height-percent:0;mso-width-relative:page;mso-height-relative:page" o:gfxdata="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"/>
             </w:pict>
           </mc:Fallback>
         </mc:AlternateContent>
@@ -2190,67 +2251,7 @@
           <w:sz w:val="21"/>
           <w:szCs w:val="21"/>
         </w:rPr>
-        <w:t xml:space="preserve"> Vim, </w:t>
-      </w:r>
-      <w:proofErr w:type="spellStart"/>
-      <w:r>
-        <w:rPr>
-          <w:rFonts w:ascii="Times New Roman" w:hAnsi="Times New Roman" w:cs="Times New Roman"/>
-          <w:sz w:val="21"/>
-          <w:szCs w:val="21"/>
-        </w:rPr>
-        <w:t>G</w:t>
-      </w:r>
-      <w:bookmarkStart w:id="0" w:name="_GoBack"/>
-      <w:bookmarkEnd w:id="0"/>
-      <w:r>
-        <w:rPr>
-          <w:rFonts w:ascii="Times New Roman" w:hAnsi="Times New Roman" w:cs="Times New Roman"/>
-          <w:sz w:val="21"/>
-          <w:szCs w:val="21"/>
-        </w:rPr>
-        <w:t>it</w:t>
-      </w:r>
-      <w:proofErr w:type="spellEnd"/>
-      <w:r>
-        <w:rPr>
-          <w:rFonts w:ascii="Times New Roman" w:hAnsi="Times New Roman" w:cs="Times New Roman"/>
-          <w:sz w:val="21"/>
-          <w:szCs w:val="21"/>
-        </w:rPr>
-        <w:t xml:space="preserve">, </w:t>
-      </w:r>
-      <w:r>
-        <w:rPr>
-          <w:rFonts w:ascii="Times New Roman" w:hAnsi="Times New Roman" w:cs="Times New Roman"/>
-          <w:sz w:val="21"/>
-          <w:szCs w:val="21"/>
-        </w:rPr>
-        <w:t>Eclipse, JIRA,</w:t>
-      </w:r>
-      <w:r>
-        <w:rPr>
-          <w:rFonts w:ascii="Times New Roman" w:hAnsi="Times New Roman" w:cs="Times New Roman"/>
-          <w:sz w:val="21"/>
-          <w:szCs w:val="21"/>
-        </w:rPr>
-        <w:t xml:space="preserve"> </w:t>
-      </w:r>
-      <w:r>
-        <w:rPr>
-          <w:rFonts w:ascii="Times New Roman" w:hAnsi="Times New Roman" w:cs="Times New Roman"/>
-          <w:sz w:val="21"/>
-          <w:szCs w:val="21"/>
-        </w:rPr>
-        <w:t>Node Package Manager, Bower,</w:t>
-      </w:r>
-      <w:r>
-        <w:rPr>
-          <w:rFonts w:ascii="Times New Roman" w:hAnsi="Times New Roman" w:cs="Times New Roman"/>
-          <w:sz w:val="21"/>
-          <w:szCs w:val="21"/>
-        </w:rPr>
-        <w:t xml:space="preserve"> MS Office</w:t>
+        <w:t xml:space="preserve"> Vim, Eclipse, JIRA, MS Office</w:t>
       </w:r>
     </w:p>
     <w:p>
@@ -2366,7 +2367,7 @@
           </mc:Choice>
           <mc:Fallback>
             <w:pict>
-              <v:shape w14:anchorId="3631D7A0" id="Straight Arrow Connector 23" o:spid="_x0000_s1026" type="#_x0000_t32" style="position:absolute;margin-left:.75pt;margin-top:4.35pt;width:544.15pt;height:0;z-index:251665408;visibility:visible;mso-wrap-style:square;mso-width-percent:0;mso-height-percent:0;mso-wrap-distance-left:9pt;mso-wrap-distance-top:-6e-5mm;mso-wrap-distance-right:9pt;mso-wrap-distance-bottom:-6e-5mm;mso-position-horizontal:absolute;mso-position-horizontal-relative:text;mso-position-vertical:absolute;mso-position-vertical-relative:text;mso-width-percent:0;mso-height-percent:0;mso-width-relative:page;mso-height-relative:page" o:gfxdata="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"/>
+              <v:shape w14:anchorId="506DD49E" id="Straight Arrow Connector 23" o:spid="_x0000_s1026" type="#_x0000_t32" style="position:absolute;margin-left:.75pt;margin-top:4.35pt;width:544.15pt;height:0;z-index:251665408;visibility:visible;mso-wrap-style:square;mso-width-percent:0;mso-height-percent:0;mso-wrap-distance-left:9pt;mso-wrap-distance-top:-6e-5mm;mso-wrap-distance-right:9pt;mso-wrap-distance-bottom:-6e-5mm;mso-position-horizontal:absolute;mso-position-horizontal-relative:text;mso-position-vertical:absolute;mso-position-vertical-relative:text;mso-width-percent:0;mso-height-percent:0;mso-width-relative:page;mso-height-relative:page" o:gfxdata="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"/>
             </w:pict>
           </mc:Fallback>
         </mc:AlternateContent>

</xml_diff>

<commit_message>
Modifies resume to follow Manderson Guidlines
</commit_message>
<xml_diff>
--- a/Master Resume.docx
+++ b/Master Resume.docx
@@ -1,6 +1,6 @@
 
 <file path=word/document.xml><?xml version="1.0" encoding="utf-8"?>
-<w:document xmlns:wpc="http://schemas.microsoft.com/office/word/2010/wordprocessingCanvas" xmlns:mc="http://schemas.openxmlformats.org/markup-compatibility/2006" xmlns:o="urn:schemas-microsoft-com:office:office" xmlns:r="http://schemas.openxmlformats.org/officeDocument/2006/relationships" xmlns:m="http://schemas.openxmlformats.org/officeDocument/2006/math" xmlns:v="urn:schemas-microsoft-com:vml" xmlns:wp14="http://schemas.microsoft.com/office/word/2010/wordprocessingDrawing" xmlns:wp="http://schemas.openxmlformats.org/drawingml/2006/wordprocessingDrawing" xmlns:w10="urn:schemas-microsoft-com:office:word" xmlns:w="http://schemas.openxmlformats.org/wordprocessingml/2006/main" xmlns:w14="http://schemas.microsoft.com/office/word/2010/wordml" xmlns:w15="http://schemas.microsoft.com/office/word/2012/wordml" xmlns:wpg="http://schemas.microsoft.com/office/word/2010/wordprocessingGroup" xmlns:wpi="http://schemas.microsoft.com/office/word/2010/wordprocessingInk" xmlns:wne="http://schemas.microsoft.com/office/word/2006/wordml" xmlns:wps="http://schemas.microsoft.com/office/word/2010/wordprocessingShape" mc:Ignorable="w14 w15 wp14">
+<w:document xmlns:wpc="http://schemas.microsoft.com/office/word/2010/wordprocessingCanvas" xmlns:cx="http://schemas.microsoft.com/office/drawing/2014/chartex" xmlns:cx1="http://schemas.microsoft.com/office/drawing/2015/9/8/chartex" xmlns:cx2="http://schemas.microsoft.com/office/drawing/2015/10/21/chartex" xmlns:cx3="http://schemas.microsoft.com/office/drawing/2016/5/9/chartex" xmlns:cx4="http://schemas.microsoft.com/office/drawing/2016/5/10/chartex" xmlns:cx5="http://schemas.microsoft.com/office/drawing/2016/5/11/chartex" xmlns:cx6="http://schemas.microsoft.com/office/drawing/2016/5/12/chartex" xmlns:cx7="http://schemas.microsoft.com/office/drawing/2016/5/13/chartex" xmlns:cx8="http://schemas.microsoft.com/office/drawing/2016/5/14/chartex" xmlns:mc="http://schemas.openxmlformats.org/markup-compatibility/2006" xmlns:aink="http://schemas.microsoft.com/office/drawing/2016/ink" xmlns:am3d="http://schemas.microsoft.com/office/drawing/2017/model3d" xmlns:o="urn:schemas-microsoft-com:office:office" xmlns:r="http://schemas.openxmlformats.org/officeDocument/2006/relationships" xmlns:m="http://schemas.openxmlformats.org/officeDocument/2006/math" xmlns:v="urn:schemas-microsoft-com:vml" xmlns:wp14="http://schemas.microsoft.com/office/word/2010/wordprocessingDrawing" xmlns:wp="http://schemas.openxmlformats.org/drawingml/2006/wordprocessingDrawing" xmlns:w10="urn:schemas-microsoft-com:office:word" xmlns:w="http://schemas.openxmlformats.org/wordprocessingml/2006/main" xmlns:w14="http://schemas.microsoft.com/office/word/2010/wordml" xmlns:w15="http://schemas.microsoft.com/office/word/2012/wordml" xmlns:w16cid="http://schemas.microsoft.com/office/word/2016/wordml/cid" xmlns:w16se="http://schemas.microsoft.com/office/word/2015/wordml/symex" xmlns:wpg="http://schemas.microsoft.com/office/word/2010/wordprocessingGroup" xmlns:wpi="http://schemas.microsoft.com/office/word/2010/wordprocessingInk" xmlns:wne="http://schemas.microsoft.com/office/word/2006/wordml" xmlns:wps="http://schemas.microsoft.com/office/word/2010/wordprocessingShape" mc:Ignorable="w14 w15 w16se w16cid wp14">
   <w:body>
     <w:p>
       <w:pPr>
@@ -312,19 +312,7 @@
           <w:szCs w:val="21"/>
           <w:lang w:val="es-CO"/>
         </w:rPr>
-        <w:t>The</w:t>
-      </w:r>
-      <w:bookmarkStart w:id="0" w:name="_GoBack"/>
-      <w:bookmarkEnd w:id="0"/>
-      <w:r>
-        <w:rPr>
-          <w:rFonts w:ascii="Times New Roman" w:hAnsi="Times New Roman" w:cs="Times New Roman"/>
-          <w:b/>
-          <w:sz w:val="21"/>
-          <w:szCs w:val="21"/>
-          <w:lang w:val="es-CO"/>
-        </w:rPr>
-        <w:t xml:space="preserve"> University of Alabama</w:t>
+        <w:t>The University of Alabama</w:t>
       </w:r>
       <w:r>
         <w:rPr>
@@ -1504,25 +1492,7 @@
           <w:szCs w:val="21"/>
         </w:rPr>
         <w:tab/>
-      </w:r>
-      <w:r>
-        <w:rPr>
-          <w:rFonts w:ascii="Times New Roman" w:hAnsi="Times New Roman" w:cs="Times New Roman"/>
-          <w:i/>
-          <w:sz w:val="21"/>
-          <w:szCs w:val="21"/>
-        </w:rPr>
-        <w:tab/>
-        <w:t xml:space="preserve">     </w:t>
-      </w:r>
-      <w:r>
-        <w:rPr>
-          <w:rFonts w:ascii="Times New Roman" w:hAnsi="Times New Roman" w:cs="Times New Roman"/>
-          <w:i/>
-          <w:sz w:val="21"/>
-          <w:szCs w:val="21"/>
-        </w:rPr>
-        <w:t>Summer 2015</w:t>
+        <w:t xml:space="preserve">   May 2015-August 2015</w:t>
       </w:r>
     </w:p>
     <w:p>
@@ -1814,7 +1784,17 @@
           <w:sz w:val="21"/>
           <w:szCs w:val="21"/>
         </w:rPr>
-        <w:t xml:space="preserve"> rules-based online configurator application to demonstrate company capabilities to potential clients</w:t>
+        <w:t xml:space="preserve"> rules-based online configurator application to demon</w:t>
+      </w:r>
+      <w:bookmarkStart w:id="0" w:name="_GoBack"/>
+      <w:bookmarkEnd w:id="0"/>
+      <w:r>
+        <w:rPr>
+          <w:rFonts w:ascii="Times New Roman" w:hAnsi="Times New Roman" w:cs="Times New Roman"/>
+          <w:sz w:val="21"/>
+          <w:szCs w:val="21"/>
+        </w:rPr>
+        <w:t>strate company capabilities to potential clients</w:t>
       </w:r>
     </w:p>
     <w:p>
@@ -2186,7 +2166,23 @@
           <w:sz w:val="21"/>
           <w:szCs w:val="21"/>
         </w:rPr>
-        <w:t>AngularJS, Pug, Firebase</w:t>
+        <w:t xml:space="preserve">AngularJS, </w:t>
+      </w:r>
+      <w:r>
+        <w:rPr>
+          <w:rFonts w:ascii="Times New Roman" w:hAnsi="Times New Roman" w:cs="Times New Roman"/>
+          <w:sz w:val="21"/>
+          <w:szCs w:val="21"/>
+        </w:rPr>
+        <w:t xml:space="preserve">Spring Boot, </w:t>
+      </w:r>
+      <w:r>
+        <w:rPr>
+          <w:rFonts w:ascii="Times New Roman" w:hAnsi="Times New Roman" w:cs="Times New Roman"/>
+          <w:sz w:val="21"/>
+          <w:szCs w:val="21"/>
+        </w:rPr>
+        <w:t>Pug, Firebase</w:t>
       </w:r>
       <w:r>
         <w:rPr>
@@ -2251,7 +2247,31 @@
           <w:sz w:val="21"/>
           <w:szCs w:val="21"/>
         </w:rPr>
-        <w:t xml:space="preserve"> Vim, Eclipse, JIRA, MS Office</w:t>
+        <w:t xml:space="preserve"> Vim, </w:t>
+      </w:r>
+      <w:r>
+        <w:rPr>
+          <w:rFonts w:ascii="Times New Roman" w:hAnsi="Times New Roman" w:cs="Times New Roman"/>
+          <w:sz w:val="21"/>
+          <w:szCs w:val="21"/>
+        </w:rPr>
+        <w:t>IntelliJ</w:t>
+      </w:r>
+      <w:r>
+        <w:rPr>
+          <w:rFonts w:ascii="Times New Roman" w:hAnsi="Times New Roman" w:cs="Times New Roman"/>
+          <w:sz w:val="21"/>
+          <w:szCs w:val="21"/>
+        </w:rPr>
+        <w:t xml:space="preserve">, </w:t>
+      </w:r>
+      <w:r>
+        <w:rPr>
+          <w:rFonts w:ascii="Times New Roman" w:hAnsi="Times New Roman" w:cs="Times New Roman"/>
+          <w:sz w:val="21"/>
+          <w:szCs w:val="21"/>
+        </w:rPr>
+        <w:t>Eclipse, Android Studio, JIRA</w:t>
       </w:r>
     </w:p>
     <w:p>
@@ -2527,7 +2547,15 @@
           <w:sz w:val="21"/>
           <w:szCs w:val="21"/>
         </w:rPr>
-        <w:t>Pledge of Alpha Kapp</w:t>
+        <w:t>Member</w:t>
+      </w:r>
+      <w:r>
+        <w:rPr>
+          <w:rFonts w:ascii="Times New Roman" w:hAnsi="Times New Roman" w:cs="Times New Roman"/>
+          <w:sz w:val="21"/>
+          <w:szCs w:val="21"/>
+        </w:rPr>
+        <w:t xml:space="preserve"> of Alpha Kapp</w:t>
       </w:r>
       <w:r>
         <w:rPr>
@@ -2717,7 +2745,7 @@
 </file>
 
 <file path=word/numbering.xml><?xml version="1.0" encoding="utf-8"?>
-<w:numbering xmlns:wpc="http://schemas.microsoft.com/office/word/2010/wordprocessingCanvas" xmlns:mc="http://schemas.openxmlformats.org/markup-compatibility/2006" xmlns:o="urn:schemas-microsoft-com:office:office" xmlns:r="http://schemas.openxmlformats.org/officeDocument/2006/relationships" xmlns:m="http://schemas.openxmlformats.org/officeDocument/2006/math" xmlns:v="urn:schemas-microsoft-com:vml" xmlns:wp14="http://schemas.microsoft.com/office/word/2010/wordprocessingDrawing" xmlns:wp="http://schemas.openxmlformats.org/drawingml/2006/wordprocessingDrawing" xmlns:w10="urn:schemas-microsoft-com:office:word" xmlns:w="http://schemas.openxmlformats.org/wordprocessingml/2006/main" xmlns:w14="http://schemas.microsoft.com/office/word/2010/wordml" xmlns:w15="http://schemas.microsoft.com/office/word/2012/wordml" xmlns:wpg="http://schemas.microsoft.com/office/word/2010/wordprocessingGroup" xmlns:wpi="http://schemas.microsoft.com/office/word/2010/wordprocessingInk" xmlns:wne="http://schemas.microsoft.com/office/word/2006/wordml" xmlns:wps="http://schemas.microsoft.com/office/word/2010/wordprocessingShape" mc:Ignorable="w14 w15 wp14">
+<w:numbering xmlns:wpc="http://schemas.microsoft.com/office/word/2010/wordprocessingCanvas" xmlns:cx="http://schemas.microsoft.com/office/drawing/2014/chartex" xmlns:cx1="http://schemas.microsoft.com/office/drawing/2015/9/8/chartex" xmlns:cx2="http://schemas.microsoft.com/office/drawing/2015/10/21/chartex" xmlns:cx3="http://schemas.microsoft.com/office/drawing/2016/5/9/chartex" xmlns:cx4="http://schemas.microsoft.com/office/drawing/2016/5/10/chartex" xmlns:cx5="http://schemas.microsoft.com/office/drawing/2016/5/11/chartex" xmlns:cx6="http://schemas.microsoft.com/office/drawing/2016/5/12/chartex" xmlns:cx7="http://schemas.microsoft.com/office/drawing/2016/5/13/chartex" xmlns:cx8="http://schemas.microsoft.com/office/drawing/2016/5/14/chartex" xmlns:mc="http://schemas.openxmlformats.org/markup-compatibility/2006" xmlns:aink="http://schemas.microsoft.com/office/drawing/2016/ink" xmlns:am3d="http://schemas.microsoft.com/office/drawing/2017/model3d" xmlns:o="urn:schemas-microsoft-com:office:office" xmlns:r="http://schemas.openxmlformats.org/officeDocument/2006/relationships" xmlns:m="http://schemas.openxmlformats.org/officeDocument/2006/math" xmlns:v="urn:schemas-microsoft-com:vml" xmlns:wp14="http://schemas.microsoft.com/office/word/2010/wordprocessingDrawing" xmlns:wp="http://schemas.openxmlformats.org/drawingml/2006/wordprocessingDrawing" xmlns:w10="urn:schemas-microsoft-com:office:word" xmlns:w="http://schemas.openxmlformats.org/wordprocessingml/2006/main" xmlns:w14="http://schemas.microsoft.com/office/word/2010/wordml" xmlns:w15="http://schemas.microsoft.com/office/word/2012/wordml" xmlns:w16cid="http://schemas.microsoft.com/office/word/2016/wordml/cid" xmlns:w16se="http://schemas.microsoft.com/office/word/2015/wordml/symex" xmlns:wpg="http://schemas.microsoft.com/office/word/2010/wordprocessingGroup" xmlns:wpi="http://schemas.microsoft.com/office/word/2010/wordprocessingInk" xmlns:wne="http://schemas.microsoft.com/office/word/2006/wordml" xmlns:wps="http://schemas.microsoft.com/office/word/2010/wordprocessingShape" mc:Ignorable="w14 w15 w16se w16cid wp14">
   <w:abstractNum w:abstractNumId="0" w15:restartNumberingAfterBreak="0">
     <w:nsid w:val="52043443"/>
     <w:multiLevelType w:val="hybridMultilevel"/>
@@ -2953,7 +2981,7 @@
 </file>
 
 <file path=word/styles.xml><?xml version="1.0" encoding="utf-8"?>
-<w:styles xmlns:mc="http://schemas.openxmlformats.org/markup-compatibility/2006" xmlns:r="http://schemas.openxmlformats.org/officeDocument/2006/relationships" xmlns:w="http://schemas.openxmlformats.org/wordprocessingml/2006/main" xmlns:w14="http://schemas.microsoft.com/office/word/2010/wordml" xmlns:w15="http://schemas.microsoft.com/office/word/2012/wordml" mc:Ignorable="w14 w15">
+<w:styles xmlns:mc="http://schemas.openxmlformats.org/markup-compatibility/2006" xmlns:r="http://schemas.openxmlformats.org/officeDocument/2006/relationships" xmlns:w="http://schemas.openxmlformats.org/wordprocessingml/2006/main" xmlns:w14="http://schemas.microsoft.com/office/word/2010/wordml" xmlns:w15="http://schemas.microsoft.com/office/word/2012/wordml" xmlns:w16cid="http://schemas.microsoft.com/office/word/2016/wordml/cid" xmlns:w16se="http://schemas.microsoft.com/office/word/2015/wordml/symex" mc:Ignorable="w14 w15 w16se w16cid">
   <w:docDefaults>
     <w:rPrDefault>
       <w:rPr>
@@ -2969,7 +2997,7 @@
       </w:pPr>
     </w:pPrDefault>
   </w:docDefaults>
-  <w:latentStyles w:defLockedState="0" w:defUIPriority="99" w:defSemiHidden="0" w:defUnhideWhenUsed="0" w:defQFormat="0" w:count="371">
+  <w:latentStyles w:defLockedState="0" w:defUIPriority="99" w:defSemiHidden="0" w:defUnhideWhenUsed="0" w:defQFormat="0" w:count="375">
     <w:lsdException w:name="Normal" w:uiPriority="0" w:qFormat="1"/>
     <w:lsdException w:name="heading 1" w:uiPriority="9" w:qFormat="1"/>
     <w:lsdException w:name="heading 2" w:semiHidden="1" w:uiPriority="9" w:unhideWhenUsed="1" w:qFormat="1"/>
@@ -3075,7 +3103,6 @@
     <w:lsdException w:name="HTML Sample" w:semiHidden="1" w:unhideWhenUsed="1"/>
     <w:lsdException w:name="HTML Typewriter" w:semiHidden="1" w:unhideWhenUsed="1"/>
     <w:lsdException w:name="HTML Variable" w:semiHidden="1" w:unhideWhenUsed="1"/>
-    <w:lsdException w:name="Normal Table" w:semiHidden="1" w:unhideWhenUsed="1"/>
     <w:lsdException w:name="annotation subject" w:semiHidden="1" w:unhideWhenUsed="1"/>
     <w:lsdException w:name="No List" w:semiHidden="1" w:unhideWhenUsed="1"/>
     <w:lsdException w:name="Outline List 1" w:semiHidden="1" w:unhideWhenUsed="1"/>
@@ -3119,10 +3146,8 @@
     <w:lsdException w:name="Table Elegant" w:semiHidden="1" w:unhideWhenUsed="1"/>
     <w:lsdException w:name="Table Professional" w:semiHidden="1" w:unhideWhenUsed="1"/>
     <w:lsdException w:name="Table Subtle 1" w:semiHidden="1" w:unhideWhenUsed="1"/>
-    <w:lsdException w:name="Table Subtle 2" w:semiHidden="1" w:unhideWhenUsed="1"/>
     <w:lsdException w:name="Table Web 1" w:semiHidden="1" w:unhideWhenUsed="1"/>
     <w:lsdException w:name="Table Web 2" w:semiHidden="1" w:unhideWhenUsed="1"/>
-    <w:lsdException w:name="Table Web 3" w:semiHidden="1" w:unhideWhenUsed="1"/>
     <w:lsdException w:name="Balloon Text" w:semiHidden="1" w:unhideWhenUsed="1"/>
     <w:lsdException w:name="Table Grid" w:uiPriority="59"/>
     <w:lsdException w:name="Table Theme" w:semiHidden="1" w:unhideWhenUsed="1"/>
@@ -3341,6 +3366,10 @@
     <w:lsdException w:name="List Table 5 Dark Accent 6" w:uiPriority="50"/>
     <w:lsdException w:name="List Table 6 Colorful Accent 6" w:uiPriority="51"/>
     <w:lsdException w:name="List Table 7 Colorful Accent 6" w:uiPriority="52"/>
+    <w:lsdException w:name="Mention" w:semiHidden="1" w:unhideWhenUsed="1"/>
+    <w:lsdException w:name="Smart Hyperlink" w:semiHidden="1" w:unhideWhenUsed="1"/>
+    <w:lsdException w:name="Hashtag" w:semiHidden="1" w:unhideWhenUsed="1"/>
+    <w:lsdException w:name="Unresolved Mention" w:semiHidden="1" w:unhideWhenUsed="1"/>
   </w:latentStyles>
   <w:style w:type="paragraph" w:default="1" w:styleId="Normal">
     <w:name w:val="Normal"/>

</xml_diff>

<commit_message>
Updates with latest 84.51 internship
</commit_message>
<xml_diff>
--- a/Master Resume.docx
+++ b/Master Resume.docx
@@ -888,16 +888,6 @@
           <w:szCs w:val="21"/>
         </w:rPr>
         <w:tab/>
-      </w:r>
-      <w:bookmarkStart w:id="0" w:name="_GoBack"/>
-      <w:bookmarkEnd w:id="0"/>
-      <w:r>
-        <w:rPr>
-          <w:rFonts w:ascii="Times New Roman" w:hAnsi="Times New Roman" w:cs="Times New Roman"/>
-          <w:i/>
-          <w:sz w:val="21"/>
-          <w:szCs w:val="21"/>
-        </w:rPr>
         <w:t xml:space="preserve">  </w:t>
       </w:r>
       <w:r>
@@ -1355,6 +1345,7 @@
           <w:szCs w:val="21"/>
         </w:rPr>
       </w:pPr>
+      <w:bookmarkStart w:id="0" w:name="_GoBack"/>
       <w:r>
         <w:rPr>
           <w:rFonts w:ascii="Times New Roman" w:hAnsi="Times New Roman" w:cs="Times New Roman"/>
@@ -1383,6 +1374,7 @@
         <w:t>St. Louis, MO</w:t>
       </w:r>
     </w:p>
+    <w:bookmarkEnd w:id="0"/>
     <w:p>
       <w:pPr>
         <w:spacing w:after="0" w:line="240" w:lineRule="auto"/>
@@ -2630,6 +2622,14 @@
           <w:sz w:val="21"/>
           <w:szCs w:val="21"/>
         </w:rPr>
+        <w:t xml:space="preserve">Summa Cum Laude, </w:t>
+      </w:r>
+      <w:r>
+        <w:rPr>
+          <w:rFonts w:ascii="Times New Roman" w:hAnsi="Times New Roman" w:cs="Times New Roman"/>
+          <w:sz w:val="21"/>
+          <w:szCs w:val="21"/>
+        </w:rPr>
         <w:t>Presidential Scholarship Recipient</w:t>
       </w:r>
       <w:r>
@@ -2654,19 +2654,24 @@
           <w:sz w:val="21"/>
           <w:szCs w:val="21"/>
         </w:rPr>
-        <w:t xml:space="preserve">Lions International Scholarship, </w:t>
-      </w:r>
-    </w:p>
-    <w:p>
-      <w:pPr>
-        <w:spacing w:after="0" w:line="240" w:lineRule="auto"/>
-        <w:ind w:right="-990"/>
-        <w:rPr>
-          <w:rFonts w:ascii="Times New Roman" w:hAnsi="Times New Roman" w:cs="Times New Roman"/>
-          <w:sz w:val="21"/>
-          <w:szCs w:val="21"/>
-        </w:rPr>
-      </w:pPr>
+        <w:t>Lions International Scholarship</w:t>
+      </w:r>
+      <w:r>
+        <w:rPr>
+          <w:rFonts w:ascii="Times New Roman" w:hAnsi="Times New Roman" w:cs="Times New Roman"/>
+          <w:sz w:val="21"/>
+          <w:szCs w:val="21"/>
+        </w:rPr>
+        <w:t xml:space="preserve"> Recipient</w:t>
+      </w:r>
+      <w:r>
+        <w:rPr>
+          <w:rFonts w:ascii="Times New Roman" w:hAnsi="Times New Roman" w:cs="Times New Roman"/>
+          <w:sz w:val="21"/>
+          <w:szCs w:val="21"/>
+        </w:rPr>
+        <w:t xml:space="preserve">, </w:t>
+      </w:r>
       <w:r>
         <w:rPr>
           <w:rFonts w:ascii="Times New Roman" w:hAnsi="Times New Roman" w:cs="Times New Roman"/>

</xml_diff>